<commit_message>
Added SLD profiles to results
</commit_message>
<xml_diff>
--- a/paper/plan.docx
+++ b/paper/plan.docx
@@ -11,6 +11,32 @@
       </w:r>
     </w:p>
     <w:p>
+      <w:proofErr w:type="spellStart"/>
+      <w:r>
+        <w:t>Joshaniel</w:t>
+      </w:r>
+      <w:proofErr w:type="spellEnd"/>
+      <w:r>
+        <w:t xml:space="preserve"> F. K. </w:t>
+      </w:r>
+      <w:proofErr w:type="gramStart"/>
+      <w:r>
+        <w:t>Cooper[</w:t>
+      </w:r>
+      <w:proofErr w:type="gramEnd"/>
+      <w:r>
+        <w:t>1]</w:t>
+      </w:r>
+      <w:r>
+        <w:t xml:space="preserve">, James Durant[1] </w:t>
+      </w:r>
+      <w:proofErr w:type="spellStart"/>
+      <w:r>
+        <w:t>etc</w:t>
+      </w:r>
+      <w:proofErr w:type="spellEnd"/>
+    </w:p>
+    <w:p>
       <w:pPr>
         <w:pStyle w:val="Heading1"/>
       </w:pPr>
@@ -19,6 +45,22 @@
       </w:r>
     </w:p>
     <w:p>
+      <w:r>
+        <w:t>[1] ISIS Neutron and Muon source, Rutherford Appleton La</w:t>
+      </w:r>
+      <w:r>
+        <w:t>boratory, Harwell Campus, OX11 0</w:t>
+      </w:r>
+      <w:r>
+        <w:t>QX</w:t>
+      </w:r>
+    </w:p>
+    <w:p>
+      <w:r>
+        <w:t>[2]</w:t>
+      </w:r>
+    </w:p>
+    <w:p>
       <w:pPr>
         <w:pStyle w:val="Heading1"/>
       </w:pPr>
@@ -34,12 +76,43 @@
         <w:t>Introduction</w:t>
       </w:r>
     </w:p>
+    <w:p/>
+    <w:p/>
+    <w:p/>
+    <w:p/>
+    <w:p/>
+    <w:p/>
+    <w:p/>
+    <w:p/>
+    <w:p/>
+    <w:p/>
+    <w:p/>
+    <w:p/>
+    <w:p/>
+    <w:p/>
+    <w:p/>
+    <w:p/>
+    <w:p/>
+    <w:p/>
+    <w:p/>
+    <w:p/>
+    <w:p/>
+    <w:p/>
     <w:p>
       <w:pPr>
         <w:pStyle w:val="Heading1"/>
       </w:pPr>
       <w:r>
+        <w:lastRenderedPageBreak/>
         <w:t>Methods</w:t>
+      </w:r>
+    </w:p>
+    <w:p>
+      <w:pPr>
+        <w:pStyle w:val="Heading2"/>
+      </w:pPr>
+      <w:r>
+        <w:t>Experiment Simulation</w:t>
       </w:r>
     </w:p>
     <w:p>
@@ -51,7 +124,10 @@
         </w:numPr>
       </w:pPr>
       <w:r>
-        <w:t>Our simulated datasets give us the model reflectivity (scaled [0,1] by definition)</w:t>
+        <w:t>Define a refnx structure with thickness, SLD and roughness for each layer (can have multiple contrasts) – we could show some of these SLD profiles perhaps?</w:t>
+      </w:r>
+      <w:r>
+        <w:t xml:space="preserve"> Also, choose a measurement angle.</w:t>
       </w:r>
     </w:p>
     <w:p>
@@ -63,21 +139,25 @@
         </w:numPr>
       </w:pPr>
       <w:r>
-        <w:t xml:space="preserve">We have a function which we use to add noise and a </w:t>
-      </w:r>
-      <w:proofErr w:type="spellStart"/>
-      <w:r>
-        <w:t>datafile</w:t>
-      </w:r>
-      <w:proofErr w:type="spellEnd"/>
-      <w:r>
-        <w:t xml:space="preserve"> which has a record of inci</w:t>
-      </w:r>
-      <w:r>
-        <w:t>dent neutrons as a function of wavelength</w:t>
-      </w:r>
-      <w:r>
-        <w:t xml:space="preserve"> for OFFSPEC. We can use these to effectively shorten the experimental counting time, and to give us the number of incident neutrons for a simulated experiment.</w:t>
+        <w:t>Load the directbeam_wavelength.dat file which records incident neutrons as a function of wavelength for OFFSPEC</w:t>
+      </w:r>
+      <w:r>
+        <w:t xml:space="preserve"> (not binned)</w:t>
+      </w:r>
+      <w:r>
+        <w:t>.</w:t>
+      </w:r>
+      <w:r>
+        <w:t xml:space="preserve"> </w:t>
+      </w:r>
+      <w:r>
+        <w:t xml:space="preserve">We can </w:t>
+      </w:r>
+      <w:r>
+        <w:t xml:space="preserve">multiply this by a constant </w:t>
+      </w:r>
+      <w:r>
+        <w:t>to effectively shorten the experimental counting time, and to give us the number of incident neutrons for a simulated experiment.</w:t>
       </w:r>
     </w:p>
     <w:p>
@@ -89,13 +169,27 @@
         </w:numPr>
       </w:pPr>
       <w:r>
-        <w:t xml:space="preserve">We have used the fact that all of our errors are Poisson, and are treating every experimental </w:t>
-      </w:r>
-      <w:r>
-        <w:t>data point</w:t>
-      </w:r>
-      <w:r>
-        <w:t xml:space="preserve"> independently as a way of analytically calculating the Fisher information, and therefore the variance in the model parameters.</w:t>
+        <w:t>Adjust the flux with given measurement angle</w:t>
+      </w:r>
+      <w:r>
+        <w:t xml:space="preserve"> (</w:t>
+      </w:r>
+      <m:oMath>
+        <m:r>
+          <w:rPr>
+            <w:rFonts w:ascii="Cambria Math" w:hAnsi="Cambria Math"/>
+          </w:rPr>
+          <m:t>θ</m:t>
+        </m:r>
+      </m:oMath>
+      <w:r>
+        <w:rPr>
+          <w:rFonts w:eastAsiaTheme="minorEastAsia"/>
+        </w:rPr>
+        <w:t xml:space="preserve"> in radians)</w:t>
+      </w:r>
+      <w:r>
+        <w:t xml:space="preserve"> to account for slits.</w:t>
       </w:r>
     </w:p>
     <w:p>
@@ -107,8 +201,85 @@
         </w:numPr>
       </w:pPr>
       <w:r>
-        <w:t>The first step is to use the data and a traditional fitting algorithm to find the optimal model parameter values, as judged by some metric (chi squared or similar). This intrinsically assumes we have the right model (a point to work on later).</w:t>
-      </w:r>
+        <w:t>Calculate Q value for each wavelength point using given measurement angle and</w:t>
+      </w:r>
+      <w:r>
+        <w:t xml:space="preserve"> </w:t>
+      </w:r>
+      <w:r>
+        <w:t>formula</w:t>
+      </w:r>
+    </w:p>
+    <w:p>
+      <w:pPr>
+        <w:rPr>
+          <w:rFonts w:eastAsiaTheme="minorEastAsia"/>
+        </w:rPr>
+      </w:pPr>
+      <m:oMathPara>
+        <m:oMath>
+          <m:r>
+            <w:rPr>
+              <w:rFonts w:ascii="Cambria Math" w:hAnsi="Cambria Math"/>
+            </w:rPr>
+            <m:t>Q=</m:t>
+          </m:r>
+          <m:f>
+            <m:fPr>
+              <m:ctrlPr>
+                <w:rPr>
+                  <w:rFonts w:ascii="Cambria Math" w:hAnsi="Cambria Math"/>
+                  <w:i/>
+                </w:rPr>
+              </m:ctrlPr>
+            </m:fPr>
+            <m:num>
+              <m:r>
+                <w:rPr>
+                  <w:rFonts w:ascii="Cambria Math" w:hAnsi="Cambria Math"/>
+                </w:rPr>
+                <m:t>4π</m:t>
+              </m:r>
+              <m:func>
+                <m:funcPr>
+                  <m:ctrlPr>
+                    <w:rPr>
+                      <w:rFonts w:ascii="Cambria Math" w:hAnsi="Cambria Math"/>
+                    </w:rPr>
+                  </m:ctrlPr>
+                </m:funcPr>
+                <m:fName>
+                  <m:r>
+                    <m:rPr>
+                      <m:sty m:val="p"/>
+                    </m:rPr>
+                    <w:rPr>
+                      <w:rFonts w:ascii="Cambria Math" w:hAnsi="Cambria Math"/>
+                    </w:rPr>
+                    <m:t>sin</m:t>
+                  </m:r>
+                </m:fName>
+                <m:e>
+                  <m:r>
+                    <w:rPr>
+                      <w:rFonts w:ascii="Cambria Math" w:hAnsi="Cambria Math"/>
+                    </w:rPr>
+                    <m:t>θ</m:t>
+                  </m:r>
+                </m:e>
+              </m:func>
+            </m:num>
+            <m:den>
+              <m:r>
+                <w:rPr>
+                  <w:rFonts w:ascii="Cambria Math" w:hAnsi="Cambria Math"/>
+                </w:rPr>
+                <m:t>λ</m:t>
+              </m:r>
+            </m:den>
+          </m:f>
+        </m:oMath>
+      </m:oMathPara>
     </w:p>
     <w:p>
       <w:pPr>
@@ -117,9 +288,53 @@
           <w:ilvl w:val="0"/>
           <w:numId w:val="1"/>
         </w:numPr>
-      </w:pPr>
-      <w:r>
-        <w:t>From here on, we no longer need the data, since the model + Poisson statistics describe the data well enough. Therefore from here all mention of data point refers to the model.</w:t>
+        <w:rPr>
+          <w:rFonts w:eastAsiaTheme="minorEastAsia"/>
+        </w:rPr>
+      </w:pPr>
+      <w:r>
+        <w:rPr>
+          <w:rFonts w:eastAsiaTheme="minorEastAsia"/>
+        </w:rPr>
+        <w:t xml:space="preserve">With </w:t>
+      </w:r>
+      <w:proofErr w:type="spellStart"/>
+      <w:r>
+        <w:rPr>
+          <w:rFonts w:eastAsiaTheme="minorEastAsia"/>
+        </w:rPr>
+        <w:t>NumPy</w:t>
+      </w:r>
+      <w:proofErr w:type="spellEnd"/>
+      <w:r>
+        <w:rPr>
+          <w:rFonts w:eastAsiaTheme="minorEastAsia"/>
+        </w:rPr>
+        <w:t xml:space="preserve">, </w:t>
+      </w:r>
+      <w:r>
+        <w:rPr>
+          <w:rFonts w:eastAsiaTheme="minorEastAsia"/>
+        </w:rPr>
+        <w:t>b</w:t>
+      </w:r>
+      <w:r>
+        <w:rPr>
+          <w:rFonts w:eastAsiaTheme="minorEastAsia"/>
+        </w:rPr>
+        <w:t xml:space="preserve">in calculated q values in equally log-spaced bins </w:t>
+      </w:r>
+      <w:r>
+        <w:rPr>
+          <w:rFonts w:eastAsiaTheme="minorEastAsia"/>
+        </w:rPr>
+        <w:t xml:space="preserve">(number of bins can be set to an arbitrary number of points &lt; 460ish) </w:t>
+      </w:r>
+      <w:r>
+        <w:rPr>
+          <w:rFonts w:eastAsiaTheme="minorEastAsia"/>
+        </w:rPr>
+        <w:t>using flux as weighting. Get the new bin centres from the returned bin edges.</w:t>
       </w:r>
     </w:p>
     <w:p>
@@ -131,13 +346,398 @@
         </w:numPr>
       </w:pPr>
       <w:r>
-        <w:t xml:space="preserve">We calculate for every model </w:t>
-      </w:r>
-      <w:r>
-        <w:t>data point</w:t>
-      </w:r>
-      <w:r>
-        <w:t xml:space="preserve"> (e.g. every Q value which the data was taken for every condition), the gradient of the reflectivity (</w:t>
+        <w:t xml:space="preserve">With refnx, use </w:t>
+      </w:r>
+      <w:r>
+        <w:t>the</w:t>
+      </w:r>
+      <w:r>
+        <w:t xml:space="preserve"> structure and given </w:t>
+      </w:r>
+      <w:proofErr w:type="spellStart"/>
+      <w:r>
+        <w:t>dq</w:t>
+      </w:r>
+      <w:proofErr w:type="spellEnd"/>
+      <w:r>
+        <w:t>, scale and background (we’re using 2</w:t>
+      </w:r>
+      <w:r>
+        <w:t>%</w:t>
+      </w:r>
+      <w:r>
+        <w:t>, 1, 1e-6 respectively) to create a (</w:t>
+      </w:r>
+      <w:proofErr w:type="spellStart"/>
+      <w:r>
+        <w:t>ReflectModel</w:t>
+      </w:r>
+      <w:proofErr w:type="spellEnd"/>
+      <w:r>
+        <w:t>) model.</w:t>
+      </w:r>
+    </w:p>
+    <w:p>
+      <w:pPr>
+        <w:pStyle w:val="ListParagraph"/>
+        <w:numPr>
+          <w:ilvl w:val="0"/>
+          <w:numId w:val="1"/>
+        </w:numPr>
+        <w:rPr>
+          <w:rFonts w:eastAsiaTheme="minorEastAsia"/>
+        </w:rPr>
+      </w:pPr>
+      <w:r>
+        <w:rPr>
+          <w:rFonts w:eastAsiaTheme="minorEastAsia"/>
+        </w:rPr>
+        <w:t xml:space="preserve">Iterate over </w:t>
+      </w:r>
+      <w:r>
+        <w:rPr>
+          <w:rFonts w:eastAsiaTheme="minorEastAsia"/>
+        </w:rPr>
+        <w:t>each q bin and for each bin</w:t>
+      </w:r>
+      <w:r>
+        <w:rPr>
+          <w:rFonts w:eastAsiaTheme="minorEastAsia"/>
+        </w:rPr>
+        <w:t>:</w:t>
+      </w:r>
+    </w:p>
+    <w:p>
+      <w:pPr>
+        <w:pStyle w:val="ListParagraph"/>
+        <w:numPr>
+          <w:ilvl w:val="0"/>
+          <w:numId w:val="3"/>
+        </w:numPr>
+        <w:rPr>
+          <w:rFonts w:eastAsiaTheme="minorEastAsia"/>
+        </w:rPr>
+      </w:pPr>
+      <w:r>
+        <w:rPr>
+          <w:rFonts w:eastAsiaTheme="minorEastAsia"/>
+        </w:rPr>
+        <w:t>Calculate the model reflectivity using refnx</w:t>
+      </w:r>
+      <w:r>
+        <w:rPr>
+          <w:rFonts w:eastAsiaTheme="minorEastAsia"/>
+        </w:rPr>
+        <w:t xml:space="preserve"> </w:t>
+      </w:r>
+      <w:r>
+        <w:t>scaled [0</w:t>
+      </w:r>
+      <w:proofErr w:type="gramStart"/>
+      <w:r>
+        <w:t>,1</w:t>
+      </w:r>
+      <w:proofErr w:type="gramEnd"/>
+      <w:r>
+        <w:t>] by definition</w:t>
+      </w:r>
+      <w:r>
+        <w:rPr>
+          <w:rFonts w:eastAsiaTheme="minorEastAsia"/>
+        </w:rPr>
+        <w:t xml:space="preserve"> (Abeles matrix formalism?)</w:t>
+      </w:r>
+    </w:p>
+    <w:p>
+      <w:pPr>
+        <w:pStyle w:val="ListParagraph"/>
+        <w:numPr>
+          <w:ilvl w:val="0"/>
+          <w:numId w:val="3"/>
+        </w:numPr>
+        <w:rPr>
+          <w:rFonts w:eastAsiaTheme="minorEastAsia"/>
+        </w:rPr>
+      </w:pPr>
+      <w:r>
+        <w:rPr>
+          <w:rFonts w:eastAsiaTheme="minorEastAsia"/>
+        </w:rPr>
+        <w:t>Add background noise (background rate is 5e-7)</w:t>
+      </w:r>
+    </w:p>
+    <w:p>
+      <w:pPr>
+        <w:pStyle w:val="ListParagraph"/>
+        <w:numPr>
+          <w:ilvl w:val="0"/>
+          <w:numId w:val="3"/>
+        </w:numPr>
+        <w:rPr>
+          <w:rFonts w:eastAsiaTheme="minorEastAsia"/>
+        </w:rPr>
+      </w:pPr>
+      <w:r>
+        <w:rPr>
+          <w:rFonts w:eastAsiaTheme="minorEastAsia"/>
+        </w:rPr>
+        <w:t>Multiply reflectivity and flux to get counts for the bin</w:t>
+      </w:r>
+    </w:p>
+    <w:p>
+      <w:pPr>
+        <w:pStyle w:val="ListParagraph"/>
+        <w:numPr>
+          <w:ilvl w:val="0"/>
+          <w:numId w:val="3"/>
+        </w:numPr>
+        <w:rPr>
+          <w:rFonts w:eastAsiaTheme="minorEastAsia"/>
+        </w:rPr>
+      </w:pPr>
+      <w:r>
+        <w:rPr>
+          <w:rFonts w:eastAsiaTheme="minorEastAsia"/>
+        </w:rPr>
+        <w:t>The e</w:t>
+      </w:r>
+      <w:r>
+        <w:rPr>
+          <w:rFonts w:eastAsiaTheme="minorEastAsia"/>
+        </w:rPr>
+        <w:t xml:space="preserve">rror </w:t>
+      </w:r>
+      <w:r>
+        <w:rPr>
+          <w:rFonts w:eastAsiaTheme="minorEastAsia"/>
+        </w:rPr>
+        <w:t>bar in count-space is the square root of the</w:t>
+      </w:r>
+      <w:r>
+        <w:rPr>
+          <w:rFonts w:eastAsiaTheme="minorEastAsia"/>
+        </w:rPr>
+        <w:t xml:space="preserve"> count. Use the count and error </w:t>
+      </w:r>
+      <w:r>
+        <w:rPr>
+          <w:rFonts w:eastAsiaTheme="minorEastAsia"/>
+        </w:rPr>
+        <w:t>bar as the mean and standard deviation of a normal distribution respectively to obtain a noisy count.</w:t>
+      </w:r>
+    </w:p>
+    <w:p>
+      <w:pPr>
+        <w:pStyle w:val="ListParagraph"/>
+        <w:numPr>
+          <w:ilvl w:val="0"/>
+          <w:numId w:val="3"/>
+        </w:numPr>
+        <w:rPr>
+          <w:rFonts w:eastAsiaTheme="minorEastAsia"/>
+        </w:rPr>
+      </w:pPr>
+      <w:r>
+        <w:rPr>
+          <w:rFonts w:eastAsiaTheme="minorEastAsia"/>
+        </w:rPr>
+        <w:t>Obtain the noisy reflectivity and associated</w:t>
+      </w:r>
+      <w:r>
+        <w:rPr>
+          <w:rFonts w:eastAsiaTheme="minorEastAsia"/>
+        </w:rPr>
+        <w:t xml:space="preserve"> reflectivity error </w:t>
+      </w:r>
+      <w:r>
+        <w:rPr>
+          <w:rFonts w:eastAsiaTheme="minorEastAsia"/>
+        </w:rPr>
+        <w:t>by dividing</w:t>
+      </w:r>
+      <w:r>
+        <w:rPr>
+          <w:rFonts w:eastAsiaTheme="minorEastAsia"/>
+        </w:rPr>
+        <w:t xml:space="preserve"> both the noisy count and its error </w:t>
+      </w:r>
+      <w:r>
+        <w:rPr>
+          <w:rFonts w:eastAsiaTheme="minorEastAsia"/>
+        </w:rPr>
+        <w:t>bar by the flux.</w:t>
+      </w:r>
+    </w:p>
+    <w:p>
+      <w:pPr>
+        <w:rPr>
+          <w:rFonts w:eastAsiaTheme="minorEastAsia"/>
+        </w:rPr>
+      </w:pPr>
+      <w:r>
+        <w:rPr>
+          <w:rFonts w:eastAsiaTheme="minorEastAsia"/>
+        </w:rPr>
+        <w:t>You now have a</w:t>
+      </w:r>
+      <w:r>
+        <w:rPr>
+          <w:rFonts w:eastAsiaTheme="minorEastAsia"/>
+        </w:rPr>
+        <w:t xml:space="preserve"> range of Q values and for each value you have a noisy reflectivity, reflectivity error and flux.</w:t>
+      </w:r>
+    </w:p>
+    <w:p>
+      <w:pPr>
+        <w:pStyle w:val="Heading2"/>
+      </w:pPr>
+      <w:r>
+        <w:t>Fisher Information</w:t>
+      </w:r>
+    </w:p>
+    <w:p>
+      <w:r>
+        <w:rPr>
+          <w:b/>
+        </w:rPr>
+        <w:t>Assumptions</w:t>
+      </w:r>
+      <w:r>
+        <w:t xml:space="preserve">: 1) </w:t>
+      </w:r>
+      <w:r>
+        <w:t>We have used the fact that all of our errors are Poisson, and are treating every experimental data point independently as a way of analytically calculating the Fisher information, and therefore the variance in the model parameters.</w:t>
+      </w:r>
+      <w:r>
+        <w:t xml:space="preserve"> 2) We have the correct</w:t>
+      </w:r>
+      <w:r>
+        <w:t xml:space="preserve"> model</w:t>
+      </w:r>
+      <w:r>
+        <w:t xml:space="preserve"> before fitting. </w:t>
+      </w:r>
+    </w:p>
+    <w:p>
+      <w:pPr>
+        <w:pStyle w:val="ListParagraph"/>
+        <w:numPr>
+          <w:ilvl w:val="0"/>
+          <w:numId w:val="5"/>
+        </w:numPr>
+      </w:pPr>
+      <w:r>
+        <w:t xml:space="preserve">Vary the parameters of interest of the </w:t>
+      </w:r>
+      <w:r>
+        <w:t xml:space="preserve">model either </w:t>
+      </w:r>
+      <w:r>
+        <w:t>from the experiment simulation</w:t>
+      </w:r>
+      <w:r>
+        <w:t xml:space="preserve"> or from the model describing a real dataset.</w:t>
+      </w:r>
+    </w:p>
+    <w:p>
+      <w:pPr>
+        <w:pStyle w:val="ListParagraph"/>
+        <w:numPr>
+          <w:ilvl w:val="0"/>
+          <w:numId w:val="5"/>
+        </w:numPr>
+      </w:pPr>
+      <w:r>
+        <w:t>Create</w:t>
+      </w:r>
+      <w:r>
+        <w:t xml:space="preserve"> a refnx Objective using the mode</w:t>
+      </w:r>
+      <w:r>
+        <w:t>l and simulated data and c</w:t>
+      </w:r>
+      <w:r>
+        <w:t xml:space="preserve">reate a </w:t>
+      </w:r>
+      <w:proofErr w:type="spellStart"/>
+      <w:r>
+        <w:t>CurveFitter</w:t>
+      </w:r>
+      <w:proofErr w:type="spellEnd"/>
+      <w:r>
+        <w:t xml:space="preserve"> object using this Objective.</w:t>
+      </w:r>
+    </w:p>
+    <w:p>
+      <w:pPr>
+        <w:pStyle w:val="ListParagraph"/>
+        <w:numPr>
+          <w:ilvl w:val="0"/>
+          <w:numId w:val="5"/>
+        </w:numPr>
+      </w:pPr>
+      <w:r>
+        <w:t>Use the</w:t>
+      </w:r>
+      <w:r>
+        <w:t xml:space="preserve"> data </w:t>
+      </w:r>
+      <w:r>
+        <w:t xml:space="preserve">from the experiment simulation </w:t>
+      </w:r>
+      <w:r>
+        <w:t xml:space="preserve">and a traditional fitting algorithm to find the optimal model parameter values, as judged by </w:t>
+      </w:r>
+      <w:r>
+        <w:t>chi squared or similar</w:t>
+      </w:r>
+      <w:r>
+        <w:t xml:space="preserve">. </w:t>
+      </w:r>
+      <w:r>
+        <w:t>Fitting algorithms include L-BFGS-B, differential evolutions, MCMC and nested sampling.</w:t>
+      </w:r>
+      <w:r>
+        <w:t xml:space="preserve"> We used differential evolution as a global optimiser and then “polished” with the local optimiser L-BFGS-B.</w:t>
+      </w:r>
+      <w:r>
+        <w:t xml:space="preserve"> </w:t>
+      </w:r>
+      <w:r>
+        <w:t xml:space="preserve">This intrinsically </w:t>
+      </w:r>
+      <w:r>
+        <w:t xml:space="preserve">assumes </w:t>
+      </w:r>
+      <w:bookmarkStart w:id="0" w:name="_GoBack"/>
+      <w:bookmarkEnd w:id="0"/>
+      <w:r>
+        <w:t xml:space="preserve">we have the right model. </w:t>
+      </w:r>
+      <w:r>
+        <w:t xml:space="preserve">From here on, we no longer need the data, </w:t>
+      </w:r>
+      <w:r>
+        <w:lastRenderedPageBreak/>
+        <w:t>since the model + Poisson statistics describe the data well enough. Therefore from here all mention of data point refers to the model.</w:t>
+      </w:r>
+    </w:p>
+    <w:p>
+      <w:pPr>
+        <w:pStyle w:val="ListParagraph"/>
+        <w:numPr>
+          <w:ilvl w:val="0"/>
+          <w:numId w:val="5"/>
+        </w:numPr>
+      </w:pPr>
+      <w:r>
+        <w:t xml:space="preserve">We calculate for every model data point (e.g. every Q value which the data was taken for every condition), the gradient of the </w:t>
+      </w:r>
+      <w:r>
+        <w:t xml:space="preserve">model </w:t>
+      </w:r>
+      <w:r>
+        <w:t>reflectivity (</w:t>
       </w:r>
       <w:r>
         <w:rPr>
@@ -165,7 +765,13 @@
         <w:t>)</w:t>
       </w:r>
       <w:r>
-        <w:t>. This forms our Jacobian:</w:t>
+        <w:t xml:space="preserve">. </w:t>
+      </w:r>
+      <w:r>
+        <w:t xml:space="preserve">This is calculated using a two-point gradient with 0.5% step. </w:t>
+      </w:r>
+      <w:r>
+        <w:t>This forms our Jacobian:</w:t>
       </w:r>
     </w:p>
     <w:p>
@@ -178,7 +784,7 @@
           <w:lang w:eastAsia="en-GB"/>
         </w:rPr>
         <w:drawing>
-          <wp:inline distT="0" distB="0" distL="0" distR="0" wp14:anchorId="0C0BDFA0" wp14:editId="3E8EAAD5">
+          <wp:inline distT="0" distB="0" distL="0" distR="0" wp14:anchorId="3A474559" wp14:editId="5B3C4B0F">
             <wp:extent cx="1876425" cy="981075"/>
             <wp:effectExtent l="0" t="0" r="9525" b="9525"/>
             <wp:docPr id="1" name="Picture 1"/>
@@ -219,17 +825,14 @@
         <w:pStyle w:val="ListParagraph"/>
         <w:numPr>
           <w:ilvl w:val="0"/>
-          <w:numId w:val="1"/>
+          <w:numId w:val="5"/>
         </w:numPr>
       </w:pPr>
       <w:r>
-        <w:t xml:space="preserve">Using this Jacobian, and the diagonal matrix of incident counts divided by the </w:t>
-      </w:r>
-      <w:r>
-        <w:t>reflectivity</w:t>
-      </w:r>
-      <w:r>
-        <w:t xml:space="preserve"> (</w:t>
+        <w:t xml:space="preserve">Using this Jacobian, and the diagonal matrix </w:t>
+      </w:r>
+      <w:r>
+        <w:t>(</w:t>
       </w:r>
       <w:r>
         <w:rPr>
@@ -241,10 +844,25 @@
         <w:t xml:space="preserve">) </w:t>
       </w:r>
       <w:r>
+        <w:t>of incident coun</w:t>
+      </w:r>
+      <w:r>
+        <w:t>ts divided by the reflectivity (zeros for off-diagonals),</w:t>
+      </w:r>
+      <w:r>
+        <w:t xml:space="preserve"> </w:t>
+      </w:r>
+      <w:r>
         <w:t>we</w:t>
       </w:r>
       <w:r>
-        <w:t xml:space="preserve"> can calculate the Fisher information matrix:</w:t>
+        <w:t xml:space="preserve"> can calculate the Fisher information matrix</w:t>
+      </w:r>
+      <w:r>
+        <w:t xml:space="preserve"> (FIM)</w:t>
+      </w:r>
+      <w:r>
+        <w:t>:</w:t>
       </w:r>
     </w:p>
     <w:p>
@@ -257,7 +875,7 @@
           <w:lang w:eastAsia="en-GB"/>
         </w:rPr>
         <w:drawing>
-          <wp:inline distT="0" distB="0" distL="0" distR="0" wp14:anchorId="023C7F94" wp14:editId="65F70E34">
+          <wp:inline distT="0" distB="0" distL="0" distR="0" wp14:anchorId="33187596" wp14:editId="4C63CDFD">
             <wp:extent cx="1257300" cy="371475"/>
             <wp:effectExtent l="0" t="0" r="0" b="9525"/>
             <wp:docPr id="2" name="Picture 2"/>
@@ -296,10 +914,6 @@
     <w:p>
       <w:pPr>
         <w:pStyle w:val="ListParagraph"/>
-        <w:numPr>
-          <w:ilvl w:val="0"/>
-          <w:numId w:val="1"/>
-        </w:numPr>
       </w:pPr>
       <w:r>
         <w:t xml:space="preserve">This matrix contains all of the information about parameter variances and </w:t>
@@ -318,7 +932,7 @@
         <w:pStyle w:val="ListParagraph"/>
         <w:numPr>
           <w:ilvl w:val="0"/>
-          <w:numId w:val="1"/>
+          <w:numId w:val="5"/>
         </w:numPr>
       </w:pPr>
       <w:r>
@@ -331,40 +945,131 @@
         <w:t>ε</w:t>
       </w:r>
       <w:r>
-        <w:t xml:space="preserve">, we know that the Fisher information is just the inverse of the variance, so we say </w:t>
+        <w:t xml:space="preserve">, the Fisher information is just the </w:t>
+      </w:r>
+      <w:r>
+        <w:t>multiplicative inverse</w:t>
+      </w:r>
+      <w:r>
+        <w:t xml:space="preserve"> </w:t>
+      </w:r>
+      <w:r>
+        <w:t>of the variance, so we say</w:t>
       </w:r>
       <w:r>
         <w:rPr>
           <w:rFonts w:ascii="Arial" w:hAnsi="Arial" w:cs="Arial"/>
         </w:rPr>
-        <w:t>ε = 1/</w:t>
-      </w:r>
-      <w:proofErr w:type="spellStart"/>
-      <w:r>
-        <w:rPr>
-          <w:rFonts w:ascii="Arial" w:hAnsi="Arial" w:cs="Arial"/>
-        </w:rPr>
-        <w:t>g</w:t>
-      </w:r>
-      <w:r>
-        <w:rPr>
-          <w:rFonts w:ascii="Arial" w:hAnsi="Arial" w:cs="Arial"/>
-          <w:vertAlign w:val="superscript"/>
-        </w:rPr>
-        <w:t>ξ</w:t>
-      </w:r>
-      <w:proofErr w:type="spellEnd"/>
-      <w:r>
-        <w:rPr>
-          <w:rFonts w:ascii="Arial" w:hAnsi="Arial" w:cs="Arial"/>
-        </w:rPr>
-        <w:t xml:space="preserve">. </w:t>
-      </w:r>
+        <w:t xml:space="preserve"> </w:t>
+      </w:r>
+      <m:oMath>
+        <m:r>
+          <w:rPr>
+            <w:rFonts w:ascii="Cambria Math" w:hAnsi="Cambria Math" w:cs="Arial"/>
+          </w:rPr>
+          <m:t>ε=</m:t>
+        </m:r>
+        <m:rad>
+          <m:radPr>
+            <m:degHide m:val="1"/>
+            <m:ctrlPr>
+              <w:rPr>
+                <w:rFonts w:ascii="Cambria Math" w:hAnsi="Cambria Math" w:cs="Arial"/>
+                <w:i/>
+              </w:rPr>
+            </m:ctrlPr>
+          </m:radPr>
+          <m:deg/>
+          <m:e>
+            <m:f>
+              <m:fPr>
+                <m:ctrlPr>
+                  <w:rPr>
+                    <w:rFonts w:ascii="Cambria Math" w:hAnsi="Cambria Math" w:cs="Arial"/>
+                    <w:i/>
+                  </w:rPr>
+                </m:ctrlPr>
+              </m:fPr>
+              <m:num>
+                <m:r>
+                  <w:rPr>
+                    <w:rFonts w:ascii="Cambria Math" w:hAnsi="Cambria Math" w:cs="Arial"/>
+                  </w:rPr>
+                  <m:t>1</m:t>
+                </m:r>
+              </m:num>
+              <m:den>
+                <m:sSup>
+                  <m:sSupPr>
+                    <m:ctrlPr>
+                      <w:rPr>
+                        <w:rFonts w:ascii="Cambria Math" w:hAnsi="Cambria Math" w:cs="Arial"/>
+                        <w:i/>
+                      </w:rPr>
+                    </m:ctrlPr>
+                  </m:sSupPr>
+                  <m:e>
+                    <m:r>
+                      <w:rPr>
+                        <w:rFonts w:ascii="Cambria Math" w:hAnsi="Cambria Math" w:cs="Arial"/>
+                      </w:rPr>
+                      <m:t>g</m:t>
+                    </m:r>
+                  </m:e>
+                  <m:sup>
+                    <m:r>
+                      <w:rPr>
+                        <w:rFonts w:ascii="Cambria Math" w:hAnsi="Cambria Math" w:cs="Arial"/>
+                      </w:rPr>
+                      <m:t>ξ</m:t>
+                    </m:r>
+                  </m:sup>
+                </m:sSup>
+              </m:den>
+            </m:f>
+          </m:e>
+        </m:rad>
+      </m:oMath>
+    </w:p>
+    <w:p>
+      <w:pPr>
+        <w:pStyle w:val="ListParagraph"/>
+      </w:pPr>
       <w:r>
         <w:rPr>
           <w:rFonts w:cstheme="minorHAnsi"/>
         </w:rPr>
-        <w:t>For multiple parameters, this refers to the diagonal elements of the Fisher information matrix.</w:t>
+        <w:t xml:space="preserve">For multiple parameters, </w:t>
+      </w:r>
+      <w:r>
+        <w:rPr>
+          <w:rFonts w:cstheme="minorHAnsi"/>
+        </w:rPr>
+        <w:t xml:space="preserve">we take the </w:t>
+      </w:r>
+      <w:r>
+        <w:rPr>
+          <w:rFonts w:cstheme="minorHAnsi"/>
+        </w:rPr>
+        <w:t xml:space="preserve">square root of </w:t>
+      </w:r>
+      <w:r>
+        <w:rPr>
+          <w:rFonts w:cstheme="minorHAnsi"/>
+        </w:rPr>
+        <w:t>multiplicative inverse</w:t>
+      </w:r>
+      <w:r>
+        <w:rPr>
+          <w:rFonts w:cstheme="minorHAnsi"/>
+        </w:rPr>
+        <w:t xml:space="preserve"> (reciprocal) of the</w:t>
+      </w:r>
+      <w:r>
+        <w:rPr>
+          <w:rFonts w:cstheme="minorHAnsi"/>
+        </w:rPr>
+        <w:t xml:space="preserve"> diagonal elements of the Fisher information matrix.</w:t>
       </w:r>
     </w:p>
     <w:p>
@@ -372,31 +1077,14 @@
         <w:pStyle w:val="ListParagraph"/>
         <w:numPr>
           <w:ilvl w:val="0"/>
-          <w:numId w:val="1"/>
+          <w:numId w:val="5"/>
         </w:numPr>
       </w:pPr>
       <w:r>
-        <w:t>We can test this against other methods which are able to get the error bar for a parameter (and should!).</w:t>
-      </w:r>
-    </w:p>
-    <w:p>
-      <w:pPr>
-        <w:pStyle w:val="ListParagraph"/>
-        <w:numPr>
-          <w:ilvl w:val="0"/>
-          <w:numId w:val="1"/>
-        </w:numPr>
-      </w:pPr>
-      <w:r>
-        <w:t xml:space="preserve">To calculate the parameter </w:t>
-      </w:r>
-      <w:proofErr w:type="spellStart"/>
-      <w:r>
-        <w:t>covariances</w:t>
-      </w:r>
-      <w:proofErr w:type="spellEnd"/>
-      <w:r>
-        <w:t xml:space="preserve"> is slightly trickier but still not so hard. We assume that we want the covariance between two parameters then our equation is:</w:t>
+        <w:t>If</w:t>
+      </w:r>
+      <w:r>
+        <w:t xml:space="preserve"> we want the covariance between two parameters then our equation is:</w:t>
       </w:r>
     </w:p>
     <w:p>
@@ -408,9 +1096,8 @@
           <w:noProof/>
           <w:lang w:eastAsia="en-GB"/>
         </w:rPr>
-        <w:lastRenderedPageBreak/>
         <w:drawing>
-          <wp:inline distT="0" distB="0" distL="0" distR="0" wp14:anchorId="51E8DEFF" wp14:editId="6DBFC203">
+          <wp:inline distT="0" distB="0" distL="0" distR="0" wp14:anchorId="2BE23C3A" wp14:editId="212D4454">
             <wp:extent cx="2324100" cy="704850"/>
             <wp:effectExtent l="0" t="0" r="0" b="0"/>
             <wp:docPr id="3" name="Picture 3"/>
@@ -454,72 +1141,122 @@
         </w:rPr>
       </w:pPr>
       <w:r>
-        <w:t>We can graphically solve (plot) this by inserting a number of theta values in [0, 2</w:t>
-      </w:r>
-      <w:r>
-        <w:rPr>
-          <w:rFonts w:ascii="Arial" w:hAnsi="Arial" w:cs="Arial"/>
-        </w:rPr>
-        <w:t>π</w:t>
-      </w:r>
-      <w:r>
-        <w:t>] and plotting the points (</w:t>
-      </w:r>
-      <w:proofErr w:type="gramStart"/>
-      <w:r>
-        <w:rPr>
-          <w:rFonts w:ascii="Arial" w:hAnsi="Arial" w:cs="Arial"/>
-        </w:rPr>
-        <w:t>ε(</w:t>
-      </w:r>
-      <w:proofErr w:type="gramEnd"/>
-      <w:r>
-        <w:rPr>
-          <w:rFonts w:ascii="Arial" w:hAnsi="Arial" w:cs="Arial"/>
-        </w:rPr>
-        <w:t>θ)*</w:t>
-      </w:r>
-      <w:proofErr w:type="spellStart"/>
-      <w:r>
-        <w:rPr>
-          <w:rFonts w:ascii="Arial" w:hAnsi="Arial" w:cs="Arial"/>
-        </w:rPr>
-        <w:t>sinθ</w:t>
-      </w:r>
-      <w:proofErr w:type="spellEnd"/>
-      <w:r>
-        <w:rPr>
-          <w:rFonts w:ascii="Arial" w:hAnsi="Arial" w:cs="Arial"/>
-        </w:rPr>
-        <w:t>, ε(θ)*</w:t>
-      </w:r>
-      <w:proofErr w:type="spellStart"/>
-      <w:r>
-        <w:rPr>
-          <w:rFonts w:ascii="Arial" w:hAnsi="Arial" w:cs="Arial"/>
-        </w:rPr>
-        <w:t>cosθ</w:t>
-      </w:r>
-      <w:proofErr w:type="spellEnd"/>
-      <w:r>
-        <w:rPr>
-          <w:rFonts w:ascii="Arial" w:hAnsi="Arial" w:cs="Arial"/>
-        </w:rPr>
-        <w:t>)</w:t>
-      </w:r>
-      <w:r>
-        <w:rPr>
-          <w:rFonts w:cstheme="minorHAnsi"/>
-        </w:rPr>
-        <w:t xml:space="preserve">. </w:t>
-      </w:r>
+        <w:t xml:space="preserve">We can graphically solve (plot) this by inserting a number of theta values </w:t>
+      </w:r>
+      <w:r>
+        <w:t>in</w:t>
+      </w:r>
+      <w:r>
+        <w:rPr>
+          <w:rFonts w:eastAsiaTheme="minorEastAsia"/>
+        </w:rPr>
+        <w:t xml:space="preserve"> </w:t>
+      </w:r>
+      <m:oMath>
+        <m:r>
+          <w:rPr>
+            <w:rFonts w:ascii="Cambria Math" w:hAnsi="Cambria Math"/>
+          </w:rPr>
+          <m:t>[0, 2π]</m:t>
+        </m:r>
+      </m:oMath>
+      <w:r>
+        <w:t xml:space="preserve"> and plotting the </w:t>
+      </w:r>
+      <w:r>
+        <w:t xml:space="preserve">points </w:t>
+      </w:r>
+      <m:oMath>
+        <m:r>
+          <w:rPr>
+            <w:rFonts w:ascii="Cambria Math" w:hAnsi="Cambria Math" w:cstheme="minorHAnsi"/>
+          </w:rPr>
+          <m:t>(ε(θ)</m:t>
+        </m:r>
+        <m:func>
+          <m:funcPr>
+            <m:ctrlPr>
+              <w:rPr>
+                <w:rFonts w:ascii="Cambria Math" w:hAnsi="Cambria Math" w:cstheme="minorHAnsi"/>
+                <w:i/>
+              </w:rPr>
+            </m:ctrlPr>
+          </m:funcPr>
+          <m:fName>
+            <m:r>
+              <m:rPr>
+                <m:sty m:val="p"/>
+              </m:rPr>
+              <w:rPr>
+                <w:rFonts w:ascii="Cambria Math" w:hAnsi="Cambria Math" w:cstheme="minorHAnsi"/>
+              </w:rPr>
+              <m:t>sin</m:t>
+            </m:r>
+          </m:fName>
+          <m:e>
+            <m:r>
+              <w:rPr>
+                <w:rFonts w:ascii="Cambria Math" w:hAnsi="Cambria Math" w:cstheme="minorHAnsi"/>
+              </w:rPr>
+              <m:t>θ</m:t>
+            </m:r>
+          </m:e>
+        </m:func>
+        <m:r>
+          <w:rPr>
+            <w:rFonts w:ascii="Cambria Math" w:hAnsi="Cambria Math" w:cstheme="minorHAnsi"/>
+          </w:rPr>
+          <m:t xml:space="preserve">,  </m:t>
+        </m:r>
+        <m:r>
+          <w:rPr>
+            <w:rFonts w:ascii="Cambria Math" w:hAnsi="Cambria Math" w:cstheme="minorHAnsi"/>
+          </w:rPr>
+          <m:t>ε(θ)</m:t>
+        </m:r>
+        <m:func>
+          <m:funcPr>
+            <m:ctrlPr>
+              <w:rPr>
+                <w:rFonts w:ascii="Cambria Math" w:hAnsi="Cambria Math" w:cstheme="minorHAnsi"/>
+                <w:i/>
+              </w:rPr>
+            </m:ctrlPr>
+          </m:funcPr>
+          <m:fName>
+            <m:r>
+              <m:rPr>
+                <m:sty m:val="p"/>
+              </m:rPr>
+              <w:rPr>
+                <w:rFonts w:ascii="Cambria Math" w:hAnsi="Cambria Math" w:cstheme="minorHAnsi"/>
+              </w:rPr>
+              <m:t>cos</m:t>
+            </m:r>
+          </m:fName>
+          <m:e>
+            <m:r>
+              <w:rPr>
+                <w:rFonts w:ascii="Cambria Math" w:hAnsi="Cambria Math" w:cstheme="minorHAnsi"/>
+              </w:rPr>
+              <m:t>θ</m:t>
+            </m:r>
+          </m:e>
+        </m:func>
+        <m:r>
+          <w:rPr>
+            <w:rFonts w:ascii="Cambria Math" w:hAnsi="Cambria Math" w:cstheme="minorHAnsi"/>
+          </w:rPr>
+          <m:t>)</m:t>
+        </m:r>
+      </m:oMath>
     </w:p>
     <w:p>
       <w:pPr>
         <w:pStyle w:val="ListParagraph"/>
         <w:numPr>
           <w:ilvl w:val="0"/>
-          <w:numId w:val="1"/>
+          <w:numId w:val="5"/>
         </w:numPr>
         <w:rPr>
           <w:rFonts w:cstheme="minorHAnsi"/>
@@ -529,7 +1266,82 @@
         <w:rPr>
           <w:rFonts w:cstheme="minorHAnsi"/>
         </w:rPr>
-        <w:t>This again should be cross checked against other methods.</w:t>
+        <w:t xml:space="preserve">The time dependence for any one error bar (and indeed the covariance) is determined by </w:t>
+      </w:r>
+      <w:proofErr w:type="spellStart"/>
+      <w:proofErr w:type="gramStart"/>
+      <w:r>
+        <w:rPr>
+          <w:rFonts w:cstheme="minorHAnsi"/>
+        </w:rPr>
+        <w:t>sqrt</w:t>
+      </w:r>
+      <w:proofErr w:type="spellEnd"/>
+      <w:r>
+        <w:rPr>
+          <w:rFonts w:cstheme="minorHAnsi"/>
+        </w:rPr>
+        <w:t>(</w:t>
+      </w:r>
+      <w:proofErr w:type="gramEnd"/>
+      <w:r>
+        <w:rPr>
+          <w:rFonts w:cstheme="minorHAnsi"/>
+        </w:rPr>
+        <w:t>measurement time), so by doing this once, we can know how the uncertainties will change, and thus give a time estimate for improvements in uncertainty.</w:t>
+      </w:r>
+    </w:p>
+    <w:p>
+      <w:pPr>
+        <w:ind w:left="360"/>
+        <w:rPr>
+          <w:rFonts w:cstheme="minorHAnsi"/>
+        </w:rPr>
+      </w:pPr>
+      <w:r>
+        <w:rPr>
+          <w:rFonts w:cstheme="minorHAnsi"/>
+        </w:rPr>
+        <w:t xml:space="preserve">In summary, we will need to fit a dataset (complexity dependant) and then calculate the gradients of N (points) * M (parameters), i.e. at least 2*N*M reflectivity points, but this is </w:t>
+      </w:r>
+      <w:r>
+        <w:rPr>
+          <w:rFonts w:cstheme="minorHAnsi"/>
+        </w:rPr>
+        <w:t>fast and fairly optimised; t</w:t>
+      </w:r>
+      <w:r>
+        <w:rPr>
+          <w:rFonts w:cstheme="minorHAnsi"/>
+        </w:rPr>
+        <w:t xml:space="preserve">hese calculations </w:t>
+      </w:r>
+      <w:r>
+        <w:rPr>
+          <w:rFonts w:cstheme="minorHAnsi"/>
+        </w:rPr>
+        <w:t xml:space="preserve">do not </w:t>
+      </w:r>
+      <w:r>
+        <w:rPr>
+          <w:rFonts w:cstheme="minorHAnsi"/>
+        </w:rPr>
+        <w:t>add any noticeable overhead to getting results in real time over the actual data fitting.</w:t>
+      </w:r>
+    </w:p>
+    <w:p/>
+    <w:p/>
+    <w:p/>
+    <w:p/>
+    <w:p/>
+    <w:p/>
+    <w:p>
+      <w:pPr>
+        <w:pStyle w:val="Heading1"/>
+      </w:pPr>
+      <w:r>
+        <w:lastRenderedPageBreak/>
+        <w:t>Results and Discussion</w:t>
       </w:r>
     </w:p>
     <w:p>
@@ -537,39 +1349,11 @@
         <w:pStyle w:val="ListParagraph"/>
         <w:numPr>
           <w:ilvl w:val="0"/>
-          <w:numId w:val="1"/>
+          <w:numId w:val="7"/>
         </w:numPr>
-        <w:rPr>
-          <w:rFonts w:cstheme="minorHAnsi"/>
-        </w:rPr>
-      </w:pPr>
-      <w:r>
-        <w:rPr>
-          <w:rFonts w:cstheme="minorHAnsi"/>
-        </w:rPr>
-        <w:t xml:space="preserve">The time dependence for any one error bar (and indeed the covariance) is determined by </w:t>
-      </w:r>
-      <w:proofErr w:type="spellStart"/>
-      <w:proofErr w:type="gramStart"/>
-      <w:r>
-        <w:rPr>
-          <w:rFonts w:cstheme="minorHAnsi"/>
-        </w:rPr>
-        <w:t>sqrt</w:t>
-      </w:r>
-      <w:proofErr w:type="spellEnd"/>
-      <w:r>
-        <w:rPr>
-          <w:rFonts w:cstheme="minorHAnsi"/>
-        </w:rPr>
-        <w:t>(</w:t>
-      </w:r>
-      <w:proofErr w:type="gramEnd"/>
-      <w:r>
-        <w:rPr>
-          <w:rFonts w:cstheme="minorHAnsi"/>
-        </w:rPr>
-        <w:t>measurement time), so by doing this once, we can know how the uncertainties will change, and thus give a time estimate for improvements in uncertainty.</w:t>
+      </w:pPr>
+      <w:r>
+        <w:t>Comparison of different fitting methods (L-BFGS-B/differential evolution, MCMC and nested sampling)</w:t>
       </w:r>
     </w:p>
     <w:p>
@@ -577,31 +1361,47 @@
         <w:pStyle w:val="ListParagraph"/>
         <w:numPr>
           <w:ilvl w:val="0"/>
-          <w:numId w:val="1"/>
+          <w:numId w:val="7"/>
         </w:numPr>
+      </w:pPr>
+      <w:r>
+        <w:t>Relationship of traditional fitting errors and Fisher errors with increasing time.</w:t>
+      </w:r>
+    </w:p>
+    <w:p>
+      <w:pPr>
+        <w:pStyle w:val="ListParagraph"/>
+        <w:numPr>
+          <w:ilvl w:val="0"/>
+          <w:numId w:val="7"/>
+        </w:numPr>
+      </w:pPr>
+      <w:r>
+        <w:t>Corner plots and Fisher confidence ellipses.</w:t>
+      </w:r>
+    </w:p>
+    <w:p>
+      <w:pPr>
+        <w:pStyle w:val="ListParagraph"/>
+        <w:numPr>
+          <w:ilvl w:val="0"/>
+          <w:numId w:val="7"/>
+        </w:numPr>
+      </w:pPr>
+      <w:r>
+        <w:t xml:space="preserve">Comparison of </w:t>
+      </w:r>
+      <w:r>
         <w:rPr>
           <w:rFonts w:cstheme="minorHAnsi"/>
         </w:rPr>
-      </w:pPr>
+        <w:t>multiplicative inverse</w:t>
+      </w:r>
       <w:r>
         <w:rPr>
           <w:rFonts w:cstheme="minorHAnsi"/>
         </w:rPr>
-        <w:t>We should test this using our noise function.</w:t>
-      </w:r>
-    </w:p>
-    <w:p>
-      <w:pPr>
-        <w:ind w:left="360"/>
-        <w:rPr>
-          <w:rFonts w:cstheme="minorHAnsi"/>
-        </w:rPr>
-      </w:pPr>
-      <w:r>
-        <w:rPr>
-          <w:rFonts w:cstheme="minorHAnsi"/>
-        </w:rPr>
-        <w:t>In summary, we will need to fit a dataset (complexity dependant) and then calculate the gradients of N (points) * M (parameters), i.e. at least 2*N*M reflectivity points, but this is at least fast and fairly optimised. I would not estimate that these calculations add any noticeable overhead to getting results in real time over the actual data fitting.</w:t>
+        <w:t xml:space="preserve"> Fisher information (variance) with variance in parameter estimation using traditional fitting for many fits (1000+).</w:t>
       </w:r>
     </w:p>
     <w:p>
@@ -609,7 +1409,7 @@
         <w:pStyle w:val="Heading1"/>
       </w:pPr>
       <w:r>
-        <w:t>Results and Discussion</w:t>
+        <w:t>Future Work</w:t>
       </w:r>
     </w:p>
     <w:p>
@@ -617,7 +1417,7 @@
         <w:pStyle w:val="Heading1"/>
       </w:pPr>
       <w:r>
-        <w:t>Future Work</w:t>
+        <w:t>Conclusions</w:t>
       </w:r>
     </w:p>
     <w:p>
@@ -625,43 +1425,36 @@
         <w:pStyle w:val="Heading1"/>
       </w:pPr>
       <w:r>
-        <w:t>Conclusions</w:t>
-      </w:r>
-    </w:p>
+        <w:t>Acknowledgements</w:t>
+      </w:r>
+    </w:p>
+    <w:p/>
+    <w:p/>
+    <w:p/>
+    <w:p/>
+    <w:p/>
+    <w:p/>
+    <w:p/>
+    <w:p/>
+    <w:p/>
+    <w:p/>
+    <w:p/>
+    <w:p/>
+    <w:p/>
+    <w:p/>
+    <w:p/>
+    <w:p/>
+    <w:p/>
+    <w:p/>
+    <w:p/>
+    <w:p/>
     <w:p>
       <w:pPr>
         <w:pStyle w:val="Heading1"/>
       </w:pPr>
       <w:r>
-        <w:t>Acknowledgements</w:t>
-      </w:r>
-    </w:p>
-    <w:p/>
-    <w:p/>
-    <w:p/>
-    <w:p/>
-    <w:p/>
-    <w:p/>
-    <w:p/>
-    <w:p/>
-    <w:p/>
-    <w:p/>
-    <w:p/>
-    <w:p/>
-    <w:p/>
-    <w:p/>
-    <w:p>
-      <w:pPr>
-        <w:pStyle w:val="Heading1"/>
-      </w:pPr>
-      <w:r>
         <w:lastRenderedPageBreak/>
-        <w:t>Re</w:t>
-      </w:r>
-      <w:bookmarkStart w:id="0" w:name="_GoBack"/>
-      <w:bookmarkEnd w:id="0"/>
-      <w:r>
-        <w:t>ferences</w:t>
+        <w:t>References</w:t>
       </w:r>
     </w:p>
     <w:p>
@@ -903,6 +1696,603 @@
 <file path=word/numbering.xml><?xml version="1.0" encoding="utf-8"?>
 <w:numbering xmlns:wpc="http://schemas.microsoft.com/office/word/2010/wordprocessingCanvas" xmlns:cx="http://schemas.microsoft.com/office/drawing/2014/chartex" xmlns:cx1="http://schemas.microsoft.com/office/drawing/2015/9/8/chartex" xmlns:mc="http://schemas.openxmlformats.org/markup-compatibility/2006" xmlns:o="urn:schemas-microsoft-com:office:office" xmlns:r="http://schemas.openxmlformats.org/officeDocument/2006/relationships" xmlns:m="http://schemas.openxmlformats.org/officeDocument/2006/math" xmlns:v="urn:schemas-microsoft-com:vml" xmlns:wp14="http://schemas.microsoft.com/office/word/2010/wordprocessingDrawing" xmlns:wp="http://schemas.openxmlformats.org/drawingml/2006/wordprocessingDrawing" xmlns:w10="urn:schemas-microsoft-com:office:word" xmlns:w="http://schemas.openxmlformats.org/wordprocessingml/2006/main" xmlns:w14="http://schemas.microsoft.com/office/word/2010/wordml" xmlns:w15="http://schemas.microsoft.com/office/word/2012/wordml" xmlns:w16se="http://schemas.microsoft.com/office/word/2015/wordml/symex" xmlns:wpg="http://schemas.microsoft.com/office/word/2010/wordprocessingGroup" xmlns:wpi="http://schemas.microsoft.com/office/word/2010/wordprocessingInk" xmlns:wne="http://schemas.microsoft.com/office/word/2006/wordml" xmlns:wps="http://schemas.microsoft.com/office/word/2010/wordprocessingShape" mc:Ignorable="w14 w15 w16se wp14">
   <w:abstractNum w:abstractNumId="0" w15:restartNumberingAfterBreak="0">
+    <w:nsid w:val="01AA0CAA"/>
+    <w:multiLevelType w:val="hybridMultilevel"/>
+    <w:tmpl w:val="EAB6C65C"/>
+    <w:lvl w:ilvl="0" w:tplc="08090001">
+      <w:start w:val="1"/>
+      <w:numFmt w:val="bullet"/>
+      <w:lvlText w:val=""/>
+      <w:lvlJc w:val="left"/>
+      <w:pPr>
+        <w:ind w:left="720" w:hanging="360"/>
+      </w:pPr>
+      <w:rPr>
+        <w:rFonts w:ascii="Symbol" w:hAnsi="Symbol" w:hint="default"/>
+      </w:rPr>
+    </w:lvl>
+    <w:lvl w:ilvl="1" w:tplc="08090003" w:tentative="1">
+      <w:start w:val="1"/>
+      <w:numFmt w:val="bullet"/>
+      <w:lvlText w:val="o"/>
+      <w:lvlJc w:val="left"/>
+      <w:pPr>
+        <w:ind w:left="1440" w:hanging="360"/>
+      </w:pPr>
+      <w:rPr>
+        <w:rFonts w:ascii="Courier New" w:hAnsi="Courier New" w:cs="Courier New" w:hint="default"/>
+      </w:rPr>
+    </w:lvl>
+    <w:lvl w:ilvl="2" w:tplc="08090005" w:tentative="1">
+      <w:start w:val="1"/>
+      <w:numFmt w:val="bullet"/>
+      <w:lvlText w:val=""/>
+      <w:lvlJc w:val="left"/>
+      <w:pPr>
+        <w:ind w:left="2160" w:hanging="360"/>
+      </w:pPr>
+      <w:rPr>
+        <w:rFonts w:ascii="Wingdings" w:hAnsi="Wingdings" w:hint="default"/>
+      </w:rPr>
+    </w:lvl>
+    <w:lvl w:ilvl="3" w:tplc="08090001" w:tentative="1">
+      <w:start w:val="1"/>
+      <w:numFmt w:val="bullet"/>
+      <w:lvlText w:val=""/>
+      <w:lvlJc w:val="left"/>
+      <w:pPr>
+        <w:ind w:left="2880" w:hanging="360"/>
+      </w:pPr>
+      <w:rPr>
+        <w:rFonts w:ascii="Symbol" w:hAnsi="Symbol" w:hint="default"/>
+      </w:rPr>
+    </w:lvl>
+    <w:lvl w:ilvl="4" w:tplc="08090003" w:tentative="1">
+      <w:start w:val="1"/>
+      <w:numFmt w:val="bullet"/>
+      <w:lvlText w:val="o"/>
+      <w:lvlJc w:val="left"/>
+      <w:pPr>
+        <w:ind w:left="3600" w:hanging="360"/>
+      </w:pPr>
+      <w:rPr>
+        <w:rFonts w:ascii="Courier New" w:hAnsi="Courier New" w:cs="Courier New" w:hint="default"/>
+      </w:rPr>
+    </w:lvl>
+    <w:lvl w:ilvl="5" w:tplc="08090005" w:tentative="1">
+      <w:start w:val="1"/>
+      <w:numFmt w:val="bullet"/>
+      <w:lvlText w:val=""/>
+      <w:lvlJc w:val="left"/>
+      <w:pPr>
+        <w:ind w:left="4320" w:hanging="360"/>
+      </w:pPr>
+      <w:rPr>
+        <w:rFonts w:ascii="Wingdings" w:hAnsi="Wingdings" w:hint="default"/>
+      </w:rPr>
+    </w:lvl>
+    <w:lvl w:ilvl="6" w:tplc="08090001" w:tentative="1">
+      <w:start w:val="1"/>
+      <w:numFmt w:val="bullet"/>
+      <w:lvlText w:val=""/>
+      <w:lvlJc w:val="left"/>
+      <w:pPr>
+        <w:ind w:left="5040" w:hanging="360"/>
+      </w:pPr>
+      <w:rPr>
+        <w:rFonts w:ascii="Symbol" w:hAnsi="Symbol" w:hint="default"/>
+      </w:rPr>
+    </w:lvl>
+    <w:lvl w:ilvl="7" w:tplc="08090003" w:tentative="1">
+      <w:start w:val="1"/>
+      <w:numFmt w:val="bullet"/>
+      <w:lvlText w:val="o"/>
+      <w:lvlJc w:val="left"/>
+      <w:pPr>
+        <w:ind w:left="5760" w:hanging="360"/>
+      </w:pPr>
+      <w:rPr>
+        <w:rFonts w:ascii="Courier New" w:hAnsi="Courier New" w:cs="Courier New" w:hint="default"/>
+      </w:rPr>
+    </w:lvl>
+    <w:lvl w:ilvl="8" w:tplc="08090005" w:tentative="1">
+      <w:start w:val="1"/>
+      <w:numFmt w:val="bullet"/>
+      <w:lvlText w:val=""/>
+      <w:lvlJc w:val="left"/>
+      <w:pPr>
+        <w:ind w:left="6480" w:hanging="360"/>
+      </w:pPr>
+      <w:rPr>
+        <w:rFonts w:ascii="Wingdings" w:hAnsi="Wingdings" w:hint="default"/>
+      </w:rPr>
+    </w:lvl>
+  </w:abstractNum>
+  <w:abstractNum w:abstractNumId="1" w15:restartNumberingAfterBreak="0">
+    <w:nsid w:val="0753250D"/>
+    <w:multiLevelType w:val="hybridMultilevel"/>
+    <w:tmpl w:val="20861FEE"/>
+    <w:lvl w:ilvl="0" w:tplc="08090001">
+      <w:start w:val="1"/>
+      <w:numFmt w:val="bullet"/>
+      <w:lvlText w:val=""/>
+      <w:lvlJc w:val="left"/>
+      <w:pPr>
+        <w:ind w:left="1080" w:hanging="360"/>
+      </w:pPr>
+      <w:rPr>
+        <w:rFonts w:ascii="Symbol" w:hAnsi="Symbol" w:hint="default"/>
+      </w:rPr>
+    </w:lvl>
+    <w:lvl w:ilvl="1" w:tplc="08090003" w:tentative="1">
+      <w:start w:val="1"/>
+      <w:numFmt w:val="bullet"/>
+      <w:lvlText w:val="o"/>
+      <w:lvlJc w:val="left"/>
+      <w:pPr>
+        <w:ind w:left="1800" w:hanging="360"/>
+      </w:pPr>
+      <w:rPr>
+        <w:rFonts w:ascii="Courier New" w:hAnsi="Courier New" w:cs="Courier New" w:hint="default"/>
+      </w:rPr>
+    </w:lvl>
+    <w:lvl w:ilvl="2" w:tplc="08090005" w:tentative="1">
+      <w:start w:val="1"/>
+      <w:numFmt w:val="bullet"/>
+      <w:lvlText w:val=""/>
+      <w:lvlJc w:val="left"/>
+      <w:pPr>
+        <w:ind w:left="2520" w:hanging="360"/>
+      </w:pPr>
+      <w:rPr>
+        <w:rFonts w:ascii="Wingdings" w:hAnsi="Wingdings" w:hint="default"/>
+      </w:rPr>
+    </w:lvl>
+    <w:lvl w:ilvl="3" w:tplc="08090001" w:tentative="1">
+      <w:start w:val="1"/>
+      <w:numFmt w:val="bullet"/>
+      <w:lvlText w:val=""/>
+      <w:lvlJc w:val="left"/>
+      <w:pPr>
+        <w:ind w:left="3240" w:hanging="360"/>
+      </w:pPr>
+      <w:rPr>
+        <w:rFonts w:ascii="Symbol" w:hAnsi="Symbol" w:hint="default"/>
+      </w:rPr>
+    </w:lvl>
+    <w:lvl w:ilvl="4" w:tplc="08090003" w:tentative="1">
+      <w:start w:val="1"/>
+      <w:numFmt w:val="bullet"/>
+      <w:lvlText w:val="o"/>
+      <w:lvlJc w:val="left"/>
+      <w:pPr>
+        <w:ind w:left="3960" w:hanging="360"/>
+      </w:pPr>
+      <w:rPr>
+        <w:rFonts w:ascii="Courier New" w:hAnsi="Courier New" w:cs="Courier New" w:hint="default"/>
+      </w:rPr>
+    </w:lvl>
+    <w:lvl w:ilvl="5" w:tplc="08090005" w:tentative="1">
+      <w:start w:val="1"/>
+      <w:numFmt w:val="bullet"/>
+      <w:lvlText w:val=""/>
+      <w:lvlJc w:val="left"/>
+      <w:pPr>
+        <w:ind w:left="4680" w:hanging="360"/>
+      </w:pPr>
+      <w:rPr>
+        <w:rFonts w:ascii="Wingdings" w:hAnsi="Wingdings" w:hint="default"/>
+      </w:rPr>
+    </w:lvl>
+    <w:lvl w:ilvl="6" w:tplc="08090001" w:tentative="1">
+      <w:start w:val="1"/>
+      <w:numFmt w:val="bullet"/>
+      <w:lvlText w:val=""/>
+      <w:lvlJc w:val="left"/>
+      <w:pPr>
+        <w:ind w:left="5400" w:hanging="360"/>
+      </w:pPr>
+      <w:rPr>
+        <w:rFonts w:ascii="Symbol" w:hAnsi="Symbol" w:hint="default"/>
+      </w:rPr>
+    </w:lvl>
+    <w:lvl w:ilvl="7" w:tplc="08090003" w:tentative="1">
+      <w:start w:val="1"/>
+      <w:numFmt w:val="bullet"/>
+      <w:lvlText w:val="o"/>
+      <w:lvlJc w:val="left"/>
+      <w:pPr>
+        <w:ind w:left="6120" w:hanging="360"/>
+      </w:pPr>
+      <w:rPr>
+        <w:rFonts w:ascii="Courier New" w:hAnsi="Courier New" w:cs="Courier New" w:hint="default"/>
+      </w:rPr>
+    </w:lvl>
+    <w:lvl w:ilvl="8" w:tplc="08090005" w:tentative="1">
+      <w:start w:val="1"/>
+      <w:numFmt w:val="bullet"/>
+      <w:lvlText w:val=""/>
+      <w:lvlJc w:val="left"/>
+      <w:pPr>
+        <w:ind w:left="6840" w:hanging="360"/>
+      </w:pPr>
+      <w:rPr>
+        <w:rFonts w:ascii="Wingdings" w:hAnsi="Wingdings" w:hint="default"/>
+      </w:rPr>
+    </w:lvl>
+  </w:abstractNum>
+  <w:abstractNum w:abstractNumId="2" w15:restartNumberingAfterBreak="0">
+    <w:nsid w:val="348B75D3"/>
+    <w:multiLevelType w:val="hybridMultilevel"/>
+    <w:tmpl w:val="E320D080"/>
+    <w:lvl w:ilvl="0" w:tplc="0809000F">
+      <w:start w:val="1"/>
+      <w:numFmt w:val="decimal"/>
+      <w:lvlText w:val="%1."/>
+      <w:lvlJc w:val="left"/>
+      <w:pPr>
+        <w:ind w:left="720" w:hanging="360"/>
+      </w:pPr>
+    </w:lvl>
+    <w:lvl w:ilvl="1" w:tplc="08090019" w:tentative="1">
+      <w:start w:val="1"/>
+      <w:numFmt w:val="lowerLetter"/>
+      <w:lvlText w:val="%2."/>
+      <w:lvlJc w:val="left"/>
+      <w:pPr>
+        <w:ind w:left="1440" w:hanging="360"/>
+      </w:pPr>
+    </w:lvl>
+    <w:lvl w:ilvl="2" w:tplc="0809001B" w:tentative="1">
+      <w:start w:val="1"/>
+      <w:numFmt w:val="lowerRoman"/>
+      <w:lvlText w:val="%3."/>
+      <w:lvlJc w:val="right"/>
+      <w:pPr>
+        <w:ind w:left="2160" w:hanging="180"/>
+      </w:pPr>
+    </w:lvl>
+    <w:lvl w:ilvl="3" w:tplc="0809000F" w:tentative="1">
+      <w:start w:val="1"/>
+      <w:numFmt w:val="decimal"/>
+      <w:lvlText w:val="%4."/>
+      <w:lvlJc w:val="left"/>
+      <w:pPr>
+        <w:ind w:left="2880" w:hanging="360"/>
+      </w:pPr>
+    </w:lvl>
+    <w:lvl w:ilvl="4" w:tplc="08090019" w:tentative="1">
+      <w:start w:val="1"/>
+      <w:numFmt w:val="lowerLetter"/>
+      <w:lvlText w:val="%5."/>
+      <w:lvlJc w:val="left"/>
+      <w:pPr>
+        <w:ind w:left="3600" w:hanging="360"/>
+      </w:pPr>
+    </w:lvl>
+    <w:lvl w:ilvl="5" w:tplc="0809001B" w:tentative="1">
+      <w:start w:val="1"/>
+      <w:numFmt w:val="lowerRoman"/>
+      <w:lvlText w:val="%6."/>
+      <w:lvlJc w:val="right"/>
+      <w:pPr>
+        <w:ind w:left="4320" w:hanging="180"/>
+      </w:pPr>
+    </w:lvl>
+    <w:lvl w:ilvl="6" w:tplc="0809000F" w:tentative="1">
+      <w:start w:val="1"/>
+      <w:numFmt w:val="decimal"/>
+      <w:lvlText w:val="%7."/>
+      <w:lvlJc w:val="left"/>
+      <w:pPr>
+        <w:ind w:left="5040" w:hanging="360"/>
+      </w:pPr>
+    </w:lvl>
+    <w:lvl w:ilvl="7" w:tplc="08090019" w:tentative="1">
+      <w:start w:val="1"/>
+      <w:numFmt w:val="lowerLetter"/>
+      <w:lvlText w:val="%8."/>
+      <w:lvlJc w:val="left"/>
+      <w:pPr>
+        <w:ind w:left="5760" w:hanging="360"/>
+      </w:pPr>
+    </w:lvl>
+    <w:lvl w:ilvl="8" w:tplc="0809001B" w:tentative="1">
+      <w:start w:val="1"/>
+      <w:numFmt w:val="lowerRoman"/>
+      <w:lvlText w:val="%9."/>
+      <w:lvlJc w:val="right"/>
+      <w:pPr>
+        <w:ind w:left="6480" w:hanging="180"/>
+      </w:pPr>
+    </w:lvl>
+  </w:abstractNum>
+  <w:abstractNum w:abstractNumId="3" w15:restartNumberingAfterBreak="0">
+    <w:nsid w:val="3BA018AA"/>
+    <w:multiLevelType w:val="hybridMultilevel"/>
+    <w:tmpl w:val="F0D858A4"/>
+    <w:lvl w:ilvl="0" w:tplc="08090001">
+      <w:start w:val="1"/>
+      <w:numFmt w:val="bullet"/>
+      <w:lvlText w:val=""/>
+      <w:lvlJc w:val="left"/>
+      <w:pPr>
+        <w:ind w:left="720" w:hanging="360"/>
+      </w:pPr>
+      <w:rPr>
+        <w:rFonts w:ascii="Symbol" w:hAnsi="Symbol" w:hint="default"/>
+      </w:rPr>
+    </w:lvl>
+    <w:lvl w:ilvl="1" w:tplc="08090003" w:tentative="1">
+      <w:start w:val="1"/>
+      <w:numFmt w:val="bullet"/>
+      <w:lvlText w:val="o"/>
+      <w:lvlJc w:val="left"/>
+      <w:pPr>
+        <w:ind w:left="1440" w:hanging="360"/>
+      </w:pPr>
+      <w:rPr>
+        <w:rFonts w:ascii="Courier New" w:hAnsi="Courier New" w:cs="Courier New" w:hint="default"/>
+      </w:rPr>
+    </w:lvl>
+    <w:lvl w:ilvl="2" w:tplc="08090005" w:tentative="1">
+      <w:start w:val="1"/>
+      <w:numFmt w:val="bullet"/>
+      <w:lvlText w:val=""/>
+      <w:lvlJc w:val="left"/>
+      <w:pPr>
+        <w:ind w:left="2160" w:hanging="360"/>
+      </w:pPr>
+      <w:rPr>
+        <w:rFonts w:ascii="Wingdings" w:hAnsi="Wingdings" w:hint="default"/>
+      </w:rPr>
+    </w:lvl>
+    <w:lvl w:ilvl="3" w:tplc="08090001" w:tentative="1">
+      <w:start w:val="1"/>
+      <w:numFmt w:val="bullet"/>
+      <w:lvlText w:val=""/>
+      <w:lvlJc w:val="left"/>
+      <w:pPr>
+        <w:ind w:left="2880" w:hanging="360"/>
+      </w:pPr>
+      <w:rPr>
+        <w:rFonts w:ascii="Symbol" w:hAnsi="Symbol" w:hint="default"/>
+      </w:rPr>
+    </w:lvl>
+    <w:lvl w:ilvl="4" w:tplc="08090003" w:tentative="1">
+      <w:start w:val="1"/>
+      <w:numFmt w:val="bullet"/>
+      <w:lvlText w:val="o"/>
+      <w:lvlJc w:val="left"/>
+      <w:pPr>
+        <w:ind w:left="3600" w:hanging="360"/>
+      </w:pPr>
+      <w:rPr>
+        <w:rFonts w:ascii="Courier New" w:hAnsi="Courier New" w:cs="Courier New" w:hint="default"/>
+      </w:rPr>
+    </w:lvl>
+    <w:lvl w:ilvl="5" w:tplc="08090005" w:tentative="1">
+      <w:start w:val="1"/>
+      <w:numFmt w:val="bullet"/>
+      <w:lvlText w:val=""/>
+      <w:lvlJc w:val="left"/>
+      <w:pPr>
+        <w:ind w:left="4320" w:hanging="360"/>
+      </w:pPr>
+      <w:rPr>
+        <w:rFonts w:ascii="Wingdings" w:hAnsi="Wingdings" w:hint="default"/>
+      </w:rPr>
+    </w:lvl>
+    <w:lvl w:ilvl="6" w:tplc="08090001" w:tentative="1">
+      <w:start w:val="1"/>
+      <w:numFmt w:val="bullet"/>
+      <w:lvlText w:val=""/>
+      <w:lvlJc w:val="left"/>
+      <w:pPr>
+        <w:ind w:left="5040" w:hanging="360"/>
+      </w:pPr>
+      <w:rPr>
+        <w:rFonts w:ascii="Symbol" w:hAnsi="Symbol" w:hint="default"/>
+      </w:rPr>
+    </w:lvl>
+    <w:lvl w:ilvl="7" w:tplc="08090003" w:tentative="1">
+      <w:start w:val="1"/>
+      <w:numFmt w:val="bullet"/>
+      <w:lvlText w:val="o"/>
+      <w:lvlJc w:val="left"/>
+      <w:pPr>
+        <w:ind w:left="5760" w:hanging="360"/>
+      </w:pPr>
+      <w:rPr>
+        <w:rFonts w:ascii="Courier New" w:hAnsi="Courier New" w:cs="Courier New" w:hint="default"/>
+      </w:rPr>
+    </w:lvl>
+    <w:lvl w:ilvl="8" w:tplc="08090005" w:tentative="1">
+      <w:start w:val="1"/>
+      <w:numFmt w:val="bullet"/>
+      <w:lvlText w:val=""/>
+      <w:lvlJc w:val="left"/>
+      <w:pPr>
+        <w:ind w:left="6480" w:hanging="360"/>
+      </w:pPr>
+      <w:rPr>
+        <w:rFonts w:ascii="Wingdings" w:hAnsi="Wingdings" w:hint="default"/>
+      </w:rPr>
+    </w:lvl>
+  </w:abstractNum>
+  <w:abstractNum w:abstractNumId="4" w15:restartNumberingAfterBreak="0">
+    <w:nsid w:val="4D8521A6"/>
+    <w:multiLevelType w:val="hybridMultilevel"/>
+    <w:tmpl w:val="1750B286"/>
+    <w:lvl w:ilvl="0" w:tplc="0809000F">
+      <w:start w:val="1"/>
+      <w:numFmt w:val="decimal"/>
+      <w:lvlText w:val="%1."/>
+      <w:lvlJc w:val="left"/>
+      <w:pPr>
+        <w:ind w:left="720" w:hanging="360"/>
+      </w:pPr>
+    </w:lvl>
+    <w:lvl w:ilvl="1" w:tplc="08090019" w:tentative="1">
+      <w:start w:val="1"/>
+      <w:numFmt w:val="lowerLetter"/>
+      <w:lvlText w:val="%2."/>
+      <w:lvlJc w:val="left"/>
+      <w:pPr>
+        <w:ind w:left="1440" w:hanging="360"/>
+      </w:pPr>
+    </w:lvl>
+    <w:lvl w:ilvl="2" w:tplc="0809001B" w:tentative="1">
+      <w:start w:val="1"/>
+      <w:numFmt w:val="lowerRoman"/>
+      <w:lvlText w:val="%3."/>
+      <w:lvlJc w:val="right"/>
+      <w:pPr>
+        <w:ind w:left="2160" w:hanging="180"/>
+      </w:pPr>
+    </w:lvl>
+    <w:lvl w:ilvl="3" w:tplc="0809000F" w:tentative="1">
+      <w:start w:val="1"/>
+      <w:numFmt w:val="decimal"/>
+      <w:lvlText w:val="%4."/>
+      <w:lvlJc w:val="left"/>
+      <w:pPr>
+        <w:ind w:left="2880" w:hanging="360"/>
+      </w:pPr>
+    </w:lvl>
+    <w:lvl w:ilvl="4" w:tplc="08090019" w:tentative="1">
+      <w:start w:val="1"/>
+      <w:numFmt w:val="lowerLetter"/>
+      <w:lvlText w:val="%5."/>
+      <w:lvlJc w:val="left"/>
+      <w:pPr>
+        <w:ind w:left="3600" w:hanging="360"/>
+      </w:pPr>
+    </w:lvl>
+    <w:lvl w:ilvl="5" w:tplc="0809001B" w:tentative="1">
+      <w:start w:val="1"/>
+      <w:numFmt w:val="lowerRoman"/>
+      <w:lvlText w:val="%6."/>
+      <w:lvlJc w:val="right"/>
+      <w:pPr>
+        <w:ind w:left="4320" w:hanging="180"/>
+      </w:pPr>
+    </w:lvl>
+    <w:lvl w:ilvl="6" w:tplc="0809000F" w:tentative="1">
+      <w:start w:val="1"/>
+      <w:numFmt w:val="decimal"/>
+      <w:lvlText w:val="%7."/>
+      <w:lvlJc w:val="left"/>
+      <w:pPr>
+        <w:ind w:left="5040" w:hanging="360"/>
+      </w:pPr>
+    </w:lvl>
+    <w:lvl w:ilvl="7" w:tplc="08090019" w:tentative="1">
+      <w:start w:val="1"/>
+      <w:numFmt w:val="lowerLetter"/>
+      <w:lvlText w:val="%8."/>
+      <w:lvlJc w:val="left"/>
+      <w:pPr>
+        <w:ind w:left="5760" w:hanging="360"/>
+      </w:pPr>
+    </w:lvl>
+    <w:lvl w:ilvl="8" w:tplc="0809001B" w:tentative="1">
+      <w:start w:val="1"/>
+      <w:numFmt w:val="lowerRoman"/>
+      <w:lvlText w:val="%9."/>
+      <w:lvlJc w:val="right"/>
+      <w:pPr>
+        <w:ind w:left="6480" w:hanging="180"/>
+      </w:pPr>
+    </w:lvl>
+  </w:abstractNum>
+  <w:abstractNum w:abstractNumId="5" w15:restartNumberingAfterBreak="0">
+    <w:nsid w:val="638E065C"/>
+    <w:multiLevelType w:val="hybridMultilevel"/>
+    <w:tmpl w:val="E320D080"/>
+    <w:lvl w:ilvl="0" w:tplc="0809000F">
+      <w:start w:val="1"/>
+      <w:numFmt w:val="decimal"/>
+      <w:lvlText w:val="%1."/>
+      <w:lvlJc w:val="left"/>
+      <w:pPr>
+        <w:ind w:left="720" w:hanging="360"/>
+      </w:pPr>
+    </w:lvl>
+    <w:lvl w:ilvl="1" w:tplc="08090019" w:tentative="1">
+      <w:start w:val="1"/>
+      <w:numFmt w:val="lowerLetter"/>
+      <w:lvlText w:val="%2."/>
+      <w:lvlJc w:val="left"/>
+      <w:pPr>
+        <w:ind w:left="1440" w:hanging="360"/>
+      </w:pPr>
+    </w:lvl>
+    <w:lvl w:ilvl="2" w:tplc="0809001B" w:tentative="1">
+      <w:start w:val="1"/>
+      <w:numFmt w:val="lowerRoman"/>
+      <w:lvlText w:val="%3."/>
+      <w:lvlJc w:val="right"/>
+      <w:pPr>
+        <w:ind w:left="2160" w:hanging="180"/>
+      </w:pPr>
+    </w:lvl>
+    <w:lvl w:ilvl="3" w:tplc="0809000F" w:tentative="1">
+      <w:start w:val="1"/>
+      <w:numFmt w:val="decimal"/>
+      <w:lvlText w:val="%4."/>
+      <w:lvlJc w:val="left"/>
+      <w:pPr>
+        <w:ind w:left="2880" w:hanging="360"/>
+      </w:pPr>
+    </w:lvl>
+    <w:lvl w:ilvl="4" w:tplc="08090019" w:tentative="1">
+      <w:start w:val="1"/>
+      <w:numFmt w:val="lowerLetter"/>
+      <w:lvlText w:val="%5."/>
+      <w:lvlJc w:val="left"/>
+      <w:pPr>
+        <w:ind w:left="3600" w:hanging="360"/>
+      </w:pPr>
+    </w:lvl>
+    <w:lvl w:ilvl="5" w:tplc="0809001B" w:tentative="1">
+      <w:start w:val="1"/>
+      <w:numFmt w:val="lowerRoman"/>
+      <w:lvlText w:val="%6."/>
+      <w:lvlJc w:val="right"/>
+      <w:pPr>
+        <w:ind w:left="4320" w:hanging="180"/>
+      </w:pPr>
+    </w:lvl>
+    <w:lvl w:ilvl="6" w:tplc="0809000F" w:tentative="1">
+      <w:start w:val="1"/>
+      <w:numFmt w:val="decimal"/>
+      <w:lvlText w:val="%7."/>
+      <w:lvlJc w:val="left"/>
+      <w:pPr>
+        <w:ind w:left="5040" w:hanging="360"/>
+      </w:pPr>
+    </w:lvl>
+    <w:lvl w:ilvl="7" w:tplc="08090019" w:tentative="1">
+      <w:start w:val="1"/>
+      <w:numFmt w:val="lowerLetter"/>
+      <w:lvlText w:val="%8."/>
+      <w:lvlJc w:val="left"/>
+      <w:pPr>
+        <w:ind w:left="5760" w:hanging="360"/>
+      </w:pPr>
+    </w:lvl>
+    <w:lvl w:ilvl="8" w:tplc="0809001B" w:tentative="1">
+      <w:start w:val="1"/>
+      <w:numFmt w:val="lowerRoman"/>
+      <w:lvlText w:val="%9."/>
+      <w:lvlJc w:val="right"/>
+      <w:pPr>
+        <w:ind w:left="6480" w:hanging="180"/>
+      </w:pPr>
+    </w:lvl>
+  </w:abstractNum>
+  <w:abstractNum w:abstractNumId="6" w15:restartNumberingAfterBreak="0">
     <w:nsid w:val="760B58EE"/>
     <w:multiLevelType w:val="hybridMultilevel"/>
     <w:tmpl w:val="E320D080"/>
@@ -989,6 +2379,24 @@
     </w:lvl>
   </w:abstractNum>
   <w:num w:numId="1">
+    <w:abstractNumId w:val="6"/>
+  </w:num>
+  <w:num w:numId="2">
+    <w:abstractNumId w:val="4"/>
+  </w:num>
+  <w:num w:numId="3">
+    <w:abstractNumId w:val="1"/>
+  </w:num>
+  <w:num w:numId="4">
+    <w:abstractNumId w:val="2"/>
+  </w:num>
+  <w:num w:numId="5">
+    <w:abstractNumId w:val="5"/>
+  </w:num>
+  <w:num w:numId="6">
+    <w:abstractNumId w:val="3"/>
+  </w:num>
+  <w:num w:numId="7">
     <w:abstractNumId w:val="0"/>
   </w:num>
 </w:numbering>
@@ -1605,6 +3013,16 @@
     <w:basedOn w:val="DefaultParagraphFont"/>
     <w:rsid w:val="007A732A"/>
   </w:style>
+  <w:style w:type="character" w:styleId="PlaceholderText">
+    <w:name w:val="Placeholder Text"/>
+    <w:basedOn w:val="DefaultParagraphFont"/>
+    <w:uiPriority w:val="99"/>
+    <w:semiHidden/>
+    <w:rsid w:val="0030375A"/>
+    <w:rPr>
+      <w:color w:val="808080"/>
+    </w:rPr>
+  </w:style>
 </w:styles>
 </file>
 

</xml_diff>

<commit_message>
Added comments to code
</commit_message>
<xml_diff>
--- a/paper/plan.docx
+++ b/paper/plan.docx
@@ -53,6 +53,29 @@
         <w:t>Introduction</w:t>
       </w:r>
     </w:p>
+    <w:p/>
+    <w:p/>
+    <w:p/>
+    <w:p/>
+    <w:p/>
+    <w:p/>
+    <w:p/>
+    <w:p/>
+    <w:p/>
+    <w:p/>
+    <w:p/>
+    <w:p/>
+    <w:p/>
+    <w:p/>
+    <w:p/>
+    <w:p/>
+    <w:p/>
+    <w:p/>
+    <w:p/>
+    <w:p/>
+    <w:p/>
+    <w:p/>
+    <w:p/>
     <w:p>
       <w:pPr>
         <w:pStyle w:val="Heading1"/>
@@ -61,6 +84,7 @@
         </w:tabs>
       </w:pPr>
       <w:r>
+        <w:lastRenderedPageBreak/>
         <w:t>Methods</w:t>
       </w:r>
     </w:p>
@@ -370,13 +394,7 @@
         <w:t xml:space="preserve">Calculate the model reflectivity </w:t>
       </w:r>
       <w:r>
-        <w:t>scaled [0,</w:t>
-      </w:r>
-      <w:r>
-        <w:t xml:space="preserve"> </w:t>
-      </w:r>
-      <w:r>
-        <w:t xml:space="preserve">1] </w:t>
+        <w:t xml:space="preserve">scaled [0, 1] </w:t>
       </w:r>
       <w:r>
         <w:rPr>
@@ -538,11 +556,73 @@
     </w:p>
     <w:p>
       <w:pPr>
-        <w:rPr>
-          <w:rFonts w:eastAsiaTheme="minorEastAsia"/>
-        </w:rPr>
-      </w:pPr>
-    </w:p>
+        <w:pStyle w:val="Heading2"/>
+        <w:rPr>
+          <w:rFonts w:eastAsiaTheme="minorEastAsia"/>
+        </w:rPr>
+      </w:pPr>
+      <w:r>
+        <w:rPr>
+          <w:rFonts w:eastAsiaTheme="minorEastAsia"/>
+        </w:rPr>
+        <w:t>Comparison</w:t>
+      </w:r>
+    </w:p>
+    <w:p>
+      <w:pPr>
+        <w:pStyle w:val="ListParagraph"/>
+        <w:numPr>
+          <w:ilvl w:val="0"/>
+          <w:numId w:val="10"/>
+        </w:numPr>
+      </w:pPr>
+      <w:r>
+        <w:t>Provide a structure (such as one from the structures.py file) and simulate an experiment using the method above using a chosen angle, time and number of points.</w:t>
+      </w:r>
+    </w:p>
+    <w:p>
+      <w:pPr>
+        <w:pStyle w:val="ListParagraph"/>
+        <w:numPr>
+          <w:ilvl w:val="0"/>
+          <w:numId w:val="10"/>
+        </w:numPr>
+      </w:pPr>
+      <w:r>
+        <w:t>Pass the resulting model(s) and dataset(s) to the Fitting class which will create a global objective that can be later fit.</w:t>
+      </w:r>
+    </w:p>
+    <w:p>
+      <w:pPr>
+        <w:pStyle w:val="ListParagraph"/>
+        <w:numPr>
+          <w:ilvl w:val="0"/>
+          <w:numId w:val="10"/>
+        </w:numPr>
+      </w:pPr>
+      <w:r>
+        <w:t xml:space="preserve">Fit the objective using differential </w:t>
+      </w:r>
+      <w:r>
+        <w:t>evolution</w:t>
+      </w:r>
+      <w:r>
+        <w:t xml:space="preserve"> / L-BFGS-B, MCMC or nested sampling. For MCMC, you can provide the number of samples for the initial burn-in and also the number of steps and thinning for the main sampling.</w:t>
+      </w:r>
+    </w:p>
+    <w:p>
+      <w:pPr>
+        <w:pStyle w:val="ListParagraph"/>
+        <w:numPr>
+          <w:ilvl w:val="0"/>
+          <w:numId w:val="10"/>
+        </w:numPr>
+      </w:pPr>
+      <w:r>
+        <w:t>Each method will provide a fit of the data and an estimate of the parameter covariance matrix. MCMC and nested sampling will additionally provide a corner plot.</w:t>
+      </w:r>
+    </w:p>
+    <w:p/>
     <w:p/>
     <w:p>
       <w:pPr>
@@ -674,12 +754,7 @@
         </w:numPr>
       </w:pPr>
       <w:r>
-        <w:t>We calculate for every model data point (</w:t>
-      </w:r>
-      <w:bookmarkStart w:id="0" w:name="_GoBack"/>
-      <w:bookmarkEnd w:id="0"/>
-      <w:r>
-        <w:t xml:space="preserve">e.g. every Q value which the data was taken for every condition), the gradient of the </w:t>
+        <w:t xml:space="preserve">We calculate for every model data point (e.g. every Q value which the data was taken for every condition), the gradient of the </w:t>
       </w:r>
       <w:r>
         <w:t xml:space="preserve">model </w:t>
@@ -1385,56 +1460,11 @@
         <w:rPr>
           <w:rFonts w:cstheme="minorHAnsi"/>
         </w:rPr>
-        <w:t>Using the Fisher information to determine h</w:t>
-      </w:r>
-      <w:r>
-        <w:rPr>
-          <w:rFonts w:cstheme="minorHAnsi"/>
-        </w:rPr>
-        <w:t xml:space="preserve">ow </w:t>
-      </w:r>
-      <w:r>
-        <w:rPr>
-          <w:rFonts w:cstheme="minorHAnsi"/>
-        </w:rPr>
-        <w:t>parameter</w:t>
-      </w:r>
-      <w:r>
-        <w:rPr>
-          <w:rFonts w:cstheme="minorHAnsi"/>
-        </w:rPr>
-        <w:t xml:space="preserve"> uncertainties will change</w:t>
-      </w:r>
-      <w:r>
-        <w:rPr>
-          <w:rFonts w:cstheme="minorHAnsi"/>
-        </w:rPr>
-        <w:t xml:space="preserve"> with time</w:t>
-      </w:r>
-      <w:r>
-        <w:rPr>
-          <w:rFonts w:cstheme="minorHAnsi"/>
-        </w:rPr>
-        <w:t xml:space="preserve"> and </w:t>
-      </w:r>
-      <w:r>
-        <w:t xml:space="preserve">estimate how much longer data needs to be counted in order to reduce the uncertainty in </w:t>
-      </w:r>
-      <w:r>
-        <w:t>given</w:t>
-      </w:r>
-      <w:r>
-        <w:t xml:space="preserve"> parameters to a desired level.</w:t>
-      </w:r>
-    </w:p>
-    <w:p>
-      <w:pPr>
-        <w:pStyle w:val="ListParagraph"/>
-        <w:numPr>
-          <w:ilvl w:val="0"/>
-          <w:numId w:val="9"/>
-        </w:numPr>
-      </w:pPr>
+        <w:t xml:space="preserve">Using the Fisher information to determine how parameter uncertainties will change with time and </w:t>
+      </w:r>
+      <w:r>
+        <w:t>estimate how much longer data needs to be counted in order to reduce the uncertainty in given parameters to a desired level.</w:t>
+      </w:r>
     </w:p>
     <w:p>
       <w:pPr>
@@ -1468,15 +1498,12 @@
     <w:p/>
     <w:p/>
     <w:p/>
-    <w:p/>
-    <w:p/>
-    <w:p/>
-    <w:p/>
     <w:p>
       <w:pPr>
         <w:pStyle w:val="Heading1"/>
       </w:pPr>
       <w:r>
+        <w:lastRenderedPageBreak/>
         <w:t>References</w:t>
       </w:r>
     </w:p>
@@ -1701,10 +1728,18 @@
     </w:p>
     <w:p>
       <w:pPr>
-        <w:rPr>
-          <w:sz w:val="14"/>
-        </w:rPr>
-      </w:pPr>
+        <w:pStyle w:val="Heading2"/>
+      </w:pPr>
+      <w:r>
+        <w:t>L-BFGS-B</w:t>
+      </w:r>
+    </w:p>
+    <w:p>
+      <w:r>
+        <w:t>To do</w:t>
+      </w:r>
+      <w:bookmarkStart w:id="0" w:name="_GoBack"/>
+      <w:bookmarkEnd w:id="0"/>
     </w:p>
     <w:sectPr>
       <w:pgSz w:w="11906" w:h="16838"/>
@@ -2429,6 +2464,92 @@
     </w:lvl>
   </w:abstractNum>
   <w:abstractNum w:abstractNumId="7" w15:restartNumberingAfterBreak="0">
+    <w:nsid w:val="743F7558"/>
+    <w:multiLevelType w:val="hybridMultilevel"/>
+    <w:tmpl w:val="F976D1CC"/>
+    <w:lvl w:ilvl="0" w:tplc="0809000F">
+      <w:start w:val="1"/>
+      <w:numFmt w:val="decimal"/>
+      <w:lvlText w:val="%1."/>
+      <w:lvlJc w:val="left"/>
+      <w:pPr>
+        <w:ind w:left="720" w:hanging="360"/>
+      </w:pPr>
+    </w:lvl>
+    <w:lvl w:ilvl="1" w:tplc="08090019" w:tentative="1">
+      <w:start w:val="1"/>
+      <w:numFmt w:val="lowerLetter"/>
+      <w:lvlText w:val="%2."/>
+      <w:lvlJc w:val="left"/>
+      <w:pPr>
+        <w:ind w:left="1440" w:hanging="360"/>
+      </w:pPr>
+    </w:lvl>
+    <w:lvl w:ilvl="2" w:tplc="0809001B" w:tentative="1">
+      <w:start w:val="1"/>
+      <w:numFmt w:val="lowerRoman"/>
+      <w:lvlText w:val="%3."/>
+      <w:lvlJc w:val="right"/>
+      <w:pPr>
+        <w:ind w:left="2160" w:hanging="180"/>
+      </w:pPr>
+    </w:lvl>
+    <w:lvl w:ilvl="3" w:tplc="0809000F" w:tentative="1">
+      <w:start w:val="1"/>
+      <w:numFmt w:val="decimal"/>
+      <w:lvlText w:val="%4."/>
+      <w:lvlJc w:val="left"/>
+      <w:pPr>
+        <w:ind w:left="2880" w:hanging="360"/>
+      </w:pPr>
+    </w:lvl>
+    <w:lvl w:ilvl="4" w:tplc="08090019" w:tentative="1">
+      <w:start w:val="1"/>
+      <w:numFmt w:val="lowerLetter"/>
+      <w:lvlText w:val="%5."/>
+      <w:lvlJc w:val="left"/>
+      <w:pPr>
+        <w:ind w:left="3600" w:hanging="360"/>
+      </w:pPr>
+    </w:lvl>
+    <w:lvl w:ilvl="5" w:tplc="0809001B" w:tentative="1">
+      <w:start w:val="1"/>
+      <w:numFmt w:val="lowerRoman"/>
+      <w:lvlText w:val="%6."/>
+      <w:lvlJc w:val="right"/>
+      <w:pPr>
+        <w:ind w:left="4320" w:hanging="180"/>
+      </w:pPr>
+    </w:lvl>
+    <w:lvl w:ilvl="6" w:tplc="0809000F" w:tentative="1">
+      <w:start w:val="1"/>
+      <w:numFmt w:val="decimal"/>
+      <w:lvlText w:val="%7."/>
+      <w:lvlJc w:val="left"/>
+      <w:pPr>
+        <w:ind w:left="5040" w:hanging="360"/>
+      </w:pPr>
+    </w:lvl>
+    <w:lvl w:ilvl="7" w:tplc="08090019" w:tentative="1">
+      <w:start w:val="1"/>
+      <w:numFmt w:val="lowerLetter"/>
+      <w:lvlText w:val="%8."/>
+      <w:lvlJc w:val="left"/>
+      <w:pPr>
+        <w:ind w:left="5760" w:hanging="360"/>
+      </w:pPr>
+    </w:lvl>
+    <w:lvl w:ilvl="8" w:tplc="0809001B" w:tentative="1">
+      <w:start w:val="1"/>
+      <w:numFmt w:val="lowerRoman"/>
+      <w:lvlText w:val="%9."/>
+      <w:lvlJc w:val="right"/>
+      <w:pPr>
+        <w:ind w:left="6480" w:hanging="180"/>
+      </w:pPr>
+    </w:lvl>
+  </w:abstractNum>
+  <w:abstractNum w:abstractNumId="8" w15:restartNumberingAfterBreak="0">
     <w:nsid w:val="760B58EE"/>
     <w:multiLevelType w:val="hybridMultilevel"/>
     <w:tmpl w:val="E320D080"/>
@@ -2514,7 +2635,7 @@
       </w:pPr>
     </w:lvl>
   </w:abstractNum>
-  <w:abstractNum w:abstractNumId="8" w15:restartNumberingAfterBreak="0">
+  <w:abstractNum w:abstractNumId="9" w15:restartNumberingAfterBreak="0">
     <w:nsid w:val="78F067EE"/>
     <w:multiLevelType w:val="hybridMultilevel"/>
     <w:tmpl w:val="D6CA81FE"/>
@@ -2628,7 +2749,7 @@
     </w:lvl>
   </w:abstractNum>
   <w:num w:numId="1">
-    <w:abstractNumId w:val="7"/>
+    <w:abstractNumId w:val="8"/>
   </w:num>
   <w:num w:numId="2">
     <w:abstractNumId w:val="5"/>
@@ -2649,10 +2770,13 @@
     <w:abstractNumId w:val="0"/>
   </w:num>
   <w:num w:numId="8">
-    <w:abstractNumId w:val="8"/>
+    <w:abstractNumId w:val="9"/>
   </w:num>
   <w:num w:numId="9">
     <w:abstractNumId w:val="2"/>
+  </w:num>
+  <w:num w:numId="10">
+    <w:abstractNumId w:val="7"/>
   </w:num>
 </w:numbering>
 </file>

</xml_diff>

<commit_message>
Fixed an issue with nested sampling in compare_ellipses.py
</commit_message>
<xml_diff>
--- a/paper/plan.docx
+++ b/paper/plan.docx
@@ -64,19 +64,10 @@
         <w:t xml:space="preserve">methodology for simulating an experiment from a given model and measurement angle. </w:t>
       </w:r>
       <w:r>
-        <w:t xml:space="preserve">In practice, this </w:t>
-      </w:r>
-      <w:r>
-        <w:t>methodology</w:t>
-      </w:r>
-      <w:r>
-        <w:t xml:space="preserve"> has low computational overhead and therefore </w:t>
-      </w:r>
-      <w:r>
-        <w:t xml:space="preserve">has potential applications in generating large volumes of realistic </w:t>
-      </w:r>
-      <w:r>
-        <w:t xml:space="preserve">noisy </w:t>
+        <w:t xml:space="preserve">In practice, this methodology has low computational overhead and therefore </w:t>
+      </w:r>
+      <w:r>
+        <w:t xml:space="preserve">has potential applications in generating large volumes of realistic noisy </w:t>
       </w:r>
       <w:r>
         <w:t>neutron reflectivity data</w:t>
@@ -115,34 +106,10 @@
     </w:p>
     <w:p>
       <w:r>
-        <w:t xml:space="preserve">As input, a model is provided that defines the structure to probe with neutrons. This </w:t>
-      </w:r>
-      <w:r>
-        <w:t xml:space="preserve">structure </w:t>
-      </w:r>
-      <w:r>
-        <w:t xml:space="preserve">consists of the scattering length density (SLD), thickness and roughness for each layer. A number of these structures can be created for multiple contrast experiments. </w:t>
-      </w:r>
-      <w:r>
-        <w:t xml:space="preserve">Using this structure and given resolution, scale and background </w:t>
-      </w:r>
-      <w:r>
-        <w:t>(we</w:t>
-      </w:r>
-      <w:r>
-        <w:t xml:space="preserve"> used </w:t>
-      </w:r>
-      <w:r>
-        <w:t>2%</w:t>
-      </w:r>
-      <w:r>
-        <w:t>, 1 and</w:t>
-      </w:r>
-      <w:r>
-        <w:t xml:space="preserve"> 1e-6 respectively)</w:t>
-      </w:r>
-      <w:r>
-        <w:t xml:space="preserve">, we can calculate model reflectivity using the </w:t>
+        <w:t xml:space="preserve">As input, a model is provided that defines the structure to probe with neutrons. This structure consists of the scattering length density (SLD), thickness and roughness for each layer. A number of these structures can be created for multiple contrast experiments. </w:t>
+      </w:r>
+      <w:r>
+        <w:t xml:space="preserve">Using this structure and given resolution, scale and background (we used 2%, 1 and 1e-6 respectively), we can calculate model reflectivity using the </w:t>
       </w:r>
       <w:commentRangeStart w:id="0"/>
       <w:r>
@@ -180,13 +147,7 @@
         <w:t xml:space="preserve">We can multiply this </w:t>
       </w:r>
       <w:r>
-        <w:t>incident neutron</w:t>
-      </w:r>
-      <w:r>
-        <w:t xml:space="preserve"> </w:t>
-      </w:r>
-      <w:r>
-        <w:t xml:space="preserve">flux </w:t>
+        <w:t xml:space="preserve">incident neutron flux </w:t>
       </w:r>
       <w:r>
         <w:t>by a constant to effectively shorten the experimental counting time, and to give us the number of incident neutrons for a simulated experiment.</w:t>
@@ -768,13 +729,7 @@
         <w:t>We have used the fact that all of our errors are Poisson, and are treating every experimental data point independently as a way of analytically calculating the Fisher information, and therefore the variance in the model parameters.</w:t>
       </w:r>
       <w:r>
-        <w:t xml:space="preserve"> This approach </w:t>
-      </w:r>
-      <w:r>
-        <w:t xml:space="preserve">intrinsically </w:t>
-      </w:r>
-      <w:r>
-        <w:t>assumes that we</w:t>
+        <w:t xml:space="preserve"> This approach intrinsically assumes that we</w:t>
       </w:r>
       <w:r>
         <w:t xml:space="preserve"> have th</w:t>
@@ -850,10 +805,7 @@
         <w:t>e calculate</w:t>
       </w:r>
       <w:r>
-        <w:t xml:space="preserve"> </w:t>
-      </w:r>
-      <w:r>
-        <w:t>the gradient of the model reflectivity (</w:t>
+        <w:t xml:space="preserve"> the gradient of the model reflectivity (</w:t>
       </w:r>
       <w:r>
         <w:rPr>
@@ -921,7 +873,7 @@
                     <pic:cNvPicPr/>
                   </pic:nvPicPr>
                   <pic:blipFill>
-                    <a:blip r:embed="rId7"/>
+                    <a:blip r:embed="rId8"/>
                     <a:stretch>
                       <a:fillRect/>
                     </a:stretch>
@@ -1005,7 +957,7 @@
                     <pic:cNvPicPr/>
                   </pic:nvPicPr>
                   <pic:blipFill rotWithShape="1">
-                    <a:blip r:embed="rId8"/>
+                    <a:blip r:embed="rId9"/>
                     <a:srcRect l="13637" t="28205" r="17424" b="17949"/>
                     <a:stretch/>
                   </pic:blipFill>
@@ -1211,7 +1163,7 @@
                     <pic:cNvPicPr/>
                   </pic:nvPicPr>
                   <pic:blipFill>
-                    <a:blip r:embed="rId9"/>
+                    <a:blip r:embed="rId10"/>
                     <a:stretch>
                       <a:fillRect/>
                     </a:stretch>
@@ -1394,97 +1346,172 @@
     <w:p>
       <w:pPr>
         <w:pStyle w:val="Heading2"/>
-        <w:rPr>
-          <w:rFonts w:eastAsiaTheme="minorEastAsia"/>
-        </w:rPr>
-      </w:pPr>
-      <w:r>
-        <w:rPr>
-          <w:rFonts w:eastAsiaTheme="minorEastAsia"/>
-        </w:rPr>
-        <w:t>Comparing Traditional Fitting Methods</w:t>
-      </w:r>
-    </w:p>
-    <w:p>
-      <w:pPr>
-        <w:pStyle w:val="ListParagraph"/>
-        <w:numPr>
-          <w:ilvl w:val="0"/>
-          <w:numId w:val="10"/>
-        </w:numPr>
-      </w:pPr>
-      <w:r>
-        <w:t>Provide a structure (such as one from the structures.py file) and simulate an experiment using the method above using a chosen angle, time and number of points.</w:t>
-      </w:r>
-    </w:p>
-    <w:p>
-      <w:pPr>
-        <w:pStyle w:val="ListParagraph"/>
-        <w:numPr>
-          <w:ilvl w:val="0"/>
-          <w:numId w:val="10"/>
-        </w:numPr>
-      </w:pPr>
-      <w:r>
-        <w:t>Pass the resulting model(s) and dataset(s) to the Fitting class which will create a global objective that can be later fit.</w:t>
-      </w:r>
-    </w:p>
-    <w:p>
-      <w:pPr>
-        <w:pStyle w:val="ListParagraph"/>
-        <w:numPr>
-          <w:ilvl w:val="0"/>
-          <w:numId w:val="10"/>
-        </w:numPr>
-      </w:pPr>
-      <w:r>
-        <w:t xml:space="preserve">Fit the objective using differential </w:t>
+      </w:pPr>
+      <w:r>
+        <w:t xml:space="preserve">Experiment Simulation </w:t>
+      </w:r>
+      <w:r>
+        <w:t>versus</w:t>
+      </w:r>
+      <w:r>
+        <w:t xml:space="preserve"> </w:t>
+      </w:r>
+      <w:r>
+        <w:t>Real Data</w:t>
+      </w:r>
+    </w:p>
+    <w:p>
+      <w:r>
+        <w:t xml:space="preserve">To demonstrate the robustness of </w:t>
+      </w:r>
+      <w:r>
+        <w:t xml:space="preserve">our experiment </w:t>
+      </w:r>
+      <w:r>
+        <w:rPr>
+          <w:rFonts w:cstheme="minorHAnsi"/>
+        </w:rPr>
+        <w:t xml:space="preserve">simulation, we compare two real datasets to their simulated counterparts. In both cases of simulation, the data used the same measurement angle, counting time and number of points as the real data was measured with and used the </w:t>
+      </w:r>
+      <w:r>
+        <w:rPr>
+          <w:rFonts w:cstheme="minorHAnsi"/>
+        </w:rPr>
+        <w:t>“ground truth” model</w:t>
+      </w:r>
+      <w:r>
+        <w:rPr>
+          <w:rFonts w:cstheme="minorHAnsi"/>
+        </w:rPr>
+        <w:t>. As can be seen from the following figures, the simulated and real datasets are very similar…</w:t>
+      </w:r>
+    </w:p>
+    <w:p>
+      <w:pPr>
+        <w:pStyle w:val="Heading2"/>
+        <w:rPr>
+          <w:rFonts w:eastAsiaTheme="minorEastAsia"/>
+        </w:rPr>
+      </w:pPr>
+      <w:r>
+        <w:rPr>
+          <w:rFonts w:eastAsiaTheme="minorEastAsia"/>
+        </w:rPr>
+        <w:t xml:space="preserve">Comparing </w:t>
+      </w:r>
+      <w:r>
+        <w:rPr>
+          <w:rFonts w:eastAsiaTheme="minorEastAsia"/>
+        </w:rPr>
+        <w:t>Traditional Methods</w:t>
+      </w:r>
+    </w:p>
+    <w:p>
+      <w:r>
+        <w:t>Before demonstrating our new approach using the Fisher information, it is worth comparing traditional fitting methods. We used a selection of structures for this comparison each with a particular quality making it challenging to fit. For example, samples with many layers and thus many parameters to fit, samples with very thin layers or samples with very similar SLDs and therefore have strongly correlated parameters. Using these structures, we simulated</w:t>
+      </w:r>
+      <w:r>
+        <w:t xml:space="preserve"> experiment</w:t>
+      </w:r>
+      <w:r>
+        <w:t>s</w:t>
+      </w:r>
+      <w:r>
+        <w:t xml:space="preserve"> using a chosen angle, time and number of points.</w:t>
+      </w:r>
+      <w:r>
+        <w:t xml:space="preserve"> The</w:t>
+      </w:r>
+      <w:r>
+        <w:t xml:space="preserve"> resulting model(s) and dataset(s) </w:t>
+      </w:r>
+      <w:r>
+        <w:t xml:space="preserve">were used with refnx to fit the simulated data </w:t>
+      </w:r>
+      <w:r>
+        <w:t xml:space="preserve">using differential </w:t>
       </w:r>
       <w:r>
         <w:t>evolution</w:t>
       </w:r>
       <w:r>
-        <w:t xml:space="preserve"> / L-BFGS-B, MCMC or nested sampling. For MCMC, you can provide the number of samples for the initial burn-in and also the number of steps and thinning for the main sampling.</w:t>
-      </w:r>
-    </w:p>
-    <w:p>
-      <w:pPr>
-        <w:pStyle w:val="ListParagraph"/>
-        <w:numPr>
-          <w:ilvl w:val="0"/>
-          <w:numId w:val="10"/>
-        </w:numPr>
-      </w:pPr>
-      <w:r>
-        <w:t>Each method will provide a fit of the data and an estimate of the parameter covariance matrix. MCMC and nested sampling will additionally provide a corner plot.</w:t>
-      </w:r>
-    </w:p>
-    <w:p/>
-    <w:p>
-      <w:pPr>
-        <w:pStyle w:val="ListParagraph"/>
-        <w:numPr>
-          <w:ilvl w:val="0"/>
-          <w:numId w:val="7"/>
-        </w:numPr>
-      </w:pPr>
-      <w:r>
-        <w:t>Comparison of different fitting methods (L-BFGS-B/differential evolution, MCMC and nested sampling)</w:t>
-      </w:r>
-    </w:p>
-    <w:p>
-      <w:pPr>
-        <w:pStyle w:val="ListParagraph"/>
-        <w:numPr>
-          <w:ilvl w:val="0"/>
-          <w:numId w:val="7"/>
-        </w:numPr>
-      </w:pPr>
-      <w:r>
-        <w:t>Relationship of traditional fitting errors and Fisher errors with increasing time</w:t>
-      </w:r>
-      <w:r>
-        <w:t xml:space="preserve"> constant</w:t>
+        <w:t xml:space="preserve"> / L-BFGS-B, </w:t>
+      </w:r>
+      <w:r>
+        <w:t>Markov chain Monte Carlo</w:t>
+      </w:r>
+      <w:r>
+        <w:t xml:space="preserve"> (</w:t>
+      </w:r>
+      <w:r>
+        <w:t>MCMC</w:t>
+      </w:r>
+      <w:r>
+        <w:t>)</w:t>
+      </w:r>
+      <w:r>
+        <w:t xml:space="preserve"> </w:t>
+      </w:r>
+      <w:r>
+        <w:t xml:space="preserve">sampling </w:t>
+      </w:r>
+      <w:r>
+        <w:t xml:space="preserve">and nested sampling. For MCMC, </w:t>
+      </w:r>
+      <w:r>
+        <w:t>the number of samples for the initial burn-in</w:t>
+      </w:r>
+      <w:r>
+        <w:t xml:space="preserve"> was set to 400, </w:t>
+      </w:r>
+      <w:r>
+        <w:t xml:space="preserve">the number of steps </w:t>
+      </w:r>
+      <w:r>
+        <w:t xml:space="preserve">was 30 </w:t>
+      </w:r>
+      <w:r>
+        <w:t xml:space="preserve">and thinning </w:t>
+      </w:r>
+      <w:r>
+        <w:t xml:space="preserve">100. </w:t>
+      </w:r>
+    </w:p>
+    <w:p>
+      <w:r>
+        <w:t>Each method provide</w:t>
+      </w:r>
+      <w:r>
+        <w:t>s</w:t>
+      </w:r>
+      <w:r>
+        <w:t xml:space="preserve"> a fit of the data and an estimate of the parameter covariance matrix. </w:t>
+      </w:r>
+      <w:r>
+        <w:t xml:space="preserve">In each case, we found the three methods produced very similar estimates for the covariance matrix. </w:t>
+      </w:r>
+      <w:r>
+        <w:t>MCMC and nested sampling add</w:t>
+      </w:r>
+      <w:r>
+        <w:t xml:space="preserve">itionally provide a corner plot which is </w:t>
+      </w:r>
+      <w:commentRangeStart w:id="1"/>
+      <w:r>
+        <w:t>“a</w:t>
+      </w:r>
+      <w:r>
+        <w:t>n illustrative representation of different projections of samples in high dimensional spaces</w:t>
+      </w:r>
+      <w:r>
+        <w:t>”</w:t>
+      </w:r>
+      <w:commentRangeEnd w:id="1"/>
+      <w:r>
+        <w:rPr>
+          <w:rStyle w:val="CommentReference"/>
+        </w:rPr>
+        <w:commentReference w:id="1"/>
       </w:r>
       <w:r>
         <w:t>.</w:t>
@@ -1493,81 +1520,253 @@
         <w:t xml:space="preserve"> </w:t>
       </w:r>
       <w:r>
-        <w:rPr>
-          <w:rFonts w:cstheme="minorHAnsi"/>
-        </w:rPr>
-        <w:t xml:space="preserve">The time dependence for any one error bar (and indeed the covariance) is determined by </w:t>
-      </w:r>
-      <w:proofErr w:type="spellStart"/>
-      <w:r>
-        <w:rPr>
-          <w:rFonts w:cstheme="minorHAnsi"/>
-        </w:rPr>
-        <w:t>sqrt</w:t>
-      </w:r>
-      <w:proofErr w:type="spellEnd"/>
-      <w:r>
-        <w:rPr>
-          <w:rFonts w:cstheme="minorHAnsi"/>
-        </w:rPr>
-        <w:t>(measurement time)</w:t>
-      </w:r>
-    </w:p>
-    <w:p>
-      <w:pPr>
-        <w:pStyle w:val="ListParagraph"/>
-        <w:numPr>
-          <w:ilvl w:val="0"/>
-          <w:numId w:val="7"/>
-        </w:numPr>
-      </w:pPr>
-      <w:r>
-        <w:t>Corner plots and Fisher confidence ellipses.</w:t>
-      </w:r>
-    </w:p>
-    <w:p>
-      <w:pPr>
-        <w:pStyle w:val="ListParagraph"/>
-        <w:numPr>
-          <w:ilvl w:val="0"/>
-          <w:numId w:val="7"/>
-        </w:numPr>
-      </w:pPr>
-      <w:r>
-        <w:t xml:space="preserve">Comparison of </w:t>
-      </w:r>
-      <w:r>
-        <w:rPr>
-          <w:rFonts w:cstheme="minorHAnsi"/>
-        </w:rPr>
-        <w:t>multiplicative inverse</w:t>
-      </w:r>
-      <w:r>
-        <w:rPr>
-          <w:rFonts w:cstheme="minorHAnsi"/>
-        </w:rPr>
-        <w:t xml:space="preserve"> of</w:t>
-      </w:r>
-      <w:r>
-        <w:rPr>
-          <w:rFonts w:cstheme="minorHAnsi"/>
-        </w:rPr>
-        <w:t xml:space="preserve"> Fisher information (variance) with variance in parameter estimation using traditional fitting for many fits (1000+).</w:t>
-      </w:r>
-    </w:p>
-    <w:p>
-      <w:pPr>
-        <w:pStyle w:val="ListParagraph"/>
-        <w:numPr>
-          <w:ilvl w:val="0"/>
-          <w:numId w:val="7"/>
-        </w:numPr>
-      </w:pPr>
-      <w:r>
-        <w:rPr>
-          <w:rFonts w:cstheme="minorHAnsi"/>
-        </w:rPr>
-        <w:t>Fisher information approach applied to two or more real datasets.</w:t>
+        <w:t>These corner plots closely relate to the Fisher information confidence ellipses….</w:t>
+      </w:r>
+    </w:p>
+    <w:p>
+      <w:r>
+        <w:t>The</w:t>
+      </w:r>
+      <w:r>
+        <w:t xml:space="preserve"> </w:t>
+      </w:r>
+      <w:r>
+        <w:rPr>
+          <w:rFonts w:cstheme="minorHAnsi"/>
+        </w:rPr>
+        <w:t>multiplicative inverse of</w:t>
+      </w:r>
+      <w:r>
+        <w:rPr>
+          <w:rFonts w:cstheme="minorHAnsi"/>
+        </w:rPr>
+        <w:t xml:space="preserve"> Fisher information is the parameter variance. We investigated </w:t>
+      </w:r>
+      <w:r>
+        <w:rPr>
+          <w:rFonts w:cstheme="minorHAnsi"/>
+        </w:rPr>
+        <w:t xml:space="preserve">how </w:t>
+      </w:r>
+      <w:r>
+        <w:rPr>
+          <w:rFonts w:cstheme="minorHAnsi"/>
+        </w:rPr>
+        <w:t xml:space="preserve">this </w:t>
+      </w:r>
+      <w:r>
+        <w:rPr>
+          <w:rFonts w:cstheme="minorHAnsi"/>
+        </w:rPr>
+        <w:t>variance compares</w:t>
+      </w:r>
+      <w:r>
+        <w:rPr>
+          <w:rFonts w:cstheme="minorHAnsi"/>
+        </w:rPr>
+        <w:t xml:space="preserve"> with </w:t>
+      </w:r>
+      <w:r>
+        <w:rPr>
+          <w:rFonts w:cstheme="minorHAnsi"/>
+        </w:rPr>
+        <w:t xml:space="preserve">the </w:t>
+      </w:r>
+      <w:r>
+        <w:rPr>
+          <w:rFonts w:cstheme="minorHAnsi"/>
+        </w:rPr>
+        <w:t xml:space="preserve">variance in parameter estimation </w:t>
+      </w:r>
+      <w:r>
+        <w:rPr>
+          <w:rFonts w:cstheme="minorHAnsi"/>
+        </w:rPr>
+        <w:t xml:space="preserve">obtained </w:t>
+      </w:r>
+      <w:r>
+        <w:rPr>
+          <w:rFonts w:cstheme="minorHAnsi"/>
+        </w:rPr>
+        <w:t>using</w:t>
+      </w:r>
+      <w:r>
+        <w:rPr>
+          <w:rFonts w:cstheme="minorHAnsi"/>
+        </w:rPr>
+        <w:t xml:space="preserve"> a </w:t>
+      </w:r>
+      <w:r>
+        <w:rPr>
+          <w:rFonts w:cstheme="minorHAnsi"/>
+        </w:rPr>
+        <w:t>traditional fitting</w:t>
+      </w:r>
+      <w:r>
+        <w:rPr>
+          <w:rFonts w:cstheme="minorHAnsi"/>
+        </w:rPr>
+        <w:t xml:space="preserve"> algorithm</w:t>
+      </w:r>
+      <w:r>
+        <w:rPr>
+          <w:rFonts w:cstheme="minorHAnsi"/>
+        </w:rPr>
+        <w:t xml:space="preserve"> for many </w:t>
+      </w:r>
+      <w:r>
+        <w:rPr>
+          <w:rFonts w:cstheme="minorHAnsi"/>
+        </w:rPr>
+        <w:t xml:space="preserve">fits. We </w:t>
+      </w:r>
+      <w:r>
+        <w:rPr>
+          <w:rFonts w:cstheme="minorHAnsi"/>
+        </w:rPr>
+        <w:t xml:space="preserve">ran </w:t>
+      </w:r>
+      <w:r>
+        <w:rPr>
+          <w:rFonts w:cstheme="minorHAnsi"/>
+        </w:rPr>
+        <w:t xml:space="preserve">L-BFGS-B </w:t>
+      </w:r>
+      <w:r>
+        <w:rPr>
+          <w:rFonts w:cstheme="minorHAnsi"/>
+        </w:rPr>
+        <w:t>1000</w:t>
+      </w:r>
+      <w:r>
+        <w:rPr>
+          <w:rFonts w:cstheme="minorHAnsi"/>
+        </w:rPr>
+        <w:t xml:space="preserve"> time</w:t>
+      </w:r>
+      <w:r>
+        <w:rPr>
+          <w:rFonts w:cstheme="minorHAnsi"/>
+        </w:rPr>
+        <w:t>s...</w:t>
+      </w:r>
+      <w:bookmarkStart w:id="2" w:name="_GoBack"/>
+      <w:bookmarkEnd w:id="2"/>
+    </w:p>
+    <w:p>
+      <w:pPr>
+        <w:pStyle w:val="Heading2"/>
+      </w:pPr>
+      <w:r>
+        <w:t>Time Dependence</w:t>
+      </w:r>
+    </w:p>
+    <w:p>
+      <w:pPr>
+        <w:rPr>
+          <w:rFonts w:cstheme="minorHAnsi"/>
+        </w:rPr>
+      </w:pPr>
+      <w:r>
+        <w:t>We</w:t>
+      </w:r>
+      <w:r>
+        <w:t xml:space="preserve"> explored the r</w:t>
+      </w:r>
+      <w:r>
+        <w:t>elationship of traditional fitting errors and Fi</w:t>
+      </w:r>
+      <w:r>
+        <w:t>sher errors with increasing time</w:t>
+      </w:r>
+      <w:r>
+        <w:t>.</w:t>
+      </w:r>
+      <w:r>
+        <w:t xml:space="preserve"> </w:t>
+      </w:r>
+      <w:r>
+        <w:t>We found that the</w:t>
+      </w:r>
+      <w:r>
+        <w:rPr>
+          <w:rFonts w:cstheme="minorHAnsi"/>
+        </w:rPr>
+        <w:t xml:space="preserve"> time dependence for any one error ba</w:t>
+      </w:r>
+      <w:r>
+        <w:rPr>
+          <w:rFonts w:cstheme="minorHAnsi"/>
+        </w:rPr>
+        <w:t>r (and indeed the covariance) was</w:t>
+      </w:r>
+      <w:r>
+        <w:rPr>
+          <w:rFonts w:cstheme="minorHAnsi"/>
+        </w:rPr>
+        <w:t xml:space="preserve"> determined by </w:t>
+      </w:r>
+      <w:r>
+        <w:rPr>
+          <w:rFonts w:cstheme="minorHAnsi"/>
+        </w:rPr>
+        <w:t xml:space="preserve">the square root of the </w:t>
+      </w:r>
+      <w:r>
+        <w:rPr>
+          <w:rFonts w:cstheme="minorHAnsi"/>
+        </w:rPr>
+        <w:t>measu</w:t>
+      </w:r>
+      <w:r>
+        <w:rPr>
+          <w:rFonts w:cstheme="minorHAnsi"/>
+        </w:rPr>
+        <w:t>rement time…</w:t>
+      </w:r>
+    </w:p>
+    <w:p>
+      <w:r>
+        <w:rPr>
+          <w:rFonts w:cstheme="minorHAnsi"/>
+        </w:rPr>
+        <w:t xml:space="preserve">To further demonstrate this time dependence, we applied the </w:t>
+      </w:r>
+      <w:r>
+        <w:rPr>
+          <w:rFonts w:cstheme="minorHAnsi"/>
+        </w:rPr>
+        <w:t>Fisher information approach to tw</w:t>
+      </w:r>
+      <w:r>
+        <w:rPr>
+          <w:rFonts w:cstheme="minorHAnsi"/>
+        </w:rPr>
+        <w:t xml:space="preserve">o </w:t>
+      </w:r>
+      <w:r>
+        <w:rPr>
+          <w:rFonts w:cstheme="minorHAnsi"/>
+        </w:rPr>
+        <w:t xml:space="preserve">real </w:t>
+      </w:r>
+      <w:r>
+        <w:rPr>
+          <w:rFonts w:cstheme="minorHAnsi"/>
+        </w:rPr>
+        <w:t xml:space="preserve">time-sliced </w:t>
+      </w:r>
+      <w:r>
+        <w:rPr>
+          <w:rFonts w:cstheme="minorHAnsi"/>
+        </w:rPr>
+        <w:t>datasets</w:t>
+      </w:r>
+      <w:r>
+        <w:rPr>
+          <w:rFonts w:cstheme="minorHAnsi"/>
+        </w:rPr>
+        <w:t xml:space="preserve"> and found the relationship to hold…</w:t>
       </w:r>
     </w:p>
     <w:p>
@@ -1579,43 +1778,81 @@
       </w:r>
     </w:p>
     <w:p>
-      <w:pPr>
-        <w:pStyle w:val="ListParagraph"/>
-        <w:numPr>
-          <w:ilvl w:val="0"/>
-          <w:numId w:val="9"/>
-        </w:numPr>
-      </w:pPr>
-      <w:r>
-        <w:t>Experiment design: using Fisher information gain to influence choice of measurement angle and/or contrast choice.</w:t>
-      </w:r>
-    </w:p>
-    <w:p>
-      <w:pPr>
-        <w:pStyle w:val="ListParagraph"/>
-        <w:numPr>
-          <w:ilvl w:val="0"/>
-          <w:numId w:val="9"/>
-        </w:numPr>
-        <w:rPr>
-          <w:rFonts w:cstheme="minorHAnsi"/>
-        </w:rPr>
-      </w:pPr>
-      <w:r>
-        <w:rPr>
-          <w:rFonts w:cstheme="minorHAnsi"/>
-        </w:rPr>
-        <w:t xml:space="preserve">Using the Fisher information to determine how parameter uncertainties will change with time and </w:t>
+      <w:r>
+        <w:t>The applied Fisher information approach presented in this paper has many potential applications in neutron reflectometry</w:t>
+      </w:r>
+      <w:r>
+        <w:t xml:space="preserve"> and other neutron/x-ray techniques</w:t>
+      </w:r>
+      <w:r>
+        <w:t xml:space="preserve">. </w:t>
+      </w:r>
+      <w:r>
+        <w:t>Experiment design</w:t>
+      </w:r>
+      <w:r>
+        <w:t xml:space="preserve"> is one such application where the</w:t>
+      </w:r>
+      <w:r>
+        <w:t xml:space="preserve"> Fisher information gain </w:t>
+      </w:r>
+      <w:r>
+        <w:t xml:space="preserve">could be used to </w:t>
+      </w:r>
+      <w:r>
+        <w:t xml:space="preserve">influence </w:t>
+      </w:r>
+      <w:r>
+        <w:t>real-time decisions</w:t>
+      </w:r>
+      <w:r>
+        <w:t xml:space="preserve"> of measureme</w:t>
+      </w:r>
+      <w:r>
+        <w:t xml:space="preserve">nt angle and/or contrast choice; an equivalent </w:t>
+      </w:r>
+      <w:r>
+        <w:t xml:space="preserve">Bayesian model selection approach </w:t>
+      </w:r>
+      <w:r>
+        <w:t>would be infeasible for real-time application due to computational overhead.</w:t>
+      </w:r>
+    </w:p>
+    <w:p>
+      <w:r>
+        <w:rPr>
+          <w:rFonts w:cstheme="minorHAnsi"/>
+        </w:rPr>
+        <w:t>Another avenue for future work would  be u</w:t>
+      </w:r>
+      <w:r>
+        <w:rPr>
+          <w:rFonts w:cstheme="minorHAnsi"/>
+        </w:rPr>
+        <w:t xml:space="preserve">sing the Fisher information to determine how parameter uncertainties change with time and </w:t>
       </w:r>
       <w:r>
         <w:t>estimate how much longer data needs to be counted in order to reduce the uncertainty in given parameters to a desired level.</w:t>
       </w:r>
+      <w:r>
+        <w:t xml:space="preserve"> This would allow</w:t>
+      </w:r>
+      <w:r>
+        <w:t xml:space="preserve"> experiments to be stopped when they reach their uncertainty threshold, saving </w:t>
+      </w:r>
+      <w:r>
+        <w:t>beam time</w:t>
+      </w:r>
+      <w:r>
+        <w:t xml:space="preserve">; or to tell the experimenters to carry on counting, saving experimental datasets. </w:t>
+      </w:r>
     </w:p>
     <w:p>
       <w:pPr>
         <w:pStyle w:val="Heading1"/>
       </w:pPr>
       <w:r>
+        <w:lastRenderedPageBreak/>
         <w:t>Conclusions</w:t>
       </w:r>
     </w:p>
@@ -1633,17 +1870,11 @@
     <w:p/>
     <w:p/>
     <w:p/>
-    <w:p/>
-    <w:p>
-      <w:bookmarkStart w:id="1" w:name="_GoBack"/>
-      <w:bookmarkEnd w:id="1"/>
-    </w:p>
     <w:p>
       <w:pPr>
         <w:pStyle w:val="Heading1"/>
       </w:pPr>
       <w:r>
-        <w:lastRenderedPageBreak/>
         <w:t>References</w:t>
       </w:r>
     </w:p>
@@ -1675,7 +1906,7 @@
       <w:r>
         <w:t xml:space="preserve">. 52, </w:t>
       </w:r>
-      <w:hyperlink r:id="rId10" w:history="1">
+      <w:hyperlink r:id="rId11" w:history="1">
         <w:r>
           <w:rPr>
             <w:rStyle w:val="Hyperlink"/>
@@ -1907,12 +2138,29 @@
       </w:r>
     </w:p>
   </w:comment>
+  <w:comment w:id="1" w:author="Durant, James (STFC,RAL,ISIS)" w:date="2020-12-08T08:43:00Z" w:initials="DJ(">
+    <w:p>
+      <w:pPr>
+        <w:pStyle w:val="CommentText"/>
+      </w:pPr>
+      <w:r>
+        <w:rPr>
+          <w:rStyle w:val="CommentReference"/>
+        </w:rPr>
+        <w:annotationRef/>
+      </w:r>
+      <w:r>
+        <w:t>Taken from the corner.py docs</w:t>
+      </w:r>
+    </w:p>
+  </w:comment>
 </w:comments>
 </file>
 
 <file path=word/commentsExtended.xml><?xml version="1.0" encoding="utf-8"?>
 <w15:commentsEx xmlns:wpc="http://schemas.microsoft.com/office/word/2010/wordprocessingCanvas" xmlns:cx="http://schemas.microsoft.com/office/drawing/2014/chartex" xmlns:cx1="http://schemas.microsoft.com/office/drawing/2015/9/8/chartex" xmlns:mc="http://schemas.openxmlformats.org/markup-compatibility/2006" xmlns:o="urn:schemas-microsoft-com:office:office" xmlns:r="http://schemas.openxmlformats.org/officeDocument/2006/relationships" xmlns:m="http://schemas.openxmlformats.org/officeDocument/2006/math" xmlns:v="urn:schemas-microsoft-com:vml" xmlns:wp14="http://schemas.microsoft.com/office/word/2010/wordprocessingDrawing" xmlns:wp="http://schemas.openxmlformats.org/drawingml/2006/wordprocessingDrawing" xmlns:w10="urn:schemas-microsoft-com:office:word" xmlns:w="http://schemas.openxmlformats.org/wordprocessingml/2006/main" xmlns:w14="http://schemas.microsoft.com/office/word/2010/wordml" xmlns:w15="http://schemas.microsoft.com/office/word/2012/wordml" xmlns:w16se="http://schemas.microsoft.com/office/word/2015/wordml/symex" xmlns:wpg="http://schemas.microsoft.com/office/word/2010/wordprocessingGroup" xmlns:wpi="http://schemas.microsoft.com/office/word/2010/wordprocessingInk" xmlns:wne="http://schemas.microsoft.com/office/word/2006/wordml" xmlns:wps="http://schemas.microsoft.com/office/word/2010/wordprocessingShape" mc:Ignorable="w14 w15 w16se wp14">
   <w15:commentEx w15:paraId="1A564384" w15:done="0"/>
+  <w15:commentEx w15:paraId="095F0652" w15:done="0"/>
 </w15:commentsEx>
 </file>
 
@@ -2629,6 +2877,119 @@
     </w:lvl>
   </w:abstractNum>
   <w:abstractNum w:abstractNumId="7" w15:restartNumberingAfterBreak="0">
+    <w:nsid w:val="707471FC"/>
+    <w:multiLevelType w:val="hybridMultilevel"/>
+    <w:tmpl w:val="40F68B7E"/>
+    <w:lvl w:ilvl="0" w:tplc="08090001">
+      <w:start w:val="1"/>
+      <w:numFmt w:val="bullet"/>
+      <w:lvlText w:val=""/>
+      <w:lvlJc w:val="left"/>
+      <w:pPr>
+        <w:ind w:left="720" w:hanging="360"/>
+      </w:pPr>
+      <w:rPr>
+        <w:rFonts w:ascii="Symbol" w:hAnsi="Symbol" w:hint="default"/>
+      </w:rPr>
+    </w:lvl>
+    <w:lvl w:ilvl="1" w:tplc="08090003" w:tentative="1">
+      <w:start w:val="1"/>
+      <w:numFmt w:val="bullet"/>
+      <w:lvlText w:val="o"/>
+      <w:lvlJc w:val="left"/>
+      <w:pPr>
+        <w:ind w:left="1440" w:hanging="360"/>
+      </w:pPr>
+      <w:rPr>
+        <w:rFonts w:ascii="Courier New" w:hAnsi="Courier New" w:cs="Courier New" w:hint="default"/>
+      </w:rPr>
+    </w:lvl>
+    <w:lvl w:ilvl="2" w:tplc="08090005" w:tentative="1">
+      <w:start w:val="1"/>
+      <w:numFmt w:val="bullet"/>
+      <w:lvlText w:val=""/>
+      <w:lvlJc w:val="left"/>
+      <w:pPr>
+        <w:ind w:left="2160" w:hanging="360"/>
+      </w:pPr>
+      <w:rPr>
+        <w:rFonts w:ascii="Wingdings" w:hAnsi="Wingdings" w:hint="default"/>
+      </w:rPr>
+    </w:lvl>
+    <w:lvl w:ilvl="3" w:tplc="08090001" w:tentative="1">
+      <w:start w:val="1"/>
+      <w:numFmt w:val="bullet"/>
+      <w:lvlText w:val=""/>
+      <w:lvlJc w:val="left"/>
+      <w:pPr>
+        <w:ind w:left="2880" w:hanging="360"/>
+      </w:pPr>
+      <w:rPr>
+        <w:rFonts w:ascii="Symbol" w:hAnsi="Symbol" w:hint="default"/>
+      </w:rPr>
+    </w:lvl>
+    <w:lvl w:ilvl="4" w:tplc="08090003" w:tentative="1">
+      <w:start w:val="1"/>
+      <w:numFmt w:val="bullet"/>
+      <w:lvlText w:val="o"/>
+      <w:lvlJc w:val="left"/>
+      <w:pPr>
+        <w:ind w:left="3600" w:hanging="360"/>
+      </w:pPr>
+      <w:rPr>
+        <w:rFonts w:ascii="Courier New" w:hAnsi="Courier New" w:cs="Courier New" w:hint="default"/>
+      </w:rPr>
+    </w:lvl>
+    <w:lvl w:ilvl="5" w:tplc="08090005" w:tentative="1">
+      <w:start w:val="1"/>
+      <w:numFmt w:val="bullet"/>
+      <w:lvlText w:val=""/>
+      <w:lvlJc w:val="left"/>
+      <w:pPr>
+        <w:ind w:left="4320" w:hanging="360"/>
+      </w:pPr>
+      <w:rPr>
+        <w:rFonts w:ascii="Wingdings" w:hAnsi="Wingdings" w:hint="default"/>
+      </w:rPr>
+    </w:lvl>
+    <w:lvl w:ilvl="6" w:tplc="08090001" w:tentative="1">
+      <w:start w:val="1"/>
+      <w:numFmt w:val="bullet"/>
+      <w:lvlText w:val=""/>
+      <w:lvlJc w:val="left"/>
+      <w:pPr>
+        <w:ind w:left="5040" w:hanging="360"/>
+      </w:pPr>
+      <w:rPr>
+        <w:rFonts w:ascii="Symbol" w:hAnsi="Symbol" w:hint="default"/>
+      </w:rPr>
+    </w:lvl>
+    <w:lvl w:ilvl="7" w:tplc="08090003" w:tentative="1">
+      <w:start w:val="1"/>
+      <w:numFmt w:val="bullet"/>
+      <w:lvlText w:val="o"/>
+      <w:lvlJc w:val="left"/>
+      <w:pPr>
+        <w:ind w:left="5760" w:hanging="360"/>
+      </w:pPr>
+      <w:rPr>
+        <w:rFonts w:ascii="Courier New" w:hAnsi="Courier New" w:cs="Courier New" w:hint="default"/>
+      </w:rPr>
+    </w:lvl>
+    <w:lvl w:ilvl="8" w:tplc="08090005" w:tentative="1">
+      <w:start w:val="1"/>
+      <w:numFmt w:val="bullet"/>
+      <w:lvlText w:val=""/>
+      <w:lvlJc w:val="left"/>
+      <w:pPr>
+        <w:ind w:left="6480" w:hanging="360"/>
+      </w:pPr>
+      <w:rPr>
+        <w:rFonts w:ascii="Wingdings" w:hAnsi="Wingdings" w:hint="default"/>
+      </w:rPr>
+    </w:lvl>
+  </w:abstractNum>
+  <w:abstractNum w:abstractNumId="8" w15:restartNumberingAfterBreak="0">
     <w:nsid w:val="743F7558"/>
     <w:multiLevelType w:val="hybridMultilevel"/>
     <w:tmpl w:val="F976D1CC"/>
@@ -2714,7 +3075,7 @@
       </w:pPr>
     </w:lvl>
   </w:abstractNum>
-  <w:abstractNum w:abstractNumId="8" w15:restartNumberingAfterBreak="0">
+  <w:abstractNum w:abstractNumId="9" w15:restartNumberingAfterBreak="0">
     <w:nsid w:val="760B58EE"/>
     <w:multiLevelType w:val="hybridMultilevel"/>
     <w:tmpl w:val="E320D080"/>
@@ -2800,7 +3161,7 @@
       </w:pPr>
     </w:lvl>
   </w:abstractNum>
-  <w:abstractNum w:abstractNumId="9" w15:restartNumberingAfterBreak="0">
+  <w:abstractNum w:abstractNumId="10" w15:restartNumberingAfterBreak="0">
     <w:nsid w:val="78F067EE"/>
     <w:multiLevelType w:val="hybridMultilevel"/>
     <w:tmpl w:val="D6CA81FE"/>
@@ -2914,7 +3275,7 @@
     </w:lvl>
   </w:abstractNum>
   <w:num w:numId="1">
-    <w:abstractNumId w:val="8"/>
+    <w:abstractNumId w:val="9"/>
   </w:num>
   <w:num w:numId="2">
     <w:abstractNumId w:val="5"/>
@@ -2935,12 +3296,15 @@
     <w:abstractNumId w:val="0"/>
   </w:num>
   <w:num w:numId="8">
-    <w:abstractNumId w:val="9"/>
+    <w:abstractNumId w:val="10"/>
   </w:num>
   <w:num w:numId="9">
     <w:abstractNumId w:val="2"/>
   </w:num>
   <w:num w:numId="10">
+    <w:abstractNumId w:val="8"/>
+  </w:num>
+  <w:num w:numId="11">
     <w:abstractNumId w:val="7"/>
   </w:num>
 </w:numbering>
@@ -3935,4 +4299,16 @@
     </a:ext>
   </a:extLst>
 </a:theme>
+</file>
+
+<file path=customXml/item1.xml><?xml version="1.0" encoding="utf-8"?>
+<b:Sources xmlns:b="http://schemas.openxmlformats.org/officeDocument/2006/bibliography" xmlns="http://schemas.openxmlformats.org/officeDocument/2006/bibliography" SelectedStyle="\APASixthEditionOfficeOnline.xsl" StyleName="APA" Version="6"/>
+</file>
+
+<file path=customXml/itemProps1.xml><?xml version="1.0" encoding="utf-8"?>
+<ds:datastoreItem xmlns:ds="http://schemas.openxmlformats.org/officeDocument/2006/customXml" ds:itemID="{525C9C59-2D20-4BB0-BBED-3587BDE931F5}">
+  <ds:schemaRefs>
+    <ds:schemaRef ds:uri="http://schemas.openxmlformats.org/officeDocument/2006/bibliography"/>
+  </ds:schemaRefs>
+</ds:datastoreItem>
 </file>
</xml_diff>

<commit_message>
Made changes to figures
</commit_message>
<xml_diff>
--- a/paper/plan.docx
+++ b/paper/plan.docx
@@ -55,117 +55,58 @@
     </w:p>
     <w:p>
       <w:r>
-        <w:t xml:space="preserve">In this paper we propose </w:t>
-      </w:r>
-      <w:r>
-        <w:t xml:space="preserve">a </w:t>
-      </w:r>
-      <w:r>
-        <w:t xml:space="preserve">methodology for simulating an experiment from a given model and measurement angle. </w:t>
-      </w:r>
-      <w:r>
-        <w:t xml:space="preserve">In practice, this methodology has low computational overhead and therefore </w:t>
-      </w:r>
-      <w:r>
-        <w:t xml:space="preserve">has potential applications in generating large volumes of realistic noisy </w:t>
-      </w:r>
-      <w:r>
-        <w:t>neutron reflectivity data</w:t>
-      </w:r>
-      <w:r>
-        <w:t xml:space="preserve"> such as </w:t>
-      </w:r>
-      <w:r>
-        <w:t xml:space="preserve">in </w:t>
-      </w:r>
-      <w:r>
-        <w:t>training neural networks</w:t>
-      </w:r>
-      <w:r>
-        <w:t>.</w:t>
-      </w:r>
-    </w:p>
-    <w:p>
-      <w:pPr>
-        <w:pStyle w:val="Heading1"/>
-        <w:tabs>
-          <w:tab w:val="left" w:pos="2520"/>
-        </w:tabs>
-      </w:pPr>
-      <w:r>
-        <w:t>Methods</w:t>
-      </w:r>
-    </w:p>
-    <w:p>
-      <w:pPr>
-        <w:pStyle w:val="Heading2"/>
-      </w:pPr>
-      <w:r>
-        <w:t>Experiment Simulation</w:t>
-      </w:r>
-    </w:p>
-    <w:p>
-      <w:r>
-        <w:t xml:space="preserve">As input, a model is provided that defines the structure to probe with neutrons. This structure consists of the scattering length density (SLD), thickness and roughness for each layer. A number of these structures can be created for multiple contrast experiments. </w:t>
-      </w:r>
-      <w:r>
-        <w:t xml:space="preserve">Using this structure and given resolution, scale and background (we used 2%, 1 and 1e-6 respectively), we can calculate model reflectivity using the </w:t>
-      </w:r>
-      <w:commentRangeStart w:id="0"/>
-      <w:r>
-        <w:rPr>
-          <w:rFonts w:eastAsiaTheme="minorEastAsia"/>
-          <w:highlight w:val="yellow"/>
-        </w:rPr>
-        <w:t>Abeles matrix formalism</w:t>
-      </w:r>
-      <w:commentRangeEnd w:id="0"/>
-      <w:r>
-        <w:rPr>
-          <w:rStyle w:val="CommentReference"/>
-        </w:rPr>
-        <w:commentReference w:id="0"/>
-      </w:r>
-      <w:r>
-        <w:rPr>
-          <w:rFonts w:eastAsiaTheme="minorEastAsia"/>
-        </w:rPr>
-        <w:t>.</w:t>
-      </w:r>
-    </w:p>
-    <w:p>
-      <w:r>
-        <w:t xml:space="preserve">The simulation utilises a two column ACSII CSV file </w:t>
-      </w:r>
-      <w:r>
-        <w:t>which records incident neutrons as a function of wavelength for OFFSPEC</w:t>
-      </w:r>
-      <w:r>
-        <w:t xml:space="preserve">; these values are not binned at this stage. </w:t>
-      </w:r>
-      <w:r>
-        <w:t xml:space="preserve">We can multiply this </w:t>
-      </w:r>
-      <w:r>
-        <w:t xml:space="preserve">incident neutron flux </w:t>
-      </w:r>
-      <w:r>
-        <w:t>by a constant to effectively shorten the experimental counting time, and to give us the number of incident neutrons for a simulated experiment.</w:t>
-      </w:r>
-      <w:r>
-        <w:t xml:space="preserve"> Care is taken in a</w:t>
-      </w:r>
-      <w:r>
-        <w:t>djust</w:t>
-      </w:r>
-      <w:r>
-        <w:t>ing</w:t>
-      </w:r>
-      <w:r>
-        <w:t xml:space="preserve"> the flux with given measurement angle</w:t>
-      </w:r>
-      <w:r>
-        <w:t xml:space="preserve"> (</w:t>
+        <w:t xml:space="preserve">In neutron </w:t>
+      </w:r>
+      <w:r>
+        <w:t>reflectometry</w:t>
+      </w:r>
+      <w:r>
+        <w:t xml:space="preserve">, a collimated beam of neutrons </w:t>
+      </w:r>
+      <w:r>
+        <w:t>is</w:t>
+      </w:r>
+      <w:r>
+        <w:t xml:space="preserve"> directed at the surface of </w:t>
+      </w:r>
+      <w:r>
+        <w:t>an</w:t>
+      </w:r>
+      <w:r>
+        <w:t xml:space="preserve"> </w:t>
+      </w:r>
+      <w:r>
+        <w:t xml:space="preserve">interfacial </w:t>
+      </w:r>
+      <w:r>
+        <w:t>sample</w:t>
+      </w:r>
+      <w:r>
+        <w:t xml:space="preserve"> </w:t>
+      </w:r>
+      <w:r>
+        <w:t xml:space="preserve">to capture the </w:t>
+      </w:r>
+      <w:r>
+        <w:t xml:space="preserve">structure and </w:t>
+      </w:r>
+      <w:r>
+        <w:t>properties of</w:t>
+      </w:r>
+      <w:r>
+        <w:t xml:space="preserve"> that </w:t>
+      </w:r>
+      <w:r>
+        <w:t>sample</w:t>
+      </w:r>
+      <w:r>
+        <w:t xml:space="preserve">. </w:t>
+      </w:r>
+      <w:r>
+        <w:t xml:space="preserve">This reflectivity is a dimensionless ratio and is recorded as a function of momentum transfer, Q, which itself is a function </w:t>
+      </w:r>
+      <w:r>
+        <w:t xml:space="preserve">of incident neutron beam angle, </w:t>
       </w:r>
       <m:oMath>
         <m:r>
@@ -176,48 +117,7 @@
         </m:r>
       </m:oMath>
       <w:r>
-        <w:rPr>
-          <w:rFonts w:eastAsiaTheme="minorEastAsia"/>
-        </w:rPr>
-        <w:t xml:space="preserve"> in radians)</w:t>
-      </w:r>
-      <w:r>
-        <w:t xml:space="preserve"> to account for slits;</w:t>
-      </w:r>
-      <w:r>
-        <w:t xml:space="preserve"> flux </w:t>
-      </w:r>
-      <w:r>
-        <w:t xml:space="preserve">increases as </w:t>
-      </w:r>
-      <w:r>
-        <w:t xml:space="preserve">the square of the ratio of </w:t>
-      </w:r>
-      <w:r>
-        <w:t xml:space="preserve">the measurement and slit </w:t>
-      </w:r>
-      <w:r>
-        <w:t>angles</w:t>
-      </w:r>
-      <w:r>
-        <w:t xml:space="preserve"> (0.3</w:t>
-      </w:r>
-      <w:r>
-        <w:t>°</w:t>
-      </w:r>
-      <w:r>
-        <w:t xml:space="preserve"> in this case). </w:t>
-      </w:r>
-    </w:p>
-    <w:p>
-      <w:r>
-        <w:t xml:space="preserve">Next, the momentum transfer, Q, is calculated for each wavelength </w:t>
-      </w:r>
-      <w:r>
-        <w:t>point</w:t>
-      </w:r>
-      <w:r>
-        <w:t xml:space="preserve"> (</w:t>
+        <w:t xml:space="preserve">, and neutron wavelength, </w:t>
       </w:r>
       <m:oMath>
         <m:r>
@@ -228,45 +128,7 @@
         </m:r>
       </m:oMath>
       <w:r>
-        <w:rPr>
-          <w:rFonts w:eastAsiaTheme="minorEastAsia"/>
-        </w:rPr>
-        <w:t>)</w:t>
-      </w:r>
-      <w:r>
-        <w:t xml:space="preserve"> </w:t>
-      </w:r>
-      <w:r>
-        <w:t xml:space="preserve">in the file </w:t>
-      </w:r>
-      <w:r>
-        <w:t>using given measurement angle</w:t>
-      </w:r>
-      <w:r>
-        <w:t xml:space="preserve"> (</w:t>
-      </w:r>
-      <m:oMath>
-        <m:r>
-          <w:rPr>
-            <w:rFonts w:ascii="Cambria Math" w:hAnsi="Cambria Math"/>
-          </w:rPr>
-          <m:t>θ</m:t>
-        </m:r>
-      </m:oMath>
-      <w:r>
-        <w:rPr>
-          <w:rFonts w:eastAsiaTheme="minorEastAsia"/>
-        </w:rPr>
-        <w:t>)</w:t>
-      </w:r>
-      <w:r>
-        <w:t xml:space="preserve"> and</w:t>
-      </w:r>
-      <w:r>
-        <w:t xml:space="preserve"> </w:t>
-      </w:r>
-      <w:r>
-        <w:t>formula</w:t>
+        <w:t>:</w:t>
       </w:r>
     </w:p>
     <w:p>
@@ -342,6 +204,1322 @@
     </w:p>
     <w:p>
       <w:pPr>
+        <w:spacing w:after="0" w:line="240" w:lineRule="auto"/>
+        <w:textAlignment w:val="baseline"/>
+        <w:rPr>
+          <w:rFonts w:ascii="Calibri" w:eastAsia="Times New Roman" w:hAnsi="Calibri" w:cs="Calibri"/>
+          <w:lang w:eastAsia="en-GB"/>
+        </w:rPr>
+      </w:pPr>
+      <w:r>
+        <w:rPr>
+          <w:rFonts w:ascii="Calibri" w:eastAsia="Times New Roman" w:hAnsi="Calibri" w:cs="Calibri"/>
+          <w:lang w:eastAsia="en-GB"/>
+        </w:rPr>
+        <w:t xml:space="preserve">In the </w:t>
+      </w:r>
+      <w:r>
+        <w:t xml:space="preserve">analysis of reflectometry data, we are </w:t>
+      </w:r>
+      <w:r>
+        <w:rPr>
+          <w:rFonts w:ascii="Calibri" w:eastAsia="Times New Roman" w:hAnsi="Calibri" w:cs="Calibri"/>
+          <w:lang w:eastAsia="en-GB"/>
+        </w:rPr>
+        <w:t>presented</w:t>
+      </w:r>
+      <w:r>
+        <w:rPr>
+          <w:rFonts w:ascii="Calibri" w:eastAsia="Times New Roman" w:hAnsi="Calibri" w:cs="Calibri"/>
+          <w:lang w:eastAsia="en-GB"/>
+        </w:rPr>
+        <w:t xml:space="preserve"> with</w:t>
+      </w:r>
+      <w:r>
+        <w:rPr>
+          <w:rFonts w:ascii="Calibri" w:eastAsia="Times New Roman" w:hAnsi="Calibri" w:cs="Calibri"/>
+          <w:lang w:eastAsia="en-GB"/>
+        </w:rPr>
+        <w:t xml:space="preserve"> a </w:t>
+      </w:r>
+      <w:r>
+        <w:rPr>
+          <w:rFonts w:ascii="Calibri" w:eastAsia="Times New Roman" w:hAnsi="Calibri" w:cs="Calibri"/>
+          <w:lang w:eastAsia="en-GB"/>
+        </w:rPr>
+        <w:t>reflectometry profile of</w:t>
+      </w:r>
+      <w:r>
+        <w:rPr>
+          <w:rFonts w:ascii="Calibri" w:eastAsia="Times New Roman" w:hAnsi="Calibri" w:cs="Calibri"/>
+          <w:lang w:eastAsia="en-GB"/>
+        </w:rPr>
+        <w:t xml:space="preserve"> reflectivity</w:t>
+      </w:r>
+      <w:r>
+        <w:rPr>
+          <w:rFonts w:ascii="Calibri" w:eastAsia="Times New Roman" w:hAnsi="Calibri" w:cs="Calibri"/>
+          <w:lang w:eastAsia="en-GB"/>
+        </w:rPr>
+        <w:t xml:space="preserve">, r, </w:t>
+      </w:r>
+      <w:r>
+        <w:rPr>
+          <w:rFonts w:ascii="Calibri" w:eastAsia="Times New Roman" w:hAnsi="Calibri" w:cs="Calibri"/>
+          <w:lang w:eastAsia="en-GB"/>
+        </w:rPr>
+        <w:t xml:space="preserve">against momentum transfer, Q, </w:t>
+      </w:r>
+      <w:r>
+        <w:rPr>
+          <w:rFonts w:ascii="Calibri" w:eastAsia="Times New Roman" w:hAnsi="Calibri" w:cs="Calibri"/>
+          <w:lang w:eastAsia="en-GB"/>
+        </w:rPr>
+        <w:t xml:space="preserve">and </w:t>
+      </w:r>
+      <w:r>
+        <w:rPr>
+          <w:rFonts w:ascii="Calibri" w:eastAsia="Times New Roman" w:hAnsi="Calibri" w:cs="Calibri"/>
+          <w:lang w:eastAsia="en-GB"/>
+        </w:rPr>
+        <w:t>desire the</w:t>
+      </w:r>
+      <w:r>
+        <w:rPr>
+          <w:rFonts w:ascii="Calibri" w:eastAsia="Times New Roman" w:hAnsi="Calibri" w:cs="Calibri"/>
+          <w:lang w:eastAsia="en-GB"/>
+        </w:rPr>
+        <w:t xml:space="preserve"> </w:t>
+      </w:r>
+      <w:r>
+        <w:t xml:space="preserve">scattering length density </w:t>
+      </w:r>
+      <w:r>
+        <w:t xml:space="preserve">(SLD) </w:t>
+      </w:r>
+      <w:r>
+        <w:t>profile</w:t>
+      </w:r>
+      <w:r>
+        <w:rPr>
+          <w:rFonts w:ascii="Calibri" w:eastAsia="Times New Roman" w:hAnsi="Calibri" w:cs="Calibri"/>
+          <w:lang w:eastAsia="en-GB"/>
+        </w:rPr>
+        <w:t>.</w:t>
+      </w:r>
+      <w:r>
+        <w:rPr>
+          <w:rFonts w:ascii="Calibri" w:eastAsia="Times New Roman" w:hAnsi="Calibri" w:cs="Calibri"/>
+          <w:lang w:eastAsia="en-GB"/>
+        </w:rPr>
+        <w:t xml:space="preserve"> </w:t>
+      </w:r>
+      <w:r>
+        <w:rPr>
+          <w:rFonts w:ascii="Calibri" w:eastAsia="Times New Roman" w:hAnsi="Calibri" w:cs="Calibri"/>
+          <w:lang w:eastAsia="en-GB"/>
+        </w:rPr>
+        <w:t xml:space="preserve">For a single interface on a substrate, the neutron reflectivity decays with </w:t>
+      </w:r>
+      <w:r>
+        <w:rPr>
+          <w:rFonts w:ascii="Calibri" w:eastAsia="Times New Roman" w:hAnsi="Calibri" w:cs="Calibri"/>
+          <w:i/>
+          <w:iCs/>
+          <w:lang w:eastAsia="en-GB"/>
+        </w:rPr>
+        <w:t>Q</w:t>
+      </w:r>
+      <w:r>
+        <w:rPr>
+          <w:rFonts w:ascii="Calibri" w:eastAsia="Times New Roman" w:hAnsi="Calibri" w:cs="Calibri"/>
+          <w:i/>
+          <w:iCs/>
+          <w:sz w:val="17"/>
+          <w:szCs w:val="17"/>
+          <w:vertAlign w:val="superscript"/>
+          <w:lang w:eastAsia="en-GB"/>
+        </w:rPr>
+        <w:t>-4</w:t>
+      </w:r>
+      <w:r>
+        <w:rPr>
+          <w:rFonts w:ascii="Calibri" w:eastAsia="Times New Roman" w:hAnsi="Calibri" w:cs="Calibri"/>
+          <w:lang w:eastAsia="en-GB"/>
+        </w:rPr>
+        <w:t xml:space="preserve">, given by the Fresnel reflectivity </w:t>
+      </w:r>
+      <w:r>
+        <w:rPr>
+          <w:rFonts w:ascii="Calibri" w:eastAsia="Times New Roman" w:hAnsi="Calibri" w:cs="Calibri"/>
+          <w:lang w:eastAsia="en-GB"/>
+        </w:rPr>
+        <w:t xml:space="preserve">and interpretation of </w:t>
+      </w:r>
+      <w:r>
+        <w:rPr>
+          <w:rFonts w:ascii="Calibri" w:eastAsia="Times New Roman" w:hAnsi="Calibri" w:cs="Calibri"/>
+          <w:lang w:eastAsia="en-GB"/>
+        </w:rPr>
+        <w:t xml:space="preserve">such </w:t>
+      </w:r>
+      <w:r>
+        <w:rPr>
+          <w:rFonts w:ascii="Calibri" w:eastAsia="Times New Roman" w:hAnsi="Calibri" w:cs="Calibri"/>
+          <w:lang w:eastAsia="en-GB"/>
+        </w:rPr>
+        <w:t xml:space="preserve">a single interface is analytically </w:t>
+      </w:r>
+      <w:r>
+        <w:rPr>
+          <w:rFonts w:ascii="Calibri" w:eastAsia="Times New Roman" w:hAnsi="Calibri" w:cs="Calibri"/>
+          <w:lang w:eastAsia="en-GB"/>
+        </w:rPr>
+        <w:t xml:space="preserve">solvable. </w:t>
+      </w:r>
+      <w:r>
+        <w:rPr>
+          <w:rFonts w:ascii="Calibri" w:eastAsia="Times New Roman" w:hAnsi="Calibri" w:cs="Calibri"/>
+          <w:lang w:eastAsia="en-GB"/>
+        </w:rPr>
+        <w:t xml:space="preserve">However, for multiple interfaces, the reflectivity oscillates around </w:t>
+      </w:r>
+      <w:r>
+        <w:rPr>
+          <w:rFonts w:ascii="Calibri" w:eastAsia="Times New Roman" w:hAnsi="Calibri" w:cs="Calibri"/>
+          <w:lang w:eastAsia="en-GB"/>
+        </w:rPr>
+        <w:t>the Fresnel reflectivity</w:t>
+      </w:r>
+      <w:r>
+        <w:rPr>
+          <w:rFonts w:ascii="Calibri" w:eastAsia="Times New Roman" w:hAnsi="Calibri" w:cs="Calibri"/>
+          <w:lang w:eastAsia="en-GB"/>
+        </w:rPr>
+        <w:t>. This is</w:t>
+      </w:r>
+      <w:r>
+        <w:rPr>
+          <w:rFonts w:ascii="Calibri" w:eastAsia="Times New Roman" w:hAnsi="Calibri" w:cs="Calibri"/>
+          <w:lang w:eastAsia="en-GB"/>
+        </w:rPr>
+        <w:t xml:space="preserve"> </w:t>
+      </w:r>
+      <w:r>
+        <w:rPr>
+          <w:rFonts w:ascii="Calibri" w:eastAsia="Times New Roman" w:hAnsi="Calibri" w:cs="Calibri"/>
+          <w:lang w:eastAsia="en-GB"/>
+        </w:rPr>
+        <w:t>due to the wave</w:t>
+      </w:r>
+      <w:r>
+        <w:rPr>
+          <w:rFonts w:ascii="Calibri" w:eastAsia="Times New Roman" w:hAnsi="Calibri" w:cs="Calibri"/>
+          <w:lang w:eastAsia="en-GB"/>
+        </w:rPr>
+        <w:t xml:space="preserve"> </w:t>
+      </w:r>
+      <w:r>
+        <w:rPr>
+          <w:rFonts w:ascii="Calibri" w:eastAsia="Times New Roman" w:hAnsi="Calibri" w:cs="Calibri"/>
+          <w:lang w:eastAsia="en-GB"/>
+        </w:rPr>
+        <w:t>function going</w:t>
+      </w:r>
+      <w:r>
+        <w:rPr>
+          <w:rFonts w:ascii="Calibri" w:eastAsia="Times New Roman" w:hAnsi="Calibri" w:cs="Calibri"/>
+          <w:lang w:eastAsia="en-GB"/>
+        </w:rPr>
+        <w:t xml:space="preserve"> through positive and negative interference</w:t>
+      </w:r>
+      <w:r>
+        <w:rPr>
+          <w:rFonts w:ascii="Calibri" w:eastAsia="Times New Roman" w:hAnsi="Calibri" w:cs="Calibri"/>
+          <w:lang w:eastAsia="en-GB"/>
+        </w:rPr>
+        <w:t xml:space="preserve">. </w:t>
+      </w:r>
+      <w:r>
+        <w:rPr>
+          <w:rFonts w:ascii="Calibri" w:eastAsia="Times New Roman" w:hAnsi="Calibri" w:cs="Calibri"/>
+          <w:lang w:eastAsia="en-GB"/>
+        </w:rPr>
+        <w:t>Therefore, i</w:t>
+      </w:r>
+      <w:r>
+        <w:rPr>
+          <w:rFonts w:ascii="Calibri" w:eastAsia="Times New Roman" w:hAnsi="Calibri" w:cs="Calibri"/>
+          <w:lang w:eastAsia="en-GB"/>
+        </w:rPr>
+        <w:t xml:space="preserve">nterpretation of </w:t>
+      </w:r>
+      <w:r>
+        <w:rPr>
+          <w:rFonts w:ascii="Calibri" w:eastAsia="Times New Roman" w:hAnsi="Calibri" w:cs="Calibri"/>
+          <w:lang w:eastAsia="en-GB"/>
+        </w:rPr>
+        <w:t xml:space="preserve">the resulting </w:t>
+      </w:r>
+      <w:r>
+        <w:rPr>
+          <w:rFonts w:ascii="Calibri" w:eastAsia="Times New Roman" w:hAnsi="Calibri" w:cs="Calibri"/>
+          <w:lang w:eastAsia="en-GB"/>
+        </w:rPr>
+        <w:t>reflectivity </w:t>
+      </w:r>
+      <w:r>
+        <w:rPr>
+          <w:rFonts w:ascii="Calibri" w:eastAsia="Times New Roman" w:hAnsi="Calibri" w:cs="Calibri"/>
+          <w:lang w:eastAsia="en-GB"/>
+        </w:rPr>
+        <w:t xml:space="preserve">curve is </w:t>
+      </w:r>
+      <w:r>
+        <w:rPr>
+          <w:rFonts w:ascii="Calibri" w:eastAsia="Times New Roman" w:hAnsi="Calibri" w:cs="Calibri"/>
+          <w:lang w:eastAsia="en-GB"/>
+        </w:rPr>
+        <w:t>a non-trivial</w:t>
+      </w:r>
+      <w:r>
+        <w:rPr>
+          <w:rFonts w:ascii="Calibri" w:eastAsia="Times New Roman" w:hAnsi="Calibri" w:cs="Calibri"/>
+          <w:lang w:eastAsia="en-GB"/>
+        </w:rPr>
+        <w:t xml:space="preserve"> </w:t>
+      </w:r>
+      <w:r>
+        <w:rPr>
+          <w:rFonts w:ascii="Calibri" w:eastAsia="Times New Roman" w:hAnsi="Calibri" w:cs="Calibri"/>
+          <w:lang w:eastAsia="en-GB"/>
+        </w:rPr>
+        <w:t xml:space="preserve">task </w:t>
+      </w:r>
+      <w:r>
+        <w:rPr>
+          <w:rFonts w:ascii="Calibri" w:eastAsia="Times New Roman" w:hAnsi="Calibri" w:cs="Calibri"/>
+          <w:lang w:eastAsia="en-GB"/>
+        </w:rPr>
+        <w:t>due to</w:t>
+      </w:r>
+      <w:r>
+        <w:rPr>
+          <w:rFonts w:ascii="Calibri" w:eastAsia="Times New Roman" w:hAnsi="Calibri" w:cs="Calibri"/>
+          <w:lang w:eastAsia="en-GB"/>
+        </w:rPr>
+        <w:t xml:space="preserve"> the</w:t>
+      </w:r>
+      <w:r>
+        <w:rPr>
+          <w:rFonts w:ascii="Calibri" w:eastAsia="Times New Roman" w:hAnsi="Calibri" w:cs="Calibri"/>
+          <w:lang w:eastAsia="en-GB"/>
+        </w:rPr>
+        <w:t xml:space="preserve"> multiple reflections potentially occurring. In fact, t</w:t>
+      </w:r>
+      <w:r>
+        <w:rPr>
+          <w:rFonts w:ascii="Calibri" w:eastAsia="Times New Roman" w:hAnsi="Calibri" w:cs="Calibri"/>
+          <w:lang w:eastAsia="en-GB"/>
+        </w:rPr>
+        <w:t xml:space="preserve">he </w:t>
+      </w:r>
+      <w:r>
+        <w:rPr>
+          <w:rFonts w:ascii="Calibri" w:eastAsia="Times New Roman" w:hAnsi="Calibri" w:cs="Calibri"/>
+          <w:lang w:eastAsia="en-GB"/>
+        </w:rPr>
+        <w:t xml:space="preserve">loss of phase information upon reflection makes </w:t>
+      </w:r>
+      <w:r>
+        <w:rPr>
+          <w:rFonts w:ascii="Calibri" w:eastAsia="Times New Roman" w:hAnsi="Calibri" w:cs="Calibri"/>
+          <w:lang w:eastAsia="en-GB"/>
+        </w:rPr>
+        <w:t>inversion of</w:t>
+      </w:r>
+      <w:r>
+        <w:rPr>
+          <w:rFonts w:ascii="Calibri" w:eastAsia="Times New Roman" w:hAnsi="Calibri" w:cs="Calibri"/>
+          <w:lang w:eastAsia="en-GB"/>
+        </w:rPr>
+        <w:t xml:space="preserve"> the </w:t>
+      </w:r>
+      <w:r>
+        <w:t>SLD</w:t>
+      </w:r>
+      <w:r>
+        <w:t xml:space="preserve"> profile</w:t>
+      </w:r>
+      <w:r>
+        <w:rPr>
+          <w:rFonts w:ascii="Calibri" w:eastAsia="Times New Roman" w:hAnsi="Calibri" w:cs="Calibri"/>
+          <w:lang w:eastAsia="en-GB"/>
+        </w:rPr>
+        <w:t xml:space="preserve"> </w:t>
+      </w:r>
+      <w:r>
+        <w:rPr>
+          <w:rFonts w:ascii="Calibri" w:eastAsia="Times New Roman" w:hAnsi="Calibri" w:cs="Calibri"/>
+          <w:lang w:eastAsia="en-GB"/>
+        </w:rPr>
+        <w:t xml:space="preserve">from the reflectometry profile </w:t>
+      </w:r>
+      <w:r>
+        <w:rPr>
+          <w:rFonts w:ascii="Calibri" w:eastAsia="Times New Roman" w:hAnsi="Calibri" w:cs="Calibri"/>
+          <w:lang w:eastAsia="en-GB"/>
+        </w:rPr>
+        <w:t>a classic inverse problem and approximations are required.</w:t>
+      </w:r>
+    </w:p>
+    <w:p>
+      <w:pPr>
+        <w:spacing w:after="0" w:line="240" w:lineRule="auto"/>
+        <w:textAlignment w:val="baseline"/>
+        <w:rPr>
+          <w:rFonts w:ascii="Calibri" w:eastAsia="Times New Roman" w:hAnsi="Calibri" w:cs="Calibri"/>
+          <w:lang w:eastAsia="en-GB"/>
+        </w:rPr>
+      </w:pPr>
+    </w:p>
+    <w:p>
+      <w:r>
+        <w:t xml:space="preserve">Typically, reflectometry analysis is model-dependent where a model is defined using series of contiguous layers and the model reflectivity </w:t>
+      </w:r>
+      <w:r>
+        <w:t xml:space="preserve">is </w:t>
+      </w:r>
+      <w:r>
+        <w:t xml:space="preserve">calculated using </w:t>
+      </w:r>
+      <w:r>
+        <w:t xml:space="preserve">the </w:t>
+      </w:r>
+      <w:r>
+        <w:t xml:space="preserve">Abeles matrix formalism for stratified media or Parratt recursive method. However, the solution to </w:t>
+      </w:r>
+      <w:r>
+        <w:t xml:space="preserve">this </w:t>
+      </w:r>
+      <w:r>
+        <w:t>analysis</w:t>
+      </w:r>
+      <w:r>
+        <w:t xml:space="preserve"> is not necessarily unique and </w:t>
+      </w:r>
+      <w:r>
+        <w:t>often</w:t>
+      </w:r>
+      <w:r>
+        <w:t xml:space="preserve"> requires</w:t>
+      </w:r>
+      <w:r>
+        <w:t>,</w:t>
+      </w:r>
+      <w:r>
+        <w:t xml:space="preserve"> </w:t>
+      </w:r>
+      <w:r>
+        <w:t xml:space="preserve">a </w:t>
+      </w:r>
+      <w:r>
+        <w:rPr>
+          <w:i/>
+        </w:rPr>
+        <w:t>priori</w:t>
+      </w:r>
+      <w:r>
+        <w:rPr>
+          <w:i/>
+        </w:rPr>
+        <w:t>,</w:t>
+      </w:r>
+      <w:r>
+        <w:t xml:space="preserve"> knowledge such as details of </w:t>
+      </w:r>
+      <w:r>
+        <w:t>an</w:t>
+      </w:r>
+      <w:r>
+        <w:t xml:space="preserve"> </w:t>
+      </w:r>
+      <w:r>
+        <w:t xml:space="preserve">experimental </w:t>
+      </w:r>
+      <w:r>
+        <w:t>sy</w:t>
+      </w:r>
+      <w:r>
+        <w:t>stem or the underlying physics</w:t>
+      </w:r>
+      <w:r>
+        <w:t>. Such prior knowledge helps</w:t>
+      </w:r>
+      <w:r>
+        <w:t xml:space="preserve"> to </w:t>
+      </w:r>
+      <w:r>
+        <w:t>limit</w:t>
+      </w:r>
+      <w:r>
+        <w:t xml:space="preserve"> the dimensionality of the optimisation space</w:t>
+      </w:r>
+      <w:r>
+        <w:t xml:space="preserve"> by</w:t>
+      </w:r>
+      <w:r>
+        <w:t xml:space="preserve"> reducing the number of structures that agree with the </w:t>
+      </w:r>
+      <w:r>
+        <w:t xml:space="preserve">experimental </w:t>
+      </w:r>
+      <w:r>
+        <w:t>data within some tolerance. M</w:t>
+      </w:r>
+      <w:r>
+        <w:t>ethods have been devised</w:t>
+      </w:r>
+      <w:r>
+        <w:t xml:space="preserve"> </w:t>
+      </w:r>
+      <w:r>
+        <w:t>to estimate interface properties</w:t>
+      </w:r>
+      <w:r>
+        <w:t xml:space="preserve">, </w:t>
+      </w:r>
+      <w:r>
+        <w:t xml:space="preserve">using </w:t>
+      </w:r>
+      <w:r>
+        <w:t xml:space="preserve">this </w:t>
+      </w:r>
+      <w:r>
+        <w:t>prior knowledge</w:t>
+      </w:r>
+      <w:r>
+        <w:t xml:space="preserve">, </w:t>
+      </w:r>
+      <w:r>
+        <w:t>that describe</w:t>
+      </w:r>
+      <w:r>
+        <w:t xml:space="preserve"> the data while adhering to a</w:t>
+      </w:r>
+      <w:r>
+        <w:t xml:space="preserve"> given</w:t>
+      </w:r>
+      <w:r>
+        <w:t xml:space="preserve"> set of constraints. </w:t>
+      </w:r>
+      <w:r>
+        <w:t xml:space="preserve">Such methods include global optimisers </w:t>
+      </w:r>
+      <w:r>
+        <w:t>applying genetic algorithms</w:t>
+      </w:r>
+      <w:r>
+        <w:t xml:space="preserve"> (differential evolution), simulated annealing</w:t>
+      </w:r>
+      <w:r>
+        <w:t xml:space="preserve"> and </w:t>
+      </w:r>
+      <w:r>
+        <w:t xml:space="preserve">Monte Carlo </w:t>
+      </w:r>
+      <w:r>
+        <w:t>methods</w:t>
+      </w:r>
+      <w:r>
+        <w:t xml:space="preserve">. </w:t>
+      </w:r>
+      <w:r>
+        <w:t xml:space="preserve">There are two Monte Carlo methods </w:t>
+      </w:r>
+      <w:r>
+        <w:t>discussed</w:t>
+      </w:r>
+      <w:r>
+        <w:t xml:space="preserve"> in this paper,</w:t>
+      </w:r>
+      <w:r>
+        <w:t xml:space="preserve"> Markov Chain Monte Carlo</w:t>
+      </w:r>
+      <w:r>
+        <w:t xml:space="preserve"> (MCMC) and nested sampling, both of which sample the parameter space in a Bayesian fashion. </w:t>
+      </w:r>
+    </w:p>
+    <w:p>
+      <w:r>
+        <w:t>MCMC</w:t>
+      </w:r>
+      <w:r>
+        <w:t xml:space="preserve"> methods </w:t>
+      </w:r>
+      <w:r>
+        <w:t>are a collection of algorithms that sample</w:t>
+      </w:r>
+      <w:r>
+        <w:t xml:space="preserve"> from a probability distribution. </w:t>
+      </w:r>
+      <w:r>
+        <w:t>They achieve this b</w:t>
+      </w:r>
+      <w:r>
+        <w:t>y constructing a Markov chain</w:t>
+      </w:r>
+      <w:r>
+        <w:t xml:space="preserve">: </w:t>
+      </w:r>
+      <w:r>
+        <w:t xml:space="preserve">a sequence </w:t>
+      </w:r>
+      <w:r>
+        <w:t xml:space="preserve">of events </w:t>
+      </w:r>
+      <w:r>
+        <w:t xml:space="preserve">in which the probability of </w:t>
+      </w:r>
+      <w:r>
+        <w:t>an</w:t>
+      </w:r>
+      <w:r>
+        <w:t xml:space="preserve"> event depends only on the previous event.</w:t>
+      </w:r>
+      <w:r>
+        <w:t xml:space="preserve"> </w:t>
+      </w:r>
+      <w:r>
+        <w:t>There are several</w:t>
+      </w:r>
+      <w:r>
+        <w:t xml:space="preserve"> algorithms for constructing </w:t>
+      </w:r>
+      <w:r>
+        <w:t xml:space="preserve">these </w:t>
+      </w:r>
+      <w:r>
+        <w:t>c</w:t>
+      </w:r>
+      <w:r>
+        <w:t xml:space="preserve">hains, </w:t>
+      </w:r>
+      <w:r>
+        <w:t>for example</w:t>
+      </w:r>
+      <w:r>
+        <w:t xml:space="preserve"> the Metropolis-</w:t>
+      </w:r>
+      <w:r>
+        <w:t>Hastings algorithm</w:t>
+      </w:r>
+      <w:r>
+        <w:t xml:space="preserve"> which has been implemented for reflectometry in the Python package </w:t>
+      </w:r>
+      <w:r>
+        <w:rPr>
+          <w:b/>
+        </w:rPr>
+        <w:t>refnx</w:t>
+      </w:r>
+      <w:r>
+        <w:t>.</w:t>
+      </w:r>
+      <w:r>
+        <w:t xml:space="preserve"> </w:t>
+      </w:r>
+      <w:r>
+        <w:t xml:space="preserve">Nested sampling </w:t>
+      </w:r>
+      <w:r>
+        <w:t>is a method for Bayesian evidence estimation</w:t>
+      </w:r>
+      <w:r>
+        <w:t xml:space="preserve"> </w:t>
+      </w:r>
+      <w:r>
+        <w:t>which produces samples</w:t>
+      </w:r>
+      <w:r>
+        <w:t xml:space="preserve"> from the posterior distribution </w:t>
+      </w:r>
+      <w:r>
+        <w:t>as</w:t>
+      </w:r>
+      <w:r>
+        <w:t xml:space="preserve"> an optional by-product</w:t>
+      </w:r>
+      <w:r>
+        <w:t xml:space="preserve">. Nested sampling has been implemented in the Python package </w:t>
+      </w:r>
+      <w:r>
+        <w:rPr>
+          <w:b/>
+        </w:rPr>
+        <w:t>dynesty</w:t>
+      </w:r>
+      <w:r>
+        <w:t>.</w:t>
+      </w:r>
+      <w:r>
+        <w:t xml:space="preserve"> </w:t>
+      </w:r>
+      <w:r>
+        <w:t xml:space="preserve">Due to the typically </w:t>
+      </w:r>
+      <w:r>
+        <w:t>high dimensionality</w:t>
+      </w:r>
+      <w:r>
+        <w:t xml:space="preserve"> of the parameter space in reflectometry, </w:t>
+      </w:r>
+      <w:r>
+        <w:t xml:space="preserve">Bayesian Monte Carlo </w:t>
+      </w:r>
+      <w:r>
+        <w:t xml:space="preserve">methods tend to be </w:t>
+      </w:r>
+      <w:r>
+        <w:lastRenderedPageBreak/>
+        <w:t>computationally expensive and impractical for obtaining results</w:t>
+      </w:r>
+      <w:r>
+        <w:t xml:space="preserve"> (such as parameter estimates and covariances)</w:t>
+      </w:r>
+      <w:r>
+        <w:t xml:space="preserve"> </w:t>
+      </w:r>
+      <w:r>
+        <w:t>in real-time.</w:t>
+      </w:r>
+    </w:p>
+    <w:p>
+      <w:r>
+        <w:t>In</w:t>
+      </w:r>
+      <w:r>
+        <w:t xml:space="preserve"> the Bayesian view</w:t>
+      </w:r>
+      <w:r>
+        <w:t xml:space="preserve"> of statistics</w:t>
+      </w:r>
+      <w:r>
+        <w:t>, probability represents a degree-of-belief or plausibility: how much something is believed to be true, based on the evidence at hand.</w:t>
+      </w:r>
+      <w:r>
+        <w:t xml:space="preserve"> </w:t>
+      </w:r>
+      <w:r>
+        <w:t xml:space="preserve">An alternative to </w:t>
+      </w:r>
+      <w:r>
+        <w:t xml:space="preserve">this </w:t>
+      </w:r>
+      <w:r>
+        <w:t xml:space="preserve">Bayesian </w:t>
+      </w:r>
+      <w:r>
+        <w:t>view</w:t>
+      </w:r>
+      <w:r>
+        <w:t xml:space="preserve"> is </w:t>
+      </w:r>
+      <w:r>
+        <w:t xml:space="preserve">the </w:t>
+      </w:r>
+      <w:r>
+        <w:t>f</w:t>
+      </w:r>
+      <w:r>
+        <w:t xml:space="preserve">requentist </w:t>
+      </w:r>
+      <w:r>
+        <w:t>view in which</w:t>
+      </w:r>
+      <w:r>
+        <w:t xml:space="preserve"> </w:t>
+      </w:r>
+      <w:r>
+        <w:t>probability</w:t>
+      </w:r>
+      <w:r>
+        <w:t xml:space="preserve"> is the long-run relative </w:t>
+      </w:r>
+      <w:r>
+        <w:t>frequency</w:t>
+      </w:r>
+      <w:r>
+        <w:t xml:space="preserve"> with which an event occurred,</w:t>
+      </w:r>
+      <w:r>
+        <w:t xml:space="preserve"> given infinitely many repeated experimental</w:t>
+      </w:r>
+      <w:r>
+        <w:t xml:space="preserve"> trails. </w:t>
+      </w:r>
+      <w:r>
+        <w:t>F</w:t>
+      </w:r>
+      <w:r>
+        <w:t xml:space="preserve">requencies </w:t>
+      </w:r>
+      <w:r>
+        <w:t>are</w:t>
+      </w:r>
+      <w:r>
+        <w:t xml:space="preserve"> </w:t>
+      </w:r>
+      <w:r>
+        <w:t xml:space="preserve">measurable and so </w:t>
+      </w:r>
+      <w:r>
+        <w:t xml:space="preserve">this probability provides an </w:t>
+      </w:r>
+      <w:r>
+        <w:t>objective</w:t>
+      </w:r>
+      <w:r>
+        <w:t xml:space="preserve"> tool for </w:t>
+      </w:r>
+      <w:r>
+        <w:t>describing</w:t>
+      </w:r>
+      <w:r>
+        <w:t xml:space="preserve"> random phenomena. </w:t>
+      </w:r>
+      <w:r>
+        <w:t>In this paper, we employ the frequentist view when applying the Fisher information to reflectometry.</w:t>
+      </w:r>
+      <w:r>
+        <w:t xml:space="preserve"> </w:t>
+      </w:r>
+    </w:p>
+    <w:p>
+      <w:r>
+        <w:t xml:space="preserve">The Fisher information </w:t>
+      </w:r>
+      <w:r>
+        <w:t xml:space="preserve">quantifies </w:t>
+      </w:r>
+      <w:r>
+        <w:t xml:space="preserve">the information </w:t>
+      </w:r>
+      <w:r>
+        <w:t xml:space="preserve">content </w:t>
+      </w:r>
+      <w:r>
+        <w:t xml:space="preserve">that an observable random variable, X, holds about an unknown parameter </w:t>
+      </w:r>
+      <w:r>
+        <w:t>for</w:t>
+      </w:r>
+      <w:r>
+        <w:t xml:space="preserve"> which the probability of X depends</w:t>
+      </w:r>
+      <w:r>
+        <w:t xml:space="preserve">. The inverse of the Fisher information provides a lower bound on the variance of </w:t>
+      </w:r>
+      <w:r>
+        <w:t>this</w:t>
+      </w:r>
+      <w:r>
+        <w:t xml:space="preserve"> unknown parameter as described by the </w:t>
+      </w:r>
+      <w:r>
+        <w:t>Cramér-</w:t>
+      </w:r>
+      <w:r>
+        <w:t>Rao bound</w:t>
+      </w:r>
+      <w:r>
+        <w:t xml:space="preserve">. So, the Fisher information provides us with a </w:t>
+      </w:r>
+      <w:r>
+        <w:t xml:space="preserve">strict upper bound on the amount of information </w:t>
+      </w:r>
+      <w:r>
+        <w:t>that</w:t>
+      </w:r>
+      <w:r>
+        <w:t xml:space="preserve"> can </w:t>
+      </w:r>
+      <w:r>
+        <w:t xml:space="preserve">be </w:t>
+      </w:r>
+      <w:r>
+        <w:t>extract</w:t>
+      </w:r>
+      <w:r>
+        <w:t>ed</w:t>
+      </w:r>
+      <w:r>
+        <w:t xml:space="preserve"> from an unknown parameter</w:t>
+      </w:r>
+      <w:r>
+        <w:t>.</w:t>
+      </w:r>
+      <w:r>
+        <w:t xml:space="preserve"> As consequence, this frequentist approach does not make traditional Bayesian methods obsolete </w:t>
+      </w:r>
+      <w:r>
+        <w:t>as the theoretical maximum information is not necessarily obtainable in practice. I</w:t>
+      </w:r>
+      <w:r>
+        <w:t>nstead</w:t>
+      </w:r>
+      <w:r>
+        <w:t>,</w:t>
+      </w:r>
+      <w:r>
+        <w:t xml:space="preserve"> </w:t>
+      </w:r>
+      <w:r>
+        <w:t>this method is</w:t>
+      </w:r>
+      <w:r>
+        <w:t xml:space="preserve"> inten</w:t>
+      </w:r>
+      <w:r>
+        <w:t xml:space="preserve">ded to complement </w:t>
+      </w:r>
+      <w:r>
+        <w:t>these existing Bayesian</w:t>
+      </w:r>
+      <w:r>
+        <w:t xml:space="preserve"> methods.</w:t>
+      </w:r>
+      <w:r>
+        <w:t xml:space="preserve"> </w:t>
+      </w:r>
+    </w:p>
+    <w:p>
+      <w:r>
+        <w:t>We</w:t>
+      </w:r>
+      <w:r>
+        <w:t xml:space="preserve"> have used the fact that</w:t>
+      </w:r>
+      <w:r>
+        <w:t>, in reflectometry,</w:t>
+      </w:r>
+      <w:r>
+        <w:t xml:space="preserve"> our errors are Poisson and </w:t>
+      </w:r>
+      <w:r>
+        <w:t xml:space="preserve">we can treat </w:t>
+      </w:r>
+      <w:r>
+        <w:t>every experimental data point independently.</w:t>
+      </w:r>
+      <w:r>
+        <w:t xml:space="preserve"> Under these assumptions, the Fisher information can be calculated analytically and in </w:t>
+      </w:r>
+      <w:r>
+        <w:t>practice</w:t>
+      </w:r>
+      <w:r>
+        <w:t xml:space="preserve"> </w:t>
+      </w:r>
+      <w:r>
+        <w:t xml:space="preserve">only requires the calculation of the gradient of a number of </w:t>
+      </w:r>
+      <w:r>
+        <w:t xml:space="preserve">model </w:t>
+      </w:r>
+      <w:r>
+        <w:rPr>
+          <w:rFonts w:cstheme="minorHAnsi"/>
+        </w:rPr>
+        <w:t>reflectivity points</w:t>
+      </w:r>
+      <w:r>
+        <w:rPr>
+          <w:rFonts w:cstheme="minorHAnsi"/>
+        </w:rPr>
+        <w:t xml:space="preserve"> proportional to the number of data points and parameters. </w:t>
+      </w:r>
+      <w:r>
+        <w:rPr>
+          <w:rFonts w:cstheme="minorHAnsi"/>
+        </w:rPr>
+        <w:t>Hence, the computational overhead is significantly lower than traditional Bayesian methods and real-time applications are</w:t>
+      </w:r>
+      <w:r>
+        <w:rPr>
+          <w:rFonts w:cstheme="minorHAnsi"/>
+        </w:rPr>
+        <w:t xml:space="preserve"> feasible</w:t>
+      </w:r>
+      <w:r>
+        <w:rPr>
+          <w:rFonts w:cstheme="minorHAnsi"/>
+        </w:rPr>
+        <w:t>.</w:t>
+      </w:r>
+    </w:p>
+    <w:p>
+      <w:pPr>
+        <w:pStyle w:val="Heading1"/>
+        <w:tabs>
+          <w:tab w:val="left" w:pos="2520"/>
+        </w:tabs>
+      </w:pPr>
+      <w:r>
+        <w:t>Methods</w:t>
+      </w:r>
+    </w:p>
+    <w:p>
+      <w:pPr>
+        <w:pStyle w:val="Heading2"/>
+      </w:pPr>
+      <w:r>
+        <w:t>Experiment Simulation</w:t>
+      </w:r>
+    </w:p>
+    <w:p>
+      <w:pPr>
+        <w:spacing w:after="0" w:line="240" w:lineRule="auto"/>
+        <w:textAlignment w:val="baseline"/>
+        <w:rPr>
+          <w:rFonts w:ascii="Calibri" w:eastAsia="Times New Roman" w:hAnsi="Calibri" w:cs="Calibri"/>
+          <w:lang w:eastAsia="en-GB"/>
+        </w:rPr>
+      </w:pPr>
+      <w:r>
+        <w:t>As input, a model is provided that defines the structure to probe with neutrons</w:t>
+      </w:r>
+      <w:r>
+        <w:t xml:space="preserve"> and therefore the layer profile</w:t>
+      </w:r>
+      <w:r>
+        <w:t xml:space="preserve">. A number of these structures can be created for multiple contrast experiments. </w:t>
+      </w:r>
+      <w:r>
+        <w:t xml:space="preserve">Using this structure and given resolution, scale and background (we used 2%, 1 and 1e-6 respectively), we can calculate model reflectivity </w:t>
+      </w:r>
+      <w:r>
+        <w:rPr>
+          <w:rFonts w:ascii="Calibri" w:eastAsia="Times New Roman" w:hAnsi="Calibri" w:cs="Calibri"/>
+          <w:lang w:eastAsia="en-GB"/>
+        </w:rPr>
+        <w:t xml:space="preserve">recursively </w:t>
+      </w:r>
+      <w:r>
+        <w:t xml:space="preserve">using the </w:t>
+      </w:r>
+      <w:commentRangeStart w:id="0"/>
+      <w:r>
+        <w:rPr>
+          <w:rFonts w:eastAsiaTheme="minorEastAsia"/>
+          <w:highlight w:val="yellow"/>
+        </w:rPr>
+        <w:t>Abeles matrix formalism</w:t>
+      </w:r>
+      <w:commentRangeEnd w:id="0"/>
+      <w:r>
+        <w:rPr>
+          <w:rStyle w:val="CommentReference"/>
+        </w:rPr>
+        <w:commentReference w:id="0"/>
+      </w:r>
+      <w:r>
+        <w:rPr>
+          <w:rFonts w:eastAsiaTheme="minorEastAsia"/>
+        </w:rPr>
+        <w:t>.</w:t>
+      </w:r>
+      <w:r>
+        <w:rPr>
+          <w:rFonts w:eastAsiaTheme="minorEastAsia"/>
+        </w:rPr>
+        <w:t xml:space="preserve"> </w:t>
+      </w:r>
+      <w:r>
+        <w:rPr>
+          <w:rFonts w:ascii="Calibri" w:eastAsia="Times New Roman" w:hAnsi="Calibri" w:cs="Calibri"/>
+          <w:lang w:eastAsia="en-GB"/>
+        </w:rPr>
+        <w:t>As long as the instrument resolution is corr</w:t>
+      </w:r>
+      <w:r>
+        <w:rPr>
+          <w:rFonts w:ascii="Calibri" w:eastAsia="Times New Roman" w:hAnsi="Calibri" w:cs="Calibri"/>
+          <w:lang w:eastAsia="en-GB"/>
+        </w:rPr>
+        <w:t>ectly applied, this results in</w:t>
+      </w:r>
+      <w:r>
+        <w:rPr>
+          <w:rFonts w:ascii="Calibri" w:eastAsia="Times New Roman" w:hAnsi="Calibri" w:cs="Calibri"/>
+          <w:lang w:eastAsia="en-GB"/>
+        </w:rPr>
+        <w:t xml:space="preserve"> </w:t>
+      </w:r>
+      <w:r>
+        <w:t>reflectivity values that</w:t>
+      </w:r>
+      <w:r>
+        <w:rPr>
+          <w:rFonts w:ascii="Calibri" w:eastAsia="Times New Roman" w:hAnsi="Calibri" w:cs="Calibri"/>
+          <w:lang w:eastAsia="en-GB"/>
+        </w:rPr>
+        <w:t xml:space="preserve"> describes potential experimental data </w:t>
+      </w:r>
+      <w:r>
+        <w:rPr>
+          <w:rFonts w:ascii="Calibri" w:eastAsia="Times New Roman" w:hAnsi="Calibri" w:cs="Calibri"/>
+          <w:lang w:eastAsia="en-GB"/>
+        </w:rPr>
+        <w:t>very</w:t>
+      </w:r>
+      <w:r>
+        <w:rPr>
+          <w:rFonts w:ascii="Calibri" w:eastAsia="Times New Roman" w:hAnsi="Calibri" w:cs="Calibri"/>
+          <w:lang w:eastAsia="en-GB"/>
+        </w:rPr>
+        <w:t> well</w:t>
+      </w:r>
+      <w:r>
+        <w:rPr>
+          <w:rFonts w:ascii="Calibri" w:eastAsia="Times New Roman" w:hAnsi="Calibri" w:cs="Calibri"/>
+          <w:lang w:eastAsia="en-GB"/>
+        </w:rPr>
+        <w:t>.</w:t>
+      </w:r>
+      <w:r>
+        <w:rPr>
+          <w:rFonts w:ascii="Calibri" w:eastAsia="Times New Roman" w:hAnsi="Calibri" w:cs="Calibri"/>
+          <w:lang w:eastAsia="en-GB"/>
+        </w:rPr>
+        <w:t xml:space="preserve"> </w:t>
+      </w:r>
+    </w:p>
+    <w:p>
+      <w:pPr>
+        <w:spacing w:after="0" w:line="240" w:lineRule="auto"/>
+        <w:textAlignment w:val="baseline"/>
+        <w:rPr>
+          <w:rFonts w:ascii="Calibri" w:eastAsia="Times New Roman" w:hAnsi="Calibri" w:cs="Calibri"/>
+          <w:lang w:eastAsia="en-GB"/>
+        </w:rPr>
+      </w:pPr>
+    </w:p>
+    <w:p>
+      <w:r>
+        <w:t xml:space="preserve">The simulation utilises a two column </w:t>
+      </w:r>
+      <w:r>
+        <w:t xml:space="preserve">ASCII </w:t>
+      </w:r>
+      <w:r>
+        <w:t xml:space="preserve">CSV file </w:t>
+      </w:r>
+      <w:r>
+        <w:t>which records incident neutrons as a function of wavelength for OFFSPEC</w:t>
+      </w:r>
+      <w:r>
+        <w:t xml:space="preserve">; these values are not binned at this stage. </w:t>
+      </w:r>
+      <w:r>
+        <w:t xml:space="preserve">We can multiply this </w:t>
+      </w:r>
+      <w:r>
+        <w:t xml:space="preserve">incident neutron flux </w:t>
+      </w:r>
+      <w:r>
+        <w:t>by a constant to effectively shorten the experimental counting time, and to give us the number of incident neutrons for a simulated experiment.</w:t>
+      </w:r>
+      <w:r>
+        <w:t xml:space="preserve"> Care is taken in a</w:t>
+      </w:r>
+      <w:r>
+        <w:t>djust</w:t>
+      </w:r>
+      <w:r>
+        <w:t>ing</w:t>
+      </w:r>
+      <w:r>
+        <w:t xml:space="preserve"> the flux with given measurement angle</w:t>
+      </w:r>
+      <w:r>
+        <w:t xml:space="preserve"> (</w:t>
+      </w:r>
+      <m:oMath>
+        <m:r>
+          <w:rPr>
+            <w:rFonts w:ascii="Cambria Math" w:hAnsi="Cambria Math"/>
+          </w:rPr>
+          <m:t>θ</m:t>
+        </m:r>
+      </m:oMath>
+      <w:r>
+        <w:rPr>
+          <w:rFonts w:eastAsiaTheme="minorEastAsia"/>
+        </w:rPr>
+        <w:t xml:space="preserve"> in radians)</w:t>
+      </w:r>
+      <w:r>
+        <w:t xml:space="preserve"> to account for slits;</w:t>
+      </w:r>
+      <w:r>
+        <w:t xml:space="preserve"> flux </w:t>
+      </w:r>
+      <w:r>
+        <w:t xml:space="preserve">increases as </w:t>
+      </w:r>
+      <w:r>
+        <w:t xml:space="preserve">the square of the ratio of </w:t>
+      </w:r>
+      <w:r>
+        <w:t xml:space="preserve">the measurement and slit </w:t>
+      </w:r>
+      <w:r>
+        <w:t>angles</w:t>
+      </w:r>
+      <w:r>
+        <w:t xml:space="preserve"> (0.3</w:t>
+      </w:r>
+      <w:r>
+        <w:t>°</w:t>
+      </w:r>
+      <w:r>
+        <w:t xml:space="preserve"> in this case). </w:t>
+      </w:r>
+    </w:p>
+    <w:p>
+      <w:r>
+        <w:t xml:space="preserve">Next, the momentum transfer, Q, is calculated for each wavelength </w:t>
+      </w:r>
+      <w:r>
+        <w:t>point</w:t>
+      </w:r>
+      <w:r>
+        <w:t xml:space="preserve"> (</w:t>
+      </w:r>
+      <m:oMath>
+        <m:r>
+          <w:rPr>
+            <w:rFonts w:ascii="Cambria Math" w:hAnsi="Cambria Math"/>
+          </w:rPr>
+          <m:t>λ</m:t>
+        </m:r>
+      </m:oMath>
+      <w:r>
+        <w:rPr>
+          <w:rFonts w:eastAsiaTheme="minorEastAsia"/>
+        </w:rPr>
+        <w:t>)</w:t>
+      </w:r>
+      <w:r>
+        <w:t xml:space="preserve"> </w:t>
+      </w:r>
+      <w:r>
+        <w:t xml:space="preserve">in the file </w:t>
+      </w:r>
+      <w:r>
+        <w:t>using given measurement angle</w:t>
+      </w:r>
+      <w:r>
+        <w:t xml:space="preserve"> (</w:t>
+      </w:r>
+      <m:oMath>
+        <m:r>
+          <w:rPr>
+            <w:rFonts w:ascii="Cambria Math" w:hAnsi="Cambria Math"/>
+          </w:rPr>
+          <m:t>θ</m:t>
+        </m:r>
+      </m:oMath>
+      <w:r>
+        <w:rPr>
+          <w:rFonts w:eastAsiaTheme="minorEastAsia"/>
+        </w:rPr>
+        <w:t>)</w:t>
+      </w:r>
+      <w:r>
+        <w:t xml:space="preserve"> and</w:t>
+      </w:r>
+      <w:r>
+        <w:t xml:space="preserve"> </w:t>
+      </w:r>
+      <w:r>
+        <w:t>formula</w:t>
+      </w:r>
+    </w:p>
+    <w:p>
+      <w:pPr>
+        <w:rPr>
+          <w:rFonts w:eastAsiaTheme="minorEastAsia"/>
+        </w:rPr>
+      </w:pPr>
+      <m:oMathPara>
+        <m:oMath>
+          <m:r>
+            <w:rPr>
+              <w:rFonts w:ascii="Cambria Math" w:hAnsi="Cambria Math"/>
+            </w:rPr>
+            <m:t>Q=</m:t>
+          </m:r>
+          <m:f>
+            <m:fPr>
+              <m:ctrlPr>
+                <w:rPr>
+                  <w:rFonts w:ascii="Cambria Math" w:hAnsi="Cambria Math"/>
+                  <w:i/>
+                </w:rPr>
+              </m:ctrlPr>
+            </m:fPr>
+            <m:num>
+              <m:r>
+                <w:rPr>
+                  <w:rFonts w:ascii="Cambria Math" w:hAnsi="Cambria Math"/>
+                </w:rPr>
+                <m:t>4π</m:t>
+              </m:r>
+              <m:func>
+                <m:funcPr>
+                  <m:ctrlPr>
+                    <w:rPr>
+                      <w:rFonts w:ascii="Cambria Math" w:hAnsi="Cambria Math"/>
+                    </w:rPr>
+                  </m:ctrlPr>
+                </m:funcPr>
+                <m:fName>
+                  <m:r>
+                    <m:rPr>
+                      <m:sty m:val="p"/>
+                    </m:rPr>
+                    <w:rPr>
+                      <w:rFonts w:ascii="Cambria Math" w:hAnsi="Cambria Math"/>
+                    </w:rPr>
+                    <m:t>sin</m:t>
+                  </m:r>
+                </m:fName>
+                <m:e>
+                  <m:r>
+                    <w:rPr>
+                      <w:rFonts w:ascii="Cambria Math" w:hAnsi="Cambria Math"/>
+                    </w:rPr>
+                    <m:t>θ</m:t>
+                  </m:r>
+                </m:e>
+              </m:func>
+            </m:num>
+            <m:den>
+              <m:r>
+                <w:rPr>
+                  <w:rFonts w:ascii="Cambria Math" w:hAnsi="Cambria Math"/>
+                </w:rPr>
+                <m:t>λ</m:t>
+              </m:r>
+            </m:den>
+          </m:f>
+        </m:oMath>
+      </m:oMathPara>
+    </w:p>
+    <w:p>
+      <w:pPr>
         <w:rPr>
           <w:rFonts w:eastAsiaTheme="minorEastAsia"/>
         </w:rPr>
@@ -422,7 +1600,19 @@
         <w:rPr>
           <w:rFonts w:eastAsiaTheme="minorEastAsia"/>
         </w:rPr>
-        <w:t xml:space="preserve"> for the simulate dataset</w:t>
+        <w:t xml:space="preserve"> for the simulate</w:t>
+      </w:r>
+      <w:r>
+        <w:rPr>
+          <w:rFonts w:eastAsiaTheme="minorEastAsia"/>
+        </w:rPr>
+        <w:t>d</w:t>
+      </w:r>
+      <w:r>
+        <w:rPr>
+          <w:rFonts w:eastAsiaTheme="minorEastAsia"/>
+        </w:rPr>
+        <w:t xml:space="preserve"> dataset</w:t>
       </w:r>
       <w:r>
         <w:rPr>
@@ -441,6 +1631,7 @@
         <w:rPr>
           <w:rFonts w:eastAsiaTheme="minorEastAsia"/>
         </w:rPr>
+        <w:lastRenderedPageBreak/>
         <w:t>Following this, we i</w:t>
       </w:r>
       <w:r>
@@ -717,7 +1908,6 @@
         <w:pStyle w:val="Heading2"/>
       </w:pPr>
       <w:r>
-        <w:lastRenderedPageBreak/>
         <w:t xml:space="preserve">Applying </w:t>
       </w:r>
       <w:r>
@@ -987,15 +2177,7 @@
     </w:p>
     <w:p>
       <w:r>
-        <w:t xml:space="preserve">This matrix contains all of the information about parameter variances and </w:t>
-      </w:r>
-      <w:proofErr w:type="spellStart"/>
-      <w:r>
-        <w:t>covariances</w:t>
-      </w:r>
-      <w:proofErr w:type="spellEnd"/>
-      <w:r>
-        <w:t xml:space="preserve"> </w:t>
+        <w:t xml:space="preserve">This matrix contains all of the information about parameter variances and covariances </w:t>
       </w:r>
       <w:r>
         <w:t xml:space="preserve">but requiring extraction. </w:t>
@@ -1147,6 +2329,7 @@
           <w:noProof/>
           <w:lang w:eastAsia="en-GB"/>
         </w:rPr>
+        <w:lastRenderedPageBreak/>
         <w:drawing>
           <wp:inline distT="0" distB="0" distL="0" distR="0" wp14:anchorId="363EDF3F" wp14:editId="25073C7F">
             <wp:extent cx="1727372" cy="523875"/>
@@ -1339,775 +2522,545 @@
         <w:pStyle w:val="Heading1"/>
       </w:pPr>
       <w:r>
+        <w:t>Results and Discussion</w:t>
+      </w:r>
+    </w:p>
+    <w:p>
+      <w:pPr>
+        <w:pStyle w:val="Heading2"/>
+      </w:pPr>
+      <w:r>
+        <w:t xml:space="preserve">Experiment Simulation </w:t>
+      </w:r>
+      <w:r>
+        <w:t>versus</w:t>
+      </w:r>
+      <w:r>
+        <w:t xml:space="preserve"> </w:t>
+      </w:r>
+      <w:r>
+        <w:t>Real Data</w:t>
+      </w:r>
+    </w:p>
+    <w:p>
+      <w:bookmarkStart w:id="1" w:name="_GoBack"/>
+      <w:r>
+        <w:t xml:space="preserve">To demonstrate the robustness of our experiment </w:t>
+      </w:r>
+      <w:r>
+        <w:rPr>
+          <w:rFonts w:cstheme="minorHAnsi"/>
+        </w:rPr>
+        <w:t>simulation, we compare two real datasets to their simulated counterparts. In both cases of simulation, the data used the same measurement angle, counting time and number of points as the real data was measured with and used the “ground truth” model. As can be seen from the following figures, the simulated and real datasets are very similar…</w:t>
+      </w:r>
+    </w:p>
+    <w:bookmarkEnd w:id="1"/>
+    <w:p>
+      <w:pPr>
+        <w:pStyle w:val="Heading2"/>
+        <w:rPr>
+          <w:rFonts w:eastAsiaTheme="minorEastAsia"/>
+        </w:rPr>
+      </w:pPr>
+      <w:r>
+        <w:rPr>
+          <w:rFonts w:eastAsiaTheme="minorEastAsia"/>
+        </w:rPr>
+        <w:t xml:space="preserve">Comparing </w:t>
+      </w:r>
+      <w:r>
+        <w:rPr>
+          <w:rFonts w:eastAsiaTheme="minorEastAsia"/>
+        </w:rPr>
+        <w:t>Traditional Methods</w:t>
+      </w:r>
+    </w:p>
+    <w:p>
+      <w:r>
+        <w:t>Before demonstrating our new approach using the Fisher information, it is worth comparing traditional fitting methods. We used a selection of structures for this comparison each with a particular quality making it challenging to fit. For example, samples with many layers and thus many parameters to fit, samples with very thin layers or samples with very similar SLDs and therefore have strongly correlated parameters. Using these structures, we simulated</w:t>
+      </w:r>
+      <w:r>
+        <w:t xml:space="preserve"> experiment</w:t>
+      </w:r>
+      <w:r>
+        <w:t>s</w:t>
+      </w:r>
+      <w:r>
+        <w:t xml:space="preserve"> using a chosen angle, time and number of points.</w:t>
+      </w:r>
+      <w:r>
+        <w:t xml:space="preserve"> The</w:t>
+      </w:r>
+      <w:r>
+        <w:t xml:space="preserve"> resulting model(s) and dataset(s) </w:t>
+      </w:r>
+      <w:r>
+        <w:t xml:space="preserve">were used with refnx to fit the simulated data </w:t>
+      </w:r>
+      <w:r>
+        <w:t xml:space="preserve">using differential </w:t>
+      </w:r>
+      <w:r>
+        <w:t>evolution</w:t>
+      </w:r>
+      <w:r>
+        <w:t xml:space="preserve"> / L-BFGS-B, </w:t>
+      </w:r>
+      <w:r>
+        <w:t>Markov chain Monte Carlo</w:t>
+      </w:r>
+      <w:r>
+        <w:t xml:space="preserve"> (</w:t>
+      </w:r>
+      <w:r>
+        <w:t>MCMC</w:t>
+      </w:r>
+      <w:r>
+        <w:t>)</w:t>
+      </w:r>
+      <w:r>
+        <w:t xml:space="preserve"> </w:t>
+      </w:r>
+      <w:r>
+        <w:t xml:space="preserve">sampling </w:t>
+      </w:r>
+      <w:r>
+        <w:t xml:space="preserve">and nested sampling. For MCMC, </w:t>
+      </w:r>
+      <w:r>
+        <w:t>the number of samples for the initial burn-in</w:t>
+      </w:r>
+      <w:r>
+        <w:t xml:space="preserve"> was set to 400, </w:t>
+      </w:r>
+      <w:r>
+        <w:t xml:space="preserve">the number of steps </w:t>
+      </w:r>
+      <w:r>
+        <w:t xml:space="preserve">was 30 </w:t>
+      </w:r>
+      <w:r>
+        <w:t xml:space="preserve">and thinning </w:t>
+      </w:r>
+      <w:r>
+        <w:t xml:space="preserve">100. </w:t>
+      </w:r>
+    </w:p>
+    <w:p>
+      <w:r>
+        <w:t>Each method provide</w:t>
+      </w:r>
+      <w:r>
+        <w:t>s</w:t>
+      </w:r>
+      <w:r>
+        <w:t xml:space="preserve"> a fit of the data and an estimate of the parameter covariance matrix. </w:t>
+      </w:r>
+      <w:r>
+        <w:t xml:space="preserve">In each case, we found the three methods produced very similar estimates for the covariance matrix. </w:t>
+      </w:r>
+      <w:r>
+        <w:t>MCMC and nested sampling add</w:t>
+      </w:r>
+      <w:r>
+        <w:t xml:space="preserve">itionally provide a corner plot which is </w:t>
+      </w:r>
+      <w:commentRangeStart w:id="2"/>
+      <w:r>
+        <w:t>“a</w:t>
+      </w:r>
+      <w:r>
+        <w:t>n illustrative representation of different projections of samples in high dimensional spaces</w:t>
+      </w:r>
+      <w:r>
+        <w:t>”</w:t>
+      </w:r>
+      <w:commentRangeEnd w:id="2"/>
+      <w:r>
+        <w:rPr>
+          <w:rStyle w:val="CommentReference"/>
+        </w:rPr>
+        <w:commentReference w:id="2"/>
+      </w:r>
+      <w:r>
+        <w:t>.</w:t>
+      </w:r>
+      <w:r>
+        <w:t xml:space="preserve"> </w:t>
+      </w:r>
+      <w:r>
+        <w:t>These corner plots closely relate to the Fisher information confidence ellipses….</w:t>
+      </w:r>
+    </w:p>
+    <w:p>
+      <w:r>
+        <w:t xml:space="preserve">The </w:t>
+      </w:r>
+      <w:r>
+        <w:rPr>
+          <w:rFonts w:cstheme="minorHAnsi"/>
+        </w:rPr>
+        <w:t>multiplicative inverse of</w:t>
+      </w:r>
+      <w:r>
+        <w:rPr>
+          <w:rFonts w:cstheme="minorHAnsi"/>
+        </w:rPr>
+        <w:t xml:space="preserve"> Fisher information is the parameter variance. We investigated </w:t>
+      </w:r>
+      <w:r>
+        <w:rPr>
+          <w:rFonts w:cstheme="minorHAnsi"/>
+        </w:rPr>
+        <w:t xml:space="preserve">how </w:t>
+      </w:r>
+      <w:r>
+        <w:rPr>
+          <w:rFonts w:cstheme="minorHAnsi"/>
+        </w:rPr>
+        <w:t xml:space="preserve">this </w:t>
+      </w:r>
+      <w:r>
+        <w:rPr>
+          <w:rFonts w:cstheme="minorHAnsi"/>
+        </w:rPr>
+        <w:t>variance compares</w:t>
+      </w:r>
+      <w:r>
+        <w:rPr>
+          <w:rFonts w:cstheme="minorHAnsi"/>
+        </w:rPr>
+        <w:t xml:space="preserve"> with </w:t>
+      </w:r>
+      <w:r>
+        <w:rPr>
+          <w:rFonts w:cstheme="minorHAnsi"/>
+        </w:rPr>
+        <w:t xml:space="preserve">the </w:t>
+      </w:r>
+      <w:r>
+        <w:rPr>
+          <w:rFonts w:cstheme="minorHAnsi"/>
+        </w:rPr>
+        <w:t xml:space="preserve">variance in parameter estimation </w:t>
+      </w:r>
+      <w:r>
+        <w:rPr>
+          <w:rFonts w:cstheme="minorHAnsi"/>
+        </w:rPr>
+        <w:t xml:space="preserve">obtained </w:t>
+      </w:r>
+      <w:r>
+        <w:rPr>
+          <w:rFonts w:cstheme="minorHAnsi"/>
+        </w:rPr>
+        <w:t>using</w:t>
+      </w:r>
+      <w:r>
+        <w:rPr>
+          <w:rFonts w:cstheme="minorHAnsi"/>
+        </w:rPr>
+        <w:t xml:space="preserve"> a </w:t>
+      </w:r>
+      <w:r>
+        <w:rPr>
+          <w:rFonts w:cstheme="minorHAnsi"/>
+        </w:rPr>
+        <w:t>traditional fitting</w:t>
+      </w:r>
+      <w:r>
+        <w:rPr>
+          <w:rFonts w:cstheme="minorHAnsi"/>
+        </w:rPr>
+        <w:t xml:space="preserve"> algorithm</w:t>
+      </w:r>
+      <w:r>
+        <w:rPr>
+          <w:rFonts w:cstheme="minorHAnsi"/>
+        </w:rPr>
+        <w:t xml:space="preserve"> for many </w:t>
+      </w:r>
+      <w:r>
+        <w:rPr>
+          <w:rFonts w:cstheme="minorHAnsi"/>
+        </w:rPr>
+        <w:t xml:space="preserve">fits. We </w:t>
+      </w:r>
+      <w:r>
+        <w:rPr>
+          <w:rFonts w:cstheme="minorHAnsi"/>
+        </w:rPr>
+        <w:t xml:space="preserve">ran </w:t>
+      </w:r>
+      <w:r>
+        <w:rPr>
+          <w:rFonts w:cstheme="minorHAnsi"/>
+        </w:rPr>
+        <w:t xml:space="preserve">L-BFGS-B </w:t>
+      </w:r>
+      <w:r>
+        <w:rPr>
+          <w:rFonts w:cstheme="minorHAnsi"/>
+        </w:rPr>
+        <w:t>1000</w:t>
+      </w:r>
+      <w:r>
+        <w:rPr>
+          <w:rFonts w:cstheme="minorHAnsi"/>
+        </w:rPr>
+        <w:t xml:space="preserve"> time</w:t>
+      </w:r>
+      <w:r>
+        <w:rPr>
+          <w:rFonts w:cstheme="minorHAnsi"/>
+        </w:rPr>
+        <w:t>s...</w:t>
+      </w:r>
+    </w:p>
+    <w:p>
+      <w:pPr>
+        <w:pStyle w:val="Heading2"/>
+      </w:pPr>
+      <w:r>
+        <w:t>Time Dependence</w:t>
+      </w:r>
+    </w:p>
+    <w:p>
+      <w:pPr>
+        <w:rPr>
+          <w:rFonts w:cstheme="minorHAnsi"/>
+        </w:rPr>
+      </w:pPr>
+      <w:r>
+        <w:t>We</w:t>
+      </w:r>
+      <w:r>
+        <w:t xml:space="preserve"> explored the r</w:t>
+      </w:r>
+      <w:r>
+        <w:t>elationship of traditional fitting errors and Fi</w:t>
+      </w:r>
+      <w:r>
+        <w:t>sher errors with increasing time</w:t>
+      </w:r>
+      <w:r>
+        <w:t>.</w:t>
+      </w:r>
+      <w:r>
+        <w:t xml:space="preserve"> </w:t>
+      </w:r>
+      <w:r>
+        <w:t>We found that the</w:t>
+      </w:r>
+      <w:r>
+        <w:rPr>
+          <w:rFonts w:cstheme="minorHAnsi"/>
+        </w:rPr>
+        <w:t xml:space="preserve"> time dependence for any one error ba</w:t>
+      </w:r>
+      <w:r>
+        <w:rPr>
+          <w:rFonts w:cstheme="minorHAnsi"/>
+        </w:rPr>
+        <w:t>r (and indeed the covariance) was</w:t>
+      </w:r>
+      <w:r>
+        <w:rPr>
+          <w:rFonts w:cstheme="minorHAnsi"/>
+        </w:rPr>
+        <w:t xml:space="preserve"> determined by </w:t>
+      </w:r>
+      <w:r>
+        <w:rPr>
+          <w:rFonts w:cstheme="minorHAnsi"/>
+        </w:rPr>
+        <w:t xml:space="preserve">the square root of the </w:t>
+      </w:r>
+      <w:r>
+        <w:rPr>
+          <w:rFonts w:cstheme="minorHAnsi"/>
+        </w:rPr>
+        <w:t>measu</w:t>
+      </w:r>
+      <w:r>
+        <w:rPr>
+          <w:rFonts w:cstheme="minorHAnsi"/>
+        </w:rPr>
+        <w:t>rement time…</w:t>
+      </w:r>
+    </w:p>
+    <w:p>
+      <w:r>
+        <w:rPr>
+          <w:rFonts w:cstheme="minorHAnsi"/>
+        </w:rPr>
+        <w:t xml:space="preserve">To further demonstrate this time dependence, we applied the </w:t>
+      </w:r>
+      <w:r>
+        <w:rPr>
+          <w:rFonts w:cstheme="minorHAnsi"/>
+        </w:rPr>
+        <w:t>Fisher information approach to tw</w:t>
+      </w:r>
+      <w:r>
+        <w:rPr>
+          <w:rFonts w:cstheme="minorHAnsi"/>
+        </w:rPr>
+        <w:t xml:space="preserve">o </w:t>
+      </w:r>
+      <w:r>
+        <w:rPr>
+          <w:rFonts w:cstheme="minorHAnsi"/>
+        </w:rPr>
+        <w:t xml:space="preserve">real </w:t>
+      </w:r>
+      <w:r>
+        <w:rPr>
+          <w:rFonts w:cstheme="minorHAnsi"/>
+        </w:rPr>
+        <w:t xml:space="preserve">time-sliced </w:t>
+      </w:r>
+      <w:r>
+        <w:rPr>
+          <w:rFonts w:cstheme="minorHAnsi"/>
+        </w:rPr>
+        <w:t>datasets</w:t>
+      </w:r>
+      <w:r>
+        <w:rPr>
+          <w:rFonts w:cstheme="minorHAnsi"/>
+        </w:rPr>
+        <w:t xml:space="preserve"> and found the relationship to hold…</w:t>
+      </w:r>
+    </w:p>
+    <w:p>
+      <w:pPr>
+        <w:pStyle w:val="Heading1"/>
+      </w:pPr>
+      <w:r>
         <w:lastRenderedPageBreak/>
-        <w:t>Results and Discussion</w:t>
-      </w:r>
-    </w:p>
-    <w:p>
-      <w:pPr>
-        <w:pStyle w:val="Heading2"/>
-      </w:pPr>
-      <w:r>
-        <w:t xml:space="preserve">Experiment Simulation </w:t>
-      </w:r>
-      <w:r>
-        <w:t>versus</w:t>
+        <w:t>Future Work</w:t>
+      </w:r>
+    </w:p>
+    <w:p>
+      <w:r>
+        <w:t>The applied Fisher information approach presented in this paper has many potential applications in neutron reflectometry</w:t>
+      </w:r>
+      <w:r>
+        <w:t xml:space="preserve"> and other neutron/x-ray techniques</w:t>
+      </w:r>
+      <w:r>
+        <w:t xml:space="preserve">. </w:t>
+      </w:r>
+      <w:r>
+        <w:t>Experiment design</w:t>
+      </w:r>
+      <w:r>
+        <w:t xml:space="preserve"> is one such application where the</w:t>
+      </w:r>
+      <w:r>
+        <w:t xml:space="preserve"> Fisher information gain </w:t>
+      </w:r>
+      <w:r>
+        <w:t xml:space="preserve">could be used to </w:t>
+      </w:r>
+      <w:r>
+        <w:t xml:space="preserve">influence </w:t>
+      </w:r>
+      <w:r>
+        <w:t>real-time decisions</w:t>
+      </w:r>
+      <w:r>
+        <w:t xml:space="preserve"> of measureme</w:t>
+      </w:r>
+      <w:r>
+        <w:t xml:space="preserve">nt angle and/or contrast choice; an equivalent </w:t>
+      </w:r>
+      <w:r>
+        <w:t xml:space="preserve">Bayesian model selection approach </w:t>
+      </w:r>
+      <w:r>
+        <w:t>would be infeasible for real-time application due to computational overhead.</w:t>
+      </w:r>
+    </w:p>
+    <w:p>
+      <w:r>
+        <w:rPr>
+          <w:rFonts w:cstheme="minorHAnsi"/>
+        </w:rPr>
+        <w:t>Another avenue for future work would  be u</w:t>
+      </w:r>
+      <w:r>
+        <w:rPr>
+          <w:rFonts w:cstheme="minorHAnsi"/>
+        </w:rPr>
+        <w:t xml:space="preserve">sing the Fisher information to determine how parameter uncertainties change with time and </w:t>
+      </w:r>
+      <w:r>
+        <w:t>estimate how much longer data needs to be counted in order to reduce the uncertainty in given parameters to a desired level.</w:t>
+      </w:r>
+      <w:r>
+        <w:t xml:space="preserve"> This would allow experiments to be stopped when they reach their uncertainty threshold, saving beam time; or to tell the experimenters to carry on counting, saving experimental datasets. </w:t>
+      </w:r>
+    </w:p>
+    <w:p>
+      <w:pPr>
+        <w:pStyle w:val="Heading1"/>
+      </w:pPr>
+      <w:r>
+        <w:t>Conclusions</w:t>
+      </w:r>
+    </w:p>
+    <w:p>
+      <w:pPr>
+        <w:pStyle w:val="ListParagraph"/>
+        <w:numPr>
+          <w:ilvl w:val="0"/>
+          <w:numId w:val="16"/>
+        </w:numPr>
+      </w:pPr>
+      <w:r>
+        <w:t>Quick, gives a useful result – different to other methods but you also get full correlation matrix</w:t>
+      </w:r>
+    </w:p>
+    <w:p>
+      <w:pPr>
+        <w:pStyle w:val="ListParagraph"/>
+        <w:numPr>
+          <w:ilvl w:val="0"/>
+          <w:numId w:val="16"/>
+        </w:numPr>
+      </w:pPr>
+      <w:r>
+        <w:t>For experimental design it will be useful</w:t>
+      </w:r>
+    </w:p>
+    <w:p>
+      <w:pPr>
+        <w:pStyle w:val="ListParagraph"/>
+        <w:numPr>
+          <w:ilvl w:val="0"/>
+          <w:numId w:val="16"/>
+        </w:numPr>
+      </w:pPr>
+      <w:r>
+        <w:t>In this paper we propose a methodology for simulating an experiment from a given model and measurement angle. In practice, this methodology has low computational overhead and therefore has potential applications in generating large volumes of realistic noisy neutron reflectivity data such as in training neural networks.</w:t>
+      </w:r>
+    </w:p>
+    <w:p>
+      <w:pPr>
+        <w:pStyle w:val="ListParagraph"/>
+      </w:pPr>
+    </w:p>
+    <w:p>
+      <w:pPr>
+        <w:pStyle w:val="Heading1"/>
+      </w:pPr>
+      <w:r>
+        <w:t>Acknowledgements</w:t>
       </w:r>
       <w:r>
         <w:t xml:space="preserve"> </w:t>
-      </w:r>
-      <w:r>
-        <w:t>Real Data</w:t>
-      </w:r>
-    </w:p>
-    <w:p>
-      <w:r>
-        <w:t xml:space="preserve">To demonstrate the robustness of </w:t>
-      </w:r>
-      <w:r>
-        <w:t xml:space="preserve">our experiment </w:t>
-      </w:r>
-      <w:r>
-        <w:rPr>
-          <w:rFonts w:cstheme="minorHAnsi"/>
-        </w:rPr>
-        <w:t xml:space="preserve">simulation, we compare two real datasets to their simulated counterparts. In both cases of simulation, the data used the same measurement angle, counting time and number of points as the real data was measured with and used the </w:t>
-      </w:r>
-      <w:r>
-        <w:rPr>
-          <w:rFonts w:cstheme="minorHAnsi"/>
-        </w:rPr>
-        <w:t>“ground truth” model</w:t>
-      </w:r>
-      <w:r>
-        <w:rPr>
-          <w:rFonts w:cstheme="minorHAnsi"/>
-        </w:rPr>
-        <w:t>. As can be seen from the following figures, the simulated and real datasets are very similar…</w:t>
-      </w:r>
-    </w:p>
-    <w:p>
-      <w:pPr>
-        <w:pStyle w:val="Heading2"/>
-        <w:rPr>
-          <w:rFonts w:eastAsiaTheme="minorEastAsia"/>
-        </w:rPr>
-      </w:pPr>
-      <w:r>
-        <w:rPr>
-          <w:rFonts w:eastAsiaTheme="minorEastAsia"/>
-        </w:rPr>
-        <w:t xml:space="preserve">Comparing </w:t>
-      </w:r>
-      <w:r>
-        <w:rPr>
-          <w:rFonts w:eastAsiaTheme="minorEastAsia"/>
-        </w:rPr>
-        <w:t>Traditional Methods</w:t>
-      </w:r>
-    </w:p>
-    <w:p>
-      <w:r>
-        <w:t>Before demonstrating our new approach using the Fisher information, it is worth comparing traditional fitting methods. We used a selection of structures for this comparison each with a particular quality making it challenging to fit. For example, samples with many layers and thus many parameters to fit, samples with very thin layers or samples with very similar SLDs and therefore have strongly correlated parameters. Using these structures, we simulated</w:t>
-      </w:r>
-      <w:r>
-        <w:t xml:space="preserve"> experiment</w:t>
-      </w:r>
-      <w:r>
-        <w:t>s</w:t>
-      </w:r>
-      <w:r>
-        <w:t xml:space="preserve"> using a chosen angle, time and number of points.</w:t>
-      </w:r>
-      <w:r>
-        <w:t xml:space="preserve"> The</w:t>
-      </w:r>
-      <w:r>
-        <w:t xml:space="preserve"> resulting model(s) and dataset(s) </w:t>
-      </w:r>
-      <w:r>
-        <w:t xml:space="preserve">were used with refnx to fit the simulated data </w:t>
-      </w:r>
-      <w:r>
-        <w:t xml:space="preserve">using differential </w:t>
-      </w:r>
-      <w:r>
-        <w:t>evolution</w:t>
-      </w:r>
-      <w:r>
-        <w:t xml:space="preserve"> / L-BFGS-B, </w:t>
-      </w:r>
-      <w:r>
-        <w:t>Markov chain Monte Carlo</w:t>
-      </w:r>
-      <w:r>
-        <w:t xml:space="preserve"> (</w:t>
-      </w:r>
-      <w:r>
-        <w:t>MCMC</w:t>
-      </w:r>
-      <w:r>
-        <w:t>)</w:t>
-      </w:r>
-      <w:r>
-        <w:t xml:space="preserve"> </w:t>
-      </w:r>
-      <w:r>
-        <w:t xml:space="preserve">sampling </w:t>
-      </w:r>
-      <w:r>
-        <w:t xml:space="preserve">and nested sampling. For MCMC, </w:t>
-      </w:r>
-      <w:r>
-        <w:t>the number of samples for the initial burn-in</w:t>
-      </w:r>
-      <w:r>
-        <w:t xml:space="preserve"> was set to 400, </w:t>
-      </w:r>
-      <w:r>
-        <w:t xml:space="preserve">the number of steps </w:t>
-      </w:r>
-      <w:r>
-        <w:t xml:space="preserve">was 30 </w:t>
-      </w:r>
-      <w:r>
-        <w:t xml:space="preserve">and thinning </w:t>
-      </w:r>
-      <w:r>
-        <w:t xml:space="preserve">100. </w:t>
-      </w:r>
-    </w:p>
-    <w:p>
-      <w:r>
-        <w:t>Each method provide</w:t>
-      </w:r>
-      <w:r>
-        <w:t>s</w:t>
-      </w:r>
-      <w:r>
-        <w:t xml:space="preserve"> a fit of the data and an estimate of the parameter covariance matrix. </w:t>
-      </w:r>
-      <w:r>
-        <w:t xml:space="preserve">In each case, we found the three methods produced very similar estimates for the covariance matrix. </w:t>
-      </w:r>
-      <w:r>
-        <w:t>MCMC and nested sampling add</w:t>
-      </w:r>
-      <w:r>
-        <w:t xml:space="preserve">itionally provide a corner plot which is </w:t>
-      </w:r>
-      <w:commentRangeStart w:id="1"/>
-      <w:r>
-        <w:t>“a</w:t>
-      </w:r>
-      <w:r>
-        <w:t>n illustrative representation of different projections of samples in high dimensional spaces</w:t>
-      </w:r>
-      <w:r>
-        <w:t>”</w:t>
-      </w:r>
-      <w:commentRangeEnd w:id="1"/>
-      <w:r>
-        <w:rPr>
-          <w:rStyle w:val="CommentReference"/>
-        </w:rPr>
-        <w:commentReference w:id="1"/>
-      </w:r>
-      <w:r>
-        <w:t>.</w:t>
-      </w:r>
-      <w:r>
-        <w:t xml:space="preserve"> </w:t>
-      </w:r>
-      <w:r>
-        <w:t>These corner plots closely relate to the Fisher information confidence ellipses….</w:t>
-      </w:r>
-    </w:p>
-    <w:p>
-      <w:r>
-        <w:t>The</w:t>
-      </w:r>
-      <w:r>
-        <w:t xml:space="preserve"> </w:t>
-      </w:r>
-      <w:r>
-        <w:rPr>
-          <w:rFonts w:cstheme="minorHAnsi"/>
-        </w:rPr>
-        <w:t>multiplicative inverse of</w:t>
-      </w:r>
-      <w:r>
-        <w:rPr>
-          <w:rFonts w:cstheme="minorHAnsi"/>
-        </w:rPr>
-        <w:t xml:space="preserve"> Fisher information is the parameter variance. We investigated </w:t>
-      </w:r>
-      <w:r>
-        <w:rPr>
-          <w:rFonts w:cstheme="minorHAnsi"/>
-        </w:rPr>
-        <w:t xml:space="preserve">how </w:t>
-      </w:r>
-      <w:r>
-        <w:rPr>
-          <w:rFonts w:cstheme="minorHAnsi"/>
-        </w:rPr>
-        <w:t xml:space="preserve">this </w:t>
-      </w:r>
-      <w:r>
-        <w:rPr>
-          <w:rFonts w:cstheme="minorHAnsi"/>
-        </w:rPr>
-        <w:t>variance compares</w:t>
-      </w:r>
-      <w:r>
-        <w:rPr>
-          <w:rFonts w:cstheme="minorHAnsi"/>
-        </w:rPr>
-        <w:t xml:space="preserve"> with </w:t>
-      </w:r>
-      <w:r>
-        <w:rPr>
-          <w:rFonts w:cstheme="minorHAnsi"/>
-        </w:rPr>
-        <w:t xml:space="preserve">the </w:t>
-      </w:r>
-      <w:r>
-        <w:rPr>
-          <w:rFonts w:cstheme="minorHAnsi"/>
-        </w:rPr>
-        <w:t xml:space="preserve">variance in parameter estimation </w:t>
-      </w:r>
-      <w:r>
-        <w:rPr>
-          <w:rFonts w:cstheme="minorHAnsi"/>
-        </w:rPr>
-        <w:t xml:space="preserve">obtained </w:t>
-      </w:r>
-      <w:r>
-        <w:rPr>
-          <w:rFonts w:cstheme="minorHAnsi"/>
-        </w:rPr>
-        <w:t>using</w:t>
-      </w:r>
-      <w:r>
-        <w:rPr>
-          <w:rFonts w:cstheme="minorHAnsi"/>
-        </w:rPr>
-        <w:t xml:space="preserve"> a </w:t>
-      </w:r>
-      <w:r>
-        <w:rPr>
-          <w:rFonts w:cstheme="minorHAnsi"/>
-        </w:rPr>
-        <w:t>traditional fitting</w:t>
-      </w:r>
-      <w:r>
-        <w:rPr>
-          <w:rFonts w:cstheme="minorHAnsi"/>
-        </w:rPr>
-        <w:t xml:space="preserve"> algorithm</w:t>
-      </w:r>
-      <w:r>
-        <w:rPr>
-          <w:rFonts w:cstheme="minorHAnsi"/>
-        </w:rPr>
-        <w:t xml:space="preserve"> for many </w:t>
-      </w:r>
-      <w:r>
-        <w:rPr>
-          <w:rFonts w:cstheme="minorHAnsi"/>
-        </w:rPr>
-        <w:t xml:space="preserve">fits. We </w:t>
-      </w:r>
-      <w:r>
-        <w:rPr>
-          <w:rFonts w:cstheme="minorHAnsi"/>
-        </w:rPr>
-        <w:t xml:space="preserve">ran </w:t>
-      </w:r>
-      <w:r>
-        <w:rPr>
-          <w:rFonts w:cstheme="minorHAnsi"/>
-        </w:rPr>
-        <w:t xml:space="preserve">L-BFGS-B </w:t>
-      </w:r>
-      <w:r>
-        <w:rPr>
-          <w:rFonts w:cstheme="minorHAnsi"/>
-        </w:rPr>
-        <w:t>1000</w:t>
-      </w:r>
-      <w:r>
-        <w:rPr>
-          <w:rFonts w:cstheme="minorHAnsi"/>
-        </w:rPr>
-        <w:t xml:space="preserve"> time</w:t>
-      </w:r>
-      <w:r>
-        <w:rPr>
-          <w:rFonts w:cstheme="minorHAnsi"/>
-        </w:rPr>
-        <w:t>s...</w:t>
-      </w:r>
-      <w:bookmarkStart w:id="2" w:name="_GoBack"/>
-      <w:bookmarkEnd w:id="2"/>
-    </w:p>
-    <w:p>
-      <w:pPr>
-        <w:pStyle w:val="Heading2"/>
-      </w:pPr>
-      <w:r>
-        <w:t>Time Dependence</w:t>
-      </w:r>
-    </w:p>
-    <w:p>
-      <w:pPr>
-        <w:rPr>
-          <w:rFonts w:cstheme="minorHAnsi"/>
-        </w:rPr>
-      </w:pPr>
-      <w:r>
-        <w:t>We</w:t>
-      </w:r>
-      <w:r>
-        <w:t xml:space="preserve"> explored the r</w:t>
-      </w:r>
-      <w:r>
-        <w:t>elationship of traditional fitting errors and Fi</w:t>
-      </w:r>
-      <w:r>
-        <w:t>sher errors with increasing time</w:t>
-      </w:r>
-      <w:r>
-        <w:t>.</w:t>
-      </w:r>
-      <w:r>
-        <w:t xml:space="preserve"> </w:t>
-      </w:r>
-      <w:r>
-        <w:t>We found that the</w:t>
-      </w:r>
-      <w:r>
-        <w:rPr>
-          <w:rFonts w:cstheme="minorHAnsi"/>
-        </w:rPr>
-        <w:t xml:space="preserve"> time dependence for any one error ba</w:t>
-      </w:r>
-      <w:r>
-        <w:rPr>
-          <w:rFonts w:cstheme="minorHAnsi"/>
-        </w:rPr>
-        <w:t>r (and indeed the covariance) was</w:t>
-      </w:r>
-      <w:r>
-        <w:rPr>
-          <w:rFonts w:cstheme="minorHAnsi"/>
-        </w:rPr>
-        <w:t xml:space="preserve"> determined by </w:t>
-      </w:r>
-      <w:r>
-        <w:rPr>
-          <w:rFonts w:cstheme="minorHAnsi"/>
-        </w:rPr>
-        <w:t xml:space="preserve">the square root of the </w:t>
-      </w:r>
-      <w:r>
-        <w:rPr>
-          <w:rFonts w:cstheme="minorHAnsi"/>
-        </w:rPr>
-        <w:t>measu</w:t>
-      </w:r>
-      <w:r>
-        <w:rPr>
-          <w:rFonts w:cstheme="minorHAnsi"/>
-        </w:rPr>
-        <w:t>rement time…</w:t>
-      </w:r>
-    </w:p>
-    <w:p>
-      <w:r>
-        <w:rPr>
-          <w:rFonts w:cstheme="minorHAnsi"/>
-        </w:rPr>
-        <w:t xml:space="preserve">To further demonstrate this time dependence, we applied the </w:t>
-      </w:r>
-      <w:r>
-        <w:rPr>
-          <w:rFonts w:cstheme="minorHAnsi"/>
-        </w:rPr>
-        <w:t>Fisher information approach to tw</w:t>
-      </w:r>
-      <w:r>
-        <w:rPr>
-          <w:rFonts w:cstheme="minorHAnsi"/>
-        </w:rPr>
-        <w:t xml:space="preserve">o </w:t>
-      </w:r>
-      <w:r>
-        <w:rPr>
-          <w:rFonts w:cstheme="minorHAnsi"/>
-        </w:rPr>
-        <w:t xml:space="preserve">real </w:t>
-      </w:r>
-      <w:r>
-        <w:rPr>
-          <w:rFonts w:cstheme="minorHAnsi"/>
-        </w:rPr>
-        <w:t xml:space="preserve">time-sliced </w:t>
-      </w:r>
-      <w:r>
-        <w:rPr>
-          <w:rFonts w:cstheme="minorHAnsi"/>
-        </w:rPr>
-        <w:t>datasets</w:t>
-      </w:r>
-      <w:r>
-        <w:rPr>
-          <w:rFonts w:cstheme="minorHAnsi"/>
-        </w:rPr>
-        <w:t xml:space="preserve"> and found the relationship to hold…</w:t>
-      </w:r>
-    </w:p>
-    <w:p>
-      <w:pPr>
-        <w:pStyle w:val="Heading1"/>
-      </w:pPr>
-      <w:r>
-        <w:t>Future Work</w:t>
-      </w:r>
-    </w:p>
-    <w:p>
-      <w:r>
-        <w:t>The applied Fisher information approach presented in this paper has many potential applications in neutron reflectometry</w:t>
-      </w:r>
-      <w:r>
-        <w:t xml:space="preserve"> and other neutron/x-ray techniques</w:t>
-      </w:r>
-      <w:r>
-        <w:t xml:space="preserve">. </w:t>
-      </w:r>
-      <w:r>
-        <w:t>Experiment design</w:t>
-      </w:r>
-      <w:r>
-        <w:t xml:space="preserve"> is one such application where the</w:t>
-      </w:r>
-      <w:r>
-        <w:t xml:space="preserve"> Fisher information gain </w:t>
-      </w:r>
-      <w:r>
-        <w:t xml:space="preserve">could be used to </w:t>
-      </w:r>
-      <w:r>
-        <w:t xml:space="preserve">influence </w:t>
-      </w:r>
-      <w:r>
-        <w:t>real-time decisions</w:t>
-      </w:r>
-      <w:r>
-        <w:t xml:space="preserve"> of measureme</w:t>
-      </w:r>
-      <w:r>
-        <w:t xml:space="preserve">nt angle and/or contrast choice; an equivalent </w:t>
-      </w:r>
-      <w:r>
-        <w:t xml:space="preserve">Bayesian model selection approach </w:t>
-      </w:r>
-      <w:r>
-        <w:t>would be infeasible for real-time application due to computational overhead.</w:t>
-      </w:r>
-    </w:p>
-    <w:p>
-      <w:r>
-        <w:rPr>
-          <w:rFonts w:cstheme="minorHAnsi"/>
-        </w:rPr>
-        <w:t>Another avenue for future work would  be u</w:t>
-      </w:r>
-      <w:r>
-        <w:rPr>
-          <w:rFonts w:cstheme="minorHAnsi"/>
-        </w:rPr>
-        <w:t xml:space="preserve">sing the Fisher information to determine how parameter uncertainties change with time and </w:t>
-      </w:r>
-      <w:r>
-        <w:t>estimate how much longer data needs to be counted in order to reduce the uncertainty in given parameters to a desired level.</w:t>
-      </w:r>
-      <w:r>
-        <w:t xml:space="preserve"> This would allow</w:t>
-      </w:r>
-      <w:r>
-        <w:t xml:space="preserve"> experiments to be stopped when they reach their uncertainty threshold, saving </w:t>
-      </w:r>
-      <w:r>
-        <w:t>beam time</w:t>
-      </w:r>
-      <w:r>
-        <w:t xml:space="preserve">; or to tell the experimenters to carry on counting, saving experimental datasets. </w:t>
-      </w:r>
-    </w:p>
-    <w:p>
-      <w:pPr>
-        <w:pStyle w:val="Heading1"/>
-      </w:pPr>
-      <w:r>
-        <w:lastRenderedPageBreak/>
-        <w:t>Conclusions</w:t>
-      </w:r>
-    </w:p>
-    <w:p>
-      <w:pPr>
-        <w:pStyle w:val="Heading1"/>
-      </w:pPr>
-      <w:r>
-        <w:t>Acknowledgements</w:t>
-      </w:r>
-    </w:p>
-    <w:p/>
-    <w:p/>
-    <w:p/>
-    <w:p/>
-    <w:p/>
-    <w:p/>
-    <w:p>
-      <w:pPr>
-        <w:pStyle w:val="Heading1"/>
-      </w:pPr>
-      <w:r>
-        <w:t>References</w:t>
-      </w:r>
-    </w:p>
-    <w:p>
-      <w:pPr>
-        <w:pStyle w:val="Heading2"/>
-      </w:pPr>
-      <w:proofErr w:type="gramStart"/>
-      <w:r>
-        <w:t>refnx</w:t>
-      </w:r>
-      <w:proofErr w:type="gramEnd"/>
-    </w:p>
-    <w:p>
-      <w:pPr>
-        <w:pStyle w:val="NoSpacing"/>
-      </w:pPr>
-      <w:r>
-        <w:t>“Nelson, A.R.J. &amp; Prescott, S.W. (2019). J. Appl</w:t>
-      </w:r>
-      <w:r>
-        <w:t xml:space="preserve">. </w:t>
-      </w:r>
-      <w:proofErr w:type="spellStart"/>
-      <w:r>
-        <w:t>Cryst</w:t>
-      </w:r>
-      <w:proofErr w:type="spellEnd"/>
-      <w:r>
-        <w:t xml:space="preserve">. 52, </w:t>
-      </w:r>
-      <w:hyperlink r:id="rId11" w:history="1">
-        <w:r>
-          <w:rPr>
-            <w:rStyle w:val="Hyperlink"/>
-          </w:rPr>
-          <w:t>https://doi.org/10.1107/S1600576718017296</w:t>
-        </w:r>
-      </w:hyperlink>
-      <w:r>
-        <w:t>.”</w:t>
-      </w:r>
-    </w:p>
-    <w:p>
-      <w:pPr>
-        <w:pStyle w:val="NoSpacing"/>
-      </w:pPr>
-    </w:p>
-    <w:p>
-      <w:pPr>
-        <w:pStyle w:val="Heading2"/>
-      </w:pPr>
-      <w:proofErr w:type="spellStart"/>
-      <w:proofErr w:type="gramStart"/>
-      <w:r>
-        <w:t>dynesty</w:t>
-      </w:r>
-      <w:proofErr w:type="spellEnd"/>
-      <w:proofErr w:type="gramEnd"/>
-    </w:p>
-    <w:p>
-      <w:pPr>
-        <w:pStyle w:val="NoSpacing"/>
-      </w:pPr>
-    </w:p>
-    <w:p>
-      <w:pPr>
-        <w:rPr>
-          <w:b/>
-        </w:rPr>
-      </w:pPr>
-      <w:r>
-        <w:rPr>
-          <w:b/>
-        </w:rPr>
-        <w:t>Code and Methods:</w:t>
-      </w:r>
-    </w:p>
-    <w:p>
-      <w:proofErr w:type="spellStart"/>
-      <w:r>
-        <w:t>Speagle</w:t>
-      </w:r>
-      <w:proofErr w:type="spellEnd"/>
-      <w:r>
-        <w:t xml:space="preserve"> (2019): ui.adsabs.harv</w:t>
-      </w:r>
-      <w:r>
-        <w:t>ard.edu/abs/2019arXiv190402180S</w:t>
-      </w:r>
-    </w:p>
-    <w:p>
-      <w:pPr>
-        <w:rPr>
-          <w:b/>
-        </w:rPr>
-      </w:pPr>
-      <w:r>
-        <w:rPr>
-          <w:b/>
-        </w:rPr>
-        <w:t>Nested Sampling:</w:t>
-      </w:r>
-    </w:p>
-    <w:p>
-      <w:r>
-        <w:t>Skilling (2004): ui.adsabs.harvard.edu/abs/2004AIPC</w:t>
-      </w:r>
-      <w:proofErr w:type="gramStart"/>
-      <w:r>
-        <w:t>..</w:t>
-      </w:r>
-      <w:proofErr w:type="gramEnd"/>
-      <w:r>
-        <w:t>735</w:t>
-      </w:r>
-      <w:proofErr w:type="gramStart"/>
-      <w:r>
-        <w:t>..395S</w:t>
-      </w:r>
-      <w:proofErr w:type="gramEnd"/>
-    </w:p>
-    <w:p>
-      <w:r>
-        <w:t>Skilling (2006): project</w:t>
-      </w:r>
-      <w:r>
-        <w:t>euclid.org/euclid.ba/1340370944</w:t>
-      </w:r>
-    </w:p>
-    <w:p>
-      <w:pPr>
-        <w:rPr>
-          <w:b/>
-        </w:rPr>
-      </w:pPr>
-      <w:r>
-        <w:rPr>
-          <w:b/>
-        </w:rPr>
-        <w:t>Bounding Method:</w:t>
-      </w:r>
-    </w:p>
-    <w:p>
-      <w:proofErr w:type="spellStart"/>
-      <w:r>
-        <w:t>Feroz</w:t>
-      </w:r>
-      <w:proofErr w:type="spellEnd"/>
-      <w:r>
-        <w:t>, Hobson &amp; Bridges (2009): ui.adsabs.harvard.edu/abs/2009MNRAS.398.1601F</w:t>
-      </w:r>
-    </w:p>
-    <w:p>
-      <w:pPr>
-        <w:pStyle w:val="Heading2"/>
-      </w:pPr>
-      <w:r>
-        <w:t>corner.py</w:t>
-      </w:r>
-    </w:p>
-    <w:p>
-      <w:r>
-        <w:t>https://dx.doi.org/10.21105/joss.00024</w:t>
-      </w:r>
-    </w:p>
-    <w:p>
-      <w:pPr>
-        <w:pStyle w:val="Heading2"/>
-      </w:pPr>
-      <w:proofErr w:type="spellStart"/>
-      <w:proofErr w:type="gramStart"/>
-      <w:r>
-        <w:t>matplotlib</w:t>
-      </w:r>
-      <w:proofErr w:type="spellEnd"/>
-      <w:proofErr w:type="gramEnd"/>
-    </w:p>
-    <w:p>
-      <w:r>
-        <w:t>J. D. Hunter, "</w:t>
-      </w:r>
-      <w:proofErr w:type="spellStart"/>
-      <w:r>
-        <w:t>Matplotlib</w:t>
-      </w:r>
-      <w:proofErr w:type="spellEnd"/>
-      <w:r>
-        <w:t>: A 2D Graphics Environment", Computing in Science &amp; Engineering, vol. 9, no. 3, pp. 90-95, 2007.</w:t>
-      </w:r>
-    </w:p>
-    <w:p>
-      <w:pPr>
-        <w:pStyle w:val="Heading2"/>
-      </w:pPr>
-      <w:proofErr w:type="spellStart"/>
-      <w:r>
-        <w:t>NumPy</w:t>
-      </w:r>
-      <w:proofErr w:type="spellEnd"/>
-    </w:p>
-    <w:p>
-      <w:r>
-        <w:t xml:space="preserve">Harris, C.R., </w:t>
-      </w:r>
-      <w:proofErr w:type="spellStart"/>
-      <w:r>
-        <w:t>Millman</w:t>
-      </w:r>
-      <w:proofErr w:type="spellEnd"/>
-      <w:r>
-        <w:t xml:space="preserve">, K.J., van der Walt, S.J. et al. Array programming with </w:t>
-      </w:r>
-      <w:proofErr w:type="spellStart"/>
-      <w:r>
-        <w:t>NumPy</w:t>
-      </w:r>
-      <w:proofErr w:type="spellEnd"/>
-      <w:r>
-        <w:t>. Nature 585, 357–362 (2020). DOI: 0.1038/s41586-020-2649-2. (Publisher link).</w:t>
-      </w:r>
-    </w:p>
-    <w:p>
-      <w:pPr>
-        <w:pStyle w:val="Heading2"/>
-      </w:pPr>
-      <w:r>
-        <w:t>L-BFGS-B</w:t>
-      </w:r>
-    </w:p>
-    <w:p>
-      <w:r>
-        <w:t>To do</w:t>
       </w:r>
     </w:p>
     <w:sectPr>
@@ -2138,7 +3091,7 @@
       </w:r>
     </w:p>
   </w:comment>
-  <w:comment w:id="1" w:author="Durant, James (STFC,RAL,ISIS)" w:date="2020-12-08T08:43:00Z" w:initials="DJ(">
+  <w:comment w:id="2" w:author="Durant, James (STFC,RAL,ISIS)" w:date="2020-12-08T08:43:00Z" w:initials="DJ(">
     <w:p>
       <w:pPr>
         <w:pStyle w:val="CommentText"/>
@@ -2506,6 +3459,119 @@
     </w:lvl>
   </w:abstractNum>
   <w:abstractNum w:abstractNumId="3" w15:restartNumberingAfterBreak="0">
+    <w:nsid w:val="33A344C3"/>
+    <w:multiLevelType w:val="hybridMultilevel"/>
+    <w:tmpl w:val="7BAE2C76"/>
+    <w:lvl w:ilvl="0" w:tplc="08090001">
+      <w:start w:val="1"/>
+      <w:numFmt w:val="bullet"/>
+      <w:lvlText w:val=""/>
+      <w:lvlJc w:val="left"/>
+      <w:pPr>
+        <w:ind w:left="720" w:hanging="360"/>
+      </w:pPr>
+      <w:rPr>
+        <w:rFonts w:ascii="Symbol" w:hAnsi="Symbol" w:hint="default"/>
+      </w:rPr>
+    </w:lvl>
+    <w:lvl w:ilvl="1" w:tplc="08090003" w:tentative="1">
+      <w:start w:val="1"/>
+      <w:numFmt w:val="bullet"/>
+      <w:lvlText w:val="o"/>
+      <w:lvlJc w:val="left"/>
+      <w:pPr>
+        <w:ind w:left="1440" w:hanging="360"/>
+      </w:pPr>
+      <w:rPr>
+        <w:rFonts w:ascii="Courier New" w:hAnsi="Courier New" w:cs="Courier New" w:hint="default"/>
+      </w:rPr>
+    </w:lvl>
+    <w:lvl w:ilvl="2" w:tplc="08090005" w:tentative="1">
+      <w:start w:val="1"/>
+      <w:numFmt w:val="bullet"/>
+      <w:lvlText w:val=""/>
+      <w:lvlJc w:val="left"/>
+      <w:pPr>
+        <w:ind w:left="2160" w:hanging="360"/>
+      </w:pPr>
+      <w:rPr>
+        <w:rFonts w:ascii="Wingdings" w:hAnsi="Wingdings" w:hint="default"/>
+      </w:rPr>
+    </w:lvl>
+    <w:lvl w:ilvl="3" w:tplc="08090001" w:tentative="1">
+      <w:start w:val="1"/>
+      <w:numFmt w:val="bullet"/>
+      <w:lvlText w:val=""/>
+      <w:lvlJc w:val="left"/>
+      <w:pPr>
+        <w:ind w:left="2880" w:hanging="360"/>
+      </w:pPr>
+      <w:rPr>
+        <w:rFonts w:ascii="Symbol" w:hAnsi="Symbol" w:hint="default"/>
+      </w:rPr>
+    </w:lvl>
+    <w:lvl w:ilvl="4" w:tplc="08090003" w:tentative="1">
+      <w:start w:val="1"/>
+      <w:numFmt w:val="bullet"/>
+      <w:lvlText w:val="o"/>
+      <w:lvlJc w:val="left"/>
+      <w:pPr>
+        <w:ind w:left="3600" w:hanging="360"/>
+      </w:pPr>
+      <w:rPr>
+        <w:rFonts w:ascii="Courier New" w:hAnsi="Courier New" w:cs="Courier New" w:hint="default"/>
+      </w:rPr>
+    </w:lvl>
+    <w:lvl w:ilvl="5" w:tplc="08090005" w:tentative="1">
+      <w:start w:val="1"/>
+      <w:numFmt w:val="bullet"/>
+      <w:lvlText w:val=""/>
+      <w:lvlJc w:val="left"/>
+      <w:pPr>
+        <w:ind w:left="4320" w:hanging="360"/>
+      </w:pPr>
+      <w:rPr>
+        <w:rFonts w:ascii="Wingdings" w:hAnsi="Wingdings" w:hint="default"/>
+      </w:rPr>
+    </w:lvl>
+    <w:lvl w:ilvl="6" w:tplc="08090001" w:tentative="1">
+      <w:start w:val="1"/>
+      <w:numFmt w:val="bullet"/>
+      <w:lvlText w:val=""/>
+      <w:lvlJc w:val="left"/>
+      <w:pPr>
+        <w:ind w:left="5040" w:hanging="360"/>
+      </w:pPr>
+      <w:rPr>
+        <w:rFonts w:ascii="Symbol" w:hAnsi="Symbol" w:hint="default"/>
+      </w:rPr>
+    </w:lvl>
+    <w:lvl w:ilvl="7" w:tplc="08090003" w:tentative="1">
+      <w:start w:val="1"/>
+      <w:numFmt w:val="bullet"/>
+      <w:lvlText w:val="o"/>
+      <w:lvlJc w:val="left"/>
+      <w:pPr>
+        <w:ind w:left="5760" w:hanging="360"/>
+      </w:pPr>
+      <w:rPr>
+        <w:rFonts w:ascii="Courier New" w:hAnsi="Courier New" w:cs="Courier New" w:hint="default"/>
+      </w:rPr>
+    </w:lvl>
+    <w:lvl w:ilvl="8" w:tplc="08090005" w:tentative="1">
+      <w:start w:val="1"/>
+      <w:numFmt w:val="bullet"/>
+      <w:lvlText w:val=""/>
+      <w:lvlJc w:val="left"/>
+      <w:pPr>
+        <w:ind w:left="6480" w:hanging="360"/>
+      </w:pPr>
+      <w:rPr>
+        <w:rFonts w:ascii="Wingdings" w:hAnsi="Wingdings" w:hint="default"/>
+      </w:rPr>
+    </w:lvl>
+  </w:abstractNum>
+  <w:abstractNum w:abstractNumId="4" w15:restartNumberingAfterBreak="0">
     <w:nsid w:val="348B75D3"/>
     <w:multiLevelType w:val="hybridMultilevel"/>
     <w:tmpl w:val="E320D080"/>
@@ -2591,7 +3657,7 @@
       </w:pPr>
     </w:lvl>
   </w:abstractNum>
-  <w:abstractNum w:abstractNumId="4" w15:restartNumberingAfterBreak="0">
+  <w:abstractNum w:abstractNumId="5" w15:restartNumberingAfterBreak="0">
     <w:nsid w:val="3BA018AA"/>
     <w:multiLevelType w:val="hybridMultilevel"/>
     <w:tmpl w:val="F0D858A4"/>
@@ -2704,7 +3770,120 @@
       </w:rPr>
     </w:lvl>
   </w:abstractNum>
-  <w:abstractNum w:abstractNumId="5" w15:restartNumberingAfterBreak="0">
+  <w:abstractNum w:abstractNumId="6" w15:restartNumberingAfterBreak="0">
+    <w:nsid w:val="4B6A6B96"/>
+    <w:multiLevelType w:val="hybridMultilevel"/>
+    <w:tmpl w:val="545CB89C"/>
+    <w:lvl w:ilvl="0" w:tplc="08090001">
+      <w:start w:val="1"/>
+      <w:numFmt w:val="bullet"/>
+      <w:lvlText w:val=""/>
+      <w:lvlJc w:val="left"/>
+      <w:pPr>
+        <w:ind w:left="720" w:hanging="360"/>
+      </w:pPr>
+      <w:rPr>
+        <w:rFonts w:ascii="Symbol" w:hAnsi="Symbol" w:hint="default"/>
+      </w:rPr>
+    </w:lvl>
+    <w:lvl w:ilvl="1" w:tplc="08090003" w:tentative="1">
+      <w:start w:val="1"/>
+      <w:numFmt w:val="bullet"/>
+      <w:lvlText w:val="o"/>
+      <w:lvlJc w:val="left"/>
+      <w:pPr>
+        <w:ind w:left="1440" w:hanging="360"/>
+      </w:pPr>
+      <w:rPr>
+        <w:rFonts w:ascii="Courier New" w:hAnsi="Courier New" w:cs="Courier New" w:hint="default"/>
+      </w:rPr>
+    </w:lvl>
+    <w:lvl w:ilvl="2" w:tplc="08090005" w:tentative="1">
+      <w:start w:val="1"/>
+      <w:numFmt w:val="bullet"/>
+      <w:lvlText w:val=""/>
+      <w:lvlJc w:val="left"/>
+      <w:pPr>
+        <w:ind w:left="2160" w:hanging="360"/>
+      </w:pPr>
+      <w:rPr>
+        <w:rFonts w:ascii="Wingdings" w:hAnsi="Wingdings" w:hint="default"/>
+      </w:rPr>
+    </w:lvl>
+    <w:lvl w:ilvl="3" w:tplc="08090001" w:tentative="1">
+      <w:start w:val="1"/>
+      <w:numFmt w:val="bullet"/>
+      <w:lvlText w:val=""/>
+      <w:lvlJc w:val="left"/>
+      <w:pPr>
+        <w:ind w:left="2880" w:hanging="360"/>
+      </w:pPr>
+      <w:rPr>
+        <w:rFonts w:ascii="Symbol" w:hAnsi="Symbol" w:hint="default"/>
+      </w:rPr>
+    </w:lvl>
+    <w:lvl w:ilvl="4" w:tplc="08090003" w:tentative="1">
+      <w:start w:val="1"/>
+      <w:numFmt w:val="bullet"/>
+      <w:lvlText w:val="o"/>
+      <w:lvlJc w:val="left"/>
+      <w:pPr>
+        <w:ind w:left="3600" w:hanging="360"/>
+      </w:pPr>
+      <w:rPr>
+        <w:rFonts w:ascii="Courier New" w:hAnsi="Courier New" w:cs="Courier New" w:hint="default"/>
+      </w:rPr>
+    </w:lvl>
+    <w:lvl w:ilvl="5" w:tplc="08090005" w:tentative="1">
+      <w:start w:val="1"/>
+      <w:numFmt w:val="bullet"/>
+      <w:lvlText w:val=""/>
+      <w:lvlJc w:val="left"/>
+      <w:pPr>
+        <w:ind w:left="4320" w:hanging="360"/>
+      </w:pPr>
+      <w:rPr>
+        <w:rFonts w:ascii="Wingdings" w:hAnsi="Wingdings" w:hint="default"/>
+      </w:rPr>
+    </w:lvl>
+    <w:lvl w:ilvl="6" w:tplc="08090001" w:tentative="1">
+      <w:start w:val="1"/>
+      <w:numFmt w:val="bullet"/>
+      <w:lvlText w:val=""/>
+      <w:lvlJc w:val="left"/>
+      <w:pPr>
+        <w:ind w:left="5040" w:hanging="360"/>
+      </w:pPr>
+      <w:rPr>
+        <w:rFonts w:ascii="Symbol" w:hAnsi="Symbol" w:hint="default"/>
+      </w:rPr>
+    </w:lvl>
+    <w:lvl w:ilvl="7" w:tplc="08090003" w:tentative="1">
+      <w:start w:val="1"/>
+      <w:numFmt w:val="bullet"/>
+      <w:lvlText w:val="o"/>
+      <w:lvlJc w:val="left"/>
+      <w:pPr>
+        <w:ind w:left="5760" w:hanging="360"/>
+      </w:pPr>
+      <w:rPr>
+        <w:rFonts w:ascii="Courier New" w:hAnsi="Courier New" w:cs="Courier New" w:hint="default"/>
+      </w:rPr>
+    </w:lvl>
+    <w:lvl w:ilvl="8" w:tplc="08090005" w:tentative="1">
+      <w:start w:val="1"/>
+      <w:numFmt w:val="bullet"/>
+      <w:lvlText w:val=""/>
+      <w:lvlJc w:val="left"/>
+      <w:pPr>
+        <w:ind w:left="6480" w:hanging="360"/>
+      </w:pPr>
+      <w:rPr>
+        <w:rFonts w:ascii="Wingdings" w:hAnsi="Wingdings" w:hint="default"/>
+      </w:rPr>
+    </w:lvl>
+  </w:abstractNum>
+  <w:abstractNum w:abstractNumId="7" w15:restartNumberingAfterBreak="0">
     <w:nsid w:val="4D8521A6"/>
     <w:multiLevelType w:val="hybridMultilevel"/>
     <w:tmpl w:val="1750B286"/>
@@ -2790,7 +3969,233 @@
       </w:pPr>
     </w:lvl>
   </w:abstractNum>
-  <w:abstractNum w:abstractNumId="6" w15:restartNumberingAfterBreak="0">
+  <w:abstractNum w:abstractNumId="8" w15:restartNumberingAfterBreak="0">
+    <w:nsid w:val="52815973"/>
+    <w:multiLevelType w:val="hybridMultilevel"/>
+    <w:tmpl w:val="C6B822AC"/>
+    <w:lvl w:ilvl="0" w:tplc="08090001">
+      <w:start w:val="1"/>
+      <w:numFmt w:val="bullet"/>
+      <w:lvlText w:val=""/>
+      <w:lvlJc w:val="left"/>
+      <w:pPr>
+        <w:ind w:left="360" w:hanging="360"/>
+      </w:pPr>
+      <w:rPr>
+        <w:rFonts w:ascii="Symbol" w:hAnsi="Symbol" w:hint="default"/>
+      </w:rPr>
+    </w:lvl>
+    <w:lvl w:ilvl="1" w:tplc="08090003" w:tentative="1">
+      <w:start w:val="1"/>
+      <w:numFmt w:val="bullet"/>
+      <w:lvlText w:val="o"/>
+      <w:lvlJc w:val="left"/>
+      <w:pPr>
+        <w:ind w:left="1080" w:hanging="360"/>
+      </w:pPr>
+      <w:rPr>
+        <w:rFonts w:ascii="Courier New" w:hAnsi="Courier New" w:cs="Courier New" w:hint="default"/>
+      </w:rPr>
+    </w:lvl>
+    <w:lvl w:ilvl="2" w:tplc="08090005" w:tentative="1">
+      <w:start w:val="1"/>
+      <w:numFmt w:val="bullet"/>
+      <w:lvlText w:val=""/>
+      <w:lvlJc w:val="left"/>
+      <w:pPr>
+        <w:ind w:left="1800" w:hanging="360"/>
+      </w:pPr>
+      <w:rPr>
+        <w:rFonts w:ascii="Wingdings" w:hAnsi="Wingdings" w:hint="default"/>
+      </w:rPr>
+    </w:lvl>
+    <w:lvl w:ilvl="3" w:tplc="08090001" w:tentative="1">
+      <w:start w:val="1"/>
+      <w:numFmt w:val="bullet"/>
+      <w:lvlText w:val=""/>
+      <w:lvlJc w:val="left"/>
+      <w:pPr>
+        <w:ind w:left="2520" w:hanging="360"/>
+      </w:pPr>
+      <w:rPr>
+        <w:rFonts w:ascii="Symbol" w:hAnsi="Symbol" w:hint="default"/>
+      </w:rPr>
+    </w:lvl>
+    <w:lvl w:ilvl="4" w:tplc="08090003" w:tentative="1">
+      <w:start w:val="1"/>
+      <w:numFmt w:val="bullet"/>
+      <w:lvlText w:val="o"/>
+      <w:lvlJc w:val="left"/>
+      <w:pPr>
+        <w:ind w:left="3240" w:hanging="360"/>
+      </w:pPr>
+      <w:rPr>
+        <w:rFonts w:ascii="Courier New" w:hAnsi="Courier New" w:cs="Courier New" w:hint="default"/>
+      </w:rPr>
+    </w:lvl>
+    <w:lvl w:ilvl="5" w:tplc="08090005" w:tentative="1">
+      <w:start w:val="1"/>
+      <w:numFmt w:val="bullet"/>
+      <w:lvlText w:val=""/>
+      <w:lvlJc w:val="left"/>
+      <w:pPr>
+        <w:ind w:left="3960" w:hanging="360"/>
+      </w:pPr>
+      <w:rPr>
+        <w:rFonts w:ascii="Wingdings" w:hAnsi="Wingdings" w:hint="default"/>
+      </w:rPr>
+    </w:lvl>
+    <w:lvl w:ilvl="6" w:tplc="08090001" w:tentative="1">
+      <w:start w:val="1"/>
+      <w:numFmt w:val="bullet"/>
+      <w:lvlText w:val=""/>
+      <w:lvlJc w:val="left"/>
+      <w:pPr>
+        <w:ind w:left="4680" w:hanging="360"/>
+      </w:pPr>
+      <w:rPr>
+        <w:rFonts w:ascii="Symbol" w:hAnsi="Symbol" w:hint="default"/>
+      </w:rPr>
+    </w:lvl>
+    <w:lvl w:ilvl="7" w:tplc="08090003" w:tentative="1">
+      <w:start w:val="1"/>
+      <w:numFmt w:val="bullet"/>
+      <w:lvlText w:val="o"/>
+      <w:lvlJc w:val="left"/>
+      <w:pPr>
+        <w:ind w:left="5400" w:hanging="360"/>
+      </w:pPr>
+      <w:rPr>
+        <w:rFonts w:ascii="Courier New" w:hAnsi="Courier New" w:cs="Courier New" w:hint="default"/>
+      </w:rPr>
+    </w:lvl>
+    <w:lvl w:ilvl="8" w:tplc="08090005" w:tentative="1">
+      <w:start w:val="1"/>
+      <w:numFmt w:val="bullet"/>
+      <w:lvlText w:val=""/>
+      <w:lvlJc w:val="left"/>
+      <w:pPr>
+        <w:ind w:left="6120" w:hanging="360"/>
+      </w:pPr>
+      <w:rPr>
+        <w:rFonts w:ascii="Wingdings" w:hAnsi="Wingdings" w:hint="default"/>
+      </w:rPr>
+    </w:lvl>
+  </w:abstractNum>
+  <w:abstractNum w:abstractNumId="9" w15:restartNumberingAfterBreak="0">
+    <w:nsid w:val="5B411693"/>
+    <w:multiLevelType w:val="hybridMultilevel"/>
+    <w:tmpl w:val="669CCDF6"/>
+    <w:lvl w:ilvl="0" w:tplc="08090001">
+      <w:start w:val="1"/>
+      <w:numFmt w:val="bullet"/>
+      <w:lvlText w:val=""/>
+      <w:lvlJc w:val="left"/>
+      <w:pPr>
+        <w:ind w:left="720" w:hanging="360"/>
+      </w:pPr>
+      <w:rPr>
+        <w:rFonts w:ascii="Symbol" w:hAnsi="Symbol" w:hint="default"/>
+      </w:rPr>
+    </w:lvl>
+    <w:lvl w:ilvl="1" w:tplc="08090003" w:tentative="1">
+      <w:start w:val="1"/>
+      <w:numFmt w:val="bullet"/>
+      <w:lvlText w:val="o"/>
+      <w:lvlJc w:val="left"/>
+      <w:pPr>
+        <w:ind w:left="1440" w:hanging="360"/>
+      </w:pPr>
+      <w:rPr>
+        <w:rFonts w:ascii="Courier New" w:hAnsi="Courier New" w:cs="Courier New" w:hint="default"/>
+      </w:rPr>
+    </w:lvl>
+    <w:lvl w:ilvl="2" w:tplc="08090005" w:tentative="1">
+      <w:start w:val="1"/>
+      <w:numFmt w:val="bullet"/>
+      <w:lvlText w:val=""/>
+      <w:lvlJc w:val="left"/>
+      <w:pPr>
+        <w:ind w:left="2160" w:hanging="360"/>
+      </w:pPr>
+      <w:rPr>
+        <w:rFonts w:ascii="Wingdings" w:hAnsi="Wingdings" w:hint="default"/>
+      </w:rPr>
+    </w:lvl>
+    <w:lvl w:ilvl="3" w:tplc="08090001" w:tentative="1">
+      <w:start w:val="1"/>
+      <w:numFmt w:val="bullet"/>
+      <w:lvlText w:val=""/>
+      <w:lvlJc w:val="left"/>
+      <w:pPr>
+        <w:ind w:left="2880" w:hanging="360"/>
+      </w:pPr>
+      <w:rPr>
+        <w:rFonts w:ascii="Symbol" w:hAnsi="Symbol" w:hint="default"/>
+      </w:rPr>
+    </w:lvl>
+    <w:lvl w:ilvl="4" w:tplc="08090003" w:tentative="1">
+      <w:start w:val="1"/>
+      <w:numFmt w:val="bullet"/>
+      <w:lvlText w:val="o"/>
+      <w:lvlJc w:val="left"/>
+      <w:pPr>
+        <w:ind w:left="3600" w:hanging="360"/>
+      </w:pPr>
+      <w:rPr>
+        <w:rFonts w:ascii="Courier New" w:hAnsi="Courier New" w:cs="Courier New" w:hint="default"/>
+      </w:rPr>
+    </w:lvl>
+    <w:lvl w:ilvl="5" w:tplc="08090005" w:tentative="1">
+      <w:start w:val="1"/>
+      <w:numFmt w:val="bullet"/>
+      <w:lvlText w:val=""/>
+      <w:lvlJc w:val="left"/>
+      <w:pPr>
+        <w:ind w:left="4320" w:hanging="360"/>
+      </w:pPr>
+      <w:rPr>
+        <w:rFonts w:ascii="Wingdings" w:hAnsi="Wingdings" w:hint="default"/>
+      </w:rPr>
+    </w:lvl>
+    <w:lvl w:ilvl="6" w:tplc="08090001" w:tentative="1">
+      <w:start w:val="1"/>
+      <w:numFmt w:val="bullet"/>
+      <w:lvlText w:val=""/>
+      <w:lvlJc w:val="left"/>
+      <w:pPr>
+        <w:ind w:left="5040" w:hanging="360"/>
+      </w:pPr>
+      <w:rPr>
+        <w:rFonts w:ascii="Symbol" w:hAnsi="Symbol" w:hint="default"/>
+      </w:rPr>
+    </w:lvl>
+    <w:lvl w:ilvl="7" w:tplc="08090003" w:tentative="1">
+      <w:start w:val="1"/>
+      <w:numFmt w:val="bullet"/>
+      <w:lvlText w:val="o"/>
+      <w:lvlJc w:val="left"/>
+      <w:pPr>
+        <w:ind w:left="5760" w:hanging="360"/>
+      </w:pPr>
+      <w:rPr>
+        <w:rFonts w:ascii="Courier New" w:hAnsi="Courier New" w:cs="Courier New" w:hint="default"/>
+      </w:rPr>
+    </w:lvl>
+    <w:lvl w:ilvl="8" w:tplc="08090005" w:tentative="1">
+      <w:start w:val="1"/>
+      <w:numFmt w:val="bullet"/>
+      <w:lvlText w:val=""/>
+      <w:lvlJc w:val="left"/>
+      <w:pPr>
+        <w:ind w:left="6480" w:hanging="360"/>
+      </w:pPr>
+      <w:rPr>
+        <w:rFonts w:ascii="Wingdings" w:hAnsi="Wingdings" w:hint="default"/>
+      </w:rPr>
+    </w:lvl>
+  </w:abstractNum>
+  <w:abstractNum w:abstractNumId="10" w15:restartNumberingAfterBreak="0">
     <w:nsid w:val="638E065C"/>
     <w:multiLevelType w:val="hybridMultilevel"/>
     <w:tmpl w:val="E320D080"/>
@@ -2876,7 +4281,7 @@
       </w:pPr>
     </w:lvl>
   </w:abstractNum>
-  <w:abstractNum w:abstractNumId="7" w15:restartNumberingAfterBreak="0">
+  <w:abstractNum w:abstractNumId="11" w15:restartNumberingAfterBreak="0">
     <w:nsid w:val="707471FC"/>
     <w:multiLevelType w:val="hybridMultilevel"/>
     <w:tmpl w:val="40F68B7E"/>
@@ -2989,7 +4394,7 @@
       </w:rPr>
     </w:lvl>
   </w:abstractNum>
-  <w:abstractNum w:abstractNumId="8" w15:restartNumberingAfterBreak="0">
+  <w:abstractNum w:abstractNumId="12" w15:restartNumberingAfterBreak="0">
     <w:nsid w:val="743F7558"/>
     <w:multiLevelType w:val="hybridMultilevel"/>
     <w:tmpl w:val="F976D1CC"/>
@@ -3075,7 +4480,7 @@
       </w:pPr>
     </w:lvl>
   </w:abstractNum>
-  <w:abstractNum w:abstractNumId="9" w15:restartNumberingAfterBreak="0">
+  <w:abstractNum w:abstractNumId="13" w15:restartNumberingAfterBreak="0">
     <w:nsid w:val="760B58EE"/>
     <w:multiLevelType w:val="hybridMultilevel"/>
     <w:tmpl w:val="E320D080"/>
@@ -3161,7 +4566,7 @@
       </w:pPr>
     </w:lvl>
   </w:abstractNum>
-  <w:abstractNum w:abstractNumId="10" w15:restartNumberingAfterBreak="0">
+  <w:abstractNum w:abstractNumId="14" w15:restartNumberingAfterBreak="0">
     <w:nsid w:val="78F067EE"/>
     <w:multiLevelType w:val="hybridMultilevel"/>
     <w:tmpl w:val="D6CA81FE"/>
@@ -3274,38 +4679,166 @@
       </w:rPr>
     </w:lvl>
   </w:abstractNum>
+  <w:abstractNum w:abstractNumId="15" w15:restartNumberingAfterBreak="0">
+    <w:nsid w:val="79DF253A"/>
+    <w:multiLevelType w:val="hybridMultilevel"/>
+    <w:tmpl w:val="7ACC887E"/>
+    <w:lvl w:ilvl="0" w:tplc="08090001">
+      <w:start w:val="1"/>
+      <w:numFmt w:val="bullet"/>
+      <w:lvlText w:val=""/>
+      <w:lvlJc w:val="left"/>
+      <w:pPr>
+        <w:ind w:left="720" w:hanging="360"/>
+      </w:pPr>
+      <w:rPr>
+        <w:rFonts w:ascii="Symbol" w:hAnsi="Symbol" w:hint="default"/>
+      </w:rPr>
+    </w:lvl>
+    <w:lvl w:ilvl="1" w:tplc="08090003" w:tentative="1">
+      <w:start w:val="1"/>
+      <w:numFmt w:val="bullet"/>
+      <w:lvlText w:val="o"/>
+      <w:lvlJc w:val="left"/>
+      <w:pPr>
+        <w:ind w:left="1440" w:hanging="360"/>
+      </w:pPr>
+      <w:rPr>
+        <w:rFonts w:ascii="Courier New" w:hAnsi="Courier New" w:cs="Courier New" w:hint="default"/>
+      </w:rPr>
+    </w:lvl>
+    <w:lvl w:ilvl="2" w:tplc="08090005" w:tentative="1">
+      <w:start w:val="1"/>
+      <w:numFmt w:val="bullet"/>
+      <w:lvlText w:val=""/>
+      <w:lvlJc w:val="left"/>
+      <w:pPr>
+        <w:ind w:left="2160" w:hanging="360"/>
+      </w:pPr>
+      <w:rPr>
+        <w:rFonts w:ascii="Wingdings" w:hAnsi="Wingdings" w:hint="default"/>
+      </w:rPr>
+    </w:lvl>
+    <w:lvl w:ilvl="3" w:tplc="08090001" w:tentative="1">
+      <w:start w:val="1"/>
+      <w:numFmt w:val="bullet"/>
+      <w:lvlText w:val=""/>
+      <w:lvlJc w:val="left"/>
+      <w:pPr>
+        <w:ind w:left="2880" w:hanging="360"/>
+      </w:pPr>
+      <w:rPr>
+        <w:rFonts w:ascii="Symbol" w:hAnsi="Symbol" w:hint="default"/>
+      </w:rPr>
+    </w:lvl>
+    <w:lvl w:ilvl="4" w:tplc="08090003" w:tentative="1">
+      <w:start w:val="1"/>
+      <w:numFmt w:val="bullet"/>
+      <w:lvlText w:val="o"/>
+      <w:lvlJc w:val="left"/>
+      <w:pPr>
+        <w:ind w:left="3600" w:hanging="360"/>
+      </w:pPr>
+      <w:rPr>
+        <w:rFonts w:ascii="Courier New" w:hAnsi="Courier New" w:cs="Courier New" w:hint="default"/>
+      </w:rPr>
+    </w:lvl>
+    <w:lvl w:ilvl="5" w:tplc="08090005" w:tentative="1">
+      <w:start w:val="1"/>
+      <w:numFmt w:val="bullet"/>
+      <w:lvlText w:val=""/>
+      <w:lvlJc w:val="left"/>
+      <w:pPr>
+        <w:ind w:left="4320" w:hanging="360"/>
+      </w:pPr>
+      <w:rPr>
+        <w:rFonts w:ascii="Wingdings" w:hAnsi="Wingdings" w:hint="default"/>
+      </w:rPr>
+    </w:lvl>
+    <w:lvl w:ilvl="6" w:tplc="08090001" w:tentative="1">
+      <w:start w:val="1"/>
+      <w:numFmt w:val="bullet"/>
+      <w:lvlText w:val=""/>
+      <w:lvlJc w:val="left"/>
+      <w:pPr>
+        <w:ind w:left="5040" w:hanging="360"/>
+      </w:pPr>
+      <w:rPr>
+        <w:rFonts w:ascii="Symbol" w:hAnsi="Symbol" w:hint="default"/>
+      </w:rPr>
+    </w:lvl>
+    <w:lvl w:ilvl="7" w:tplc="08090003" w:tentative="1">
+      <w:start w:val="1"/>
+      <w:numFmt w:val="bullet"/>
+      <w:lvlText w:val="o"/>
+      <w:lvlJc w:val="left"/>
+      <w:pPr>
+        <w:ind w:left="5760" w:hanging="360"/>
+      </w:pPr>
+      <w:rPr>
+        <w:rFonts w:ascii="Courier New" w:hAnsi="Courier New" w:cs="Courier New" w:hint="default"/>
+      </w:rPr>
+    </w:lvl>
+    <w:lvl w:ilvl="8" w:tplc="08090005" w:tentative="1">
+      <w:start w:val="1"/>
+      <w:numFmt w:val="bullet"/>
+      <w:lvlText w:val=""/>
+      <w:lvlJc w:val="left"/>
+      <w:pPr>
+        <w:ind w:left="6480" w:hanging="360"/>
+      </w:pPr>
+      <w:rPr>
+        <w:rFonts w:ascii="Wingdings" w:hAnsi="Wingdings" w:hint="default"/>
+      </w:rPr>
+    </w:lvl>
+  </w:abstractNum>
   <w:num w:numId="1">
-    <w:abstractNumId w:val="9"/>
+    <w:abstractNumId w:val="13"/>
   </w:num>
   <w:num w:numId="2">
-    <w:abstractNumId w:val="5"/>
+    <w:abstractNumId w:val="7"/>
   </w:num>
   <w:num w:numId="3">
     <w:abstractNumId w:val="1"/>
   </w:num>
   <w:num w:numId="4">
-    <w:abstractNumId w:val="3"/>
+    <w:abstractNumId w:val="4"/>
   </w:num>
   <w:num w:numId="5">
-    <w:abstractNumId w:val="6"/>
+    <w:abstractNumId w:val="10"/>
   </w:num>
   <w:num w:numId="6">
-    <w:abstractNumId w:val="4"/>
+    <w:abstractNumId w:val="5"/>
   </w:num>
   <w:num w:numId="7">
     <w:abstractNumId w:val="0"/>
   </w:num>
   <w:num w:numId="8">
-    <w:abstractNumId w:val="10"/>
+    <w:abstractNumId w:val="14"/>
   </w:num>
   <w:num w:numId="9">
     <w:abstractNumId w:val="2"/>
   </w:num>
   <w:num w:numId="10">
+    <w:abstractNumId w:val="12"/>
+  </w:num>
+  <w:num w:numId="11">
+    <w:abstractNumId w:val="11"/>
+  </w:num>
+  <w:num w:numId="12">
+    <w:abstractNumId w:val="6"/>
+  </w:num>
+  <w:num w:numId="13">
     <w:abstractNumId w:val="8"/>
   </w:num>
-  <w:num w:numId="11">
-    <w:abstractNumId w:val="7"/>
+  <w:num w:numId="14">
+    <w:abstractNumId w:val="3"/>
+  </w:num>
+  <w:num w:numId="15">
+    <w:abstractNumId w:val="9"/>
+  </w:num>
+  <w:num w:numId="16">
+    <w:abstractNumId w:val="15"/>
   </w:num>
 </w:numbering>
 </file>
@@ -4037,6 +5570,50 @@
       <w:szCs w:val="18"/>
     </w:rPr>
   </w:style>
+  <w:style w:type="paragraph" w:customStyle="1" w:styleId="paragraph">
+    <w:name w:val="paragraph"/>
+    <w:basedOn w:val="Normal"/>
+    <w:rsid w:val="009B538D"/>
+    <w:pPr>
+      <w:spacing w:before="100" w:beforeAutospacing="1" w:after="100" w:afterAutospacing="1" w:line="240" w:lineRule="auto"/>
+    </w:pPr>
+    <w:rPr>
+      <w:rFonts w:ascii="Times New Roman" w:eastAsia="Times New Roman" w:hAnsi="Times New Roman" w:cs="Times New Roman"/>
+      <w:sz w:val="24"/>
+      <w:szCs w:val="24"/>
+      <w:lang w:eastAsia="en-GB"/>
+    </w:rPr>
+  </w:style>
+  <w:style w:type="character" w:customStyle="1" w:styleId="normaltextrun">
+    <w:name w:val="normaltextrun"/>
+    <w:basedOn w:val="DefaultParagraphFont"/>
+    <w:rsid w:val="009B538D"/>
+  </w:style>
+  <w:style w:type="character" w:customStyle="1" w:styleId="eop">
+    <w:name w:val="eop"/>
+    <w:basedOn w:val="DefaultParagraphFont"/>
+    <w:rsid w:val="009B538D"/>
+  </w:style>
+  <w:style w:type="character" w:customStyle="1" w:styleId="scxw142967310">
+    <w:name w:val="scxw142967310"/>
+    <w:basedOn w:val="DefaultParagraphFont"/>
+    <w:rsid w:val="009B538D"/>
+  </w:style>
+  <w:style w:type="character" w:customStyle="1" w:styleId="mi">
+    <w:name w:val="mi"/>
+    <w:basedOn w:val="DefaultParagraphFont"/>
+    <w:rsid w:val="009B538D"/>
+  </w:style>
+  <w:style w:type="character" w:customStyle="1" w:styleId="mo">
+    <w:name w:val="mo"/>
+    <w:basedOn w:val="DefaultParagraphFont"/>
+    <w:rsid w:val="009B538D"/>
+  </w:style>
+  <w:style w:type="character" w:customStyle="1" w:styleId="mn">
+    <w:name w:val="mn"/>
+    <w:basedOn w:val="DefaultParagraphFont"/>
+    <w:rsid w:val="009B538D"/>
+  </w:style>
 </w:styles>
 </file>
 
@@ -4306,7 +5883,7 @@
 </file>
 
 <file path=customXml/itemProps1.xml><?xml version="1.0" encoding="utf-8"?>
-<ds:datastoreItem xmlns:ds="http://schemas.openxmlformats.org/officeDocument/2006/customXml" ds:itemID="{525C9C59-2D20-4BB0-BBED-3587BDE931F5}">
+<ds:datastoreItem xmlns:ds="http://schemas.openxmlformats.org/officeDocument/2006/customXml" ds:itemID="{1DCEEE22-D6F7-41B3-88B1-0A478B954DB8}">
   <ds:schemaRefs>
     <ds:schemaRef ds:uri="http://schemas.openxmlformats.org/officeDocument/2006/bibliography"/>
   </ds:schemaRefs>

</xml_diff>